<commit_message>
updated mmitss deployment documents
</commit_message>
<xml_diff>
--- a/docs/mmitss-deployment/mmitss-build-docker-image.docx
+++ b/docs/mmitss-deployment/mmitss-build-docker-image.docx
@@ -133,7 +133,7 @@
               </wp:anchor>
             </w:drawing>
           </mc:Choice>
-          <mc:Fallback xmlns:cx2="http://schemas.microsoft.com/office/drawing/2015/10/21/chartex" xmlns:cx3="http://schemas.microsoft.com/office/drawing/2016/5/9/chartex" xmlns:cx4="http://schemas.microsoft.com/office/drawing/2016/5/10/chartex" xmlns:cx5="http://schemas.microsoft.com/office/drawing/2016/5/11/chartex" xmlns:cx6="http://schemas.microsoft.com/office/drawing/2016/5/12/chartex" xmlns:cx7="http://schemas.microsoft.com/office/drawing/2016/5/13/chartex" xmlns:cx8="http://schemas.microsoft.com/office/drawing/2016/5/14/chartex" xmlns:aink="http://schemas.microsoft.com/office/drawing/2016/ink" xmlns:am3d="http://schemas.microsoft.com/office/drawing/2017/model3d" xmlns:w16cid="http://schemas.microsoft.com/office/word/2016/wordml/cid" xmlns:w16cex="http://schemas.microsoft.com/office/word/2018/wordml/cex" xmlns:w16="http://schemas.microsoft.com/office/word/2018/wordml" xmlns:a="http://schemas.openxmlformats.org/drawingml/2006/main" xmlns:pic="http://schemas.openxmlformats.org/drawingml/2006/picture" xmlns:a16="http://schemas.microsoft.com/office/drawing/2014/main" xmlns:a14="http://schemas.microsoft.com/office/drawing/2010/main">
+          <mc:Fallback xmlns:a14="http://schemas.microsoft.com/office/drawing/2010/main" xmlns:a16="http://schemas.microsoft.com/office/drawing/2014/main" xmlns:pic="http://schemas.openxmlformats.org/drawingml/2006/picture" xmlns:a="http://schemas.openxmlformats.org/drawingml/2006/main" xmlns:w16="http://schemas.microsoft.com/office/word/2018/wordml" xmlns:w16cex="http://schemas.microsoft.com/office/word/2018/wordml/cex" xmlns:w16cid="http://schemas.microsoft.com/office/word/2016/wordml/cid" xmlns:am3d="http://schemas.microsoft.com/office/drawing/2017/model3d" xmlns:aink="http://schemas.microsoft.com/office/drawing/2016/ink" xmlns:cx8="http://schemas.microsoft.com/office/drawing/2016/5/14/chartex" xmlns:cx7="http://schemas.microsoft.com/office/drawing/2016/5/13/chartex" xmlns:cx6="http://schemas.microsoft.com/office/drawing/2016/5/12/chartex" xmlns:cx5="http://schemas.microsoft.com/office/drawing/2016/5/11/chartex" xmlns:cx4="http://schemas.microsoft.com/office/drawing/2016/5/10/chartex" xmlns:cx3="http://schemas.microsoft.com/office/drawing/2016/5/9/chartex" xmlns:cx2="http://schemas.microsoft.com/office/drawing/2015/10/21/chartex">
             <w:pict w14:anchorId="1C72CCEA">
               <v:group id="Group 11" style="position:absolute;margin-left:0;margin-top:4.65pt;width:338.7pt;height:42.45pt;z-index:251659264;mso-position-horizontal:center;mso-position-horizontal-relative:margin" coordsize="43014,5391" o:spid="_x0000_s1026" w14:anchorId="31324C2F" o:gfxdata="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">
                 <v:shapetype id="_x0000_t75" coordsize="21600,21600" filled="f" stroked="f" o:spt="75" o:preferrelative="t" path="m@4@5l@4@11@9@11@9@5xe">
@@ -330,7 +330,7 @@
           <w:bCs/>
           <w:sz w:val="24"/>
         </w:rPr>
-        <w:t>Revision 0.0</w:t>
+        <w:t>Revision 0.1</w:t>
       </w:r>
     </w:p>
     <w:p>
@@ -822,23 +822,7 @@
           <w:rFonts w:ascii="Times New Roman" w:hAnsi="Times New Roman" w:cs="Times New Roman"/>
           <w:sz w:val="24"/>
         </w:rPr>
-        <w:t xml:space="preserve">Figure 1: Snapshot of the </w:t>
-      </w:r>
-      <w:proofErr w:type="spellStart"/>
-      <w:r>
-        <w:rPr>
-          <w:rFonts w:ascii="Times New Roman" w:hAnsi="Times New Roman" w:cs="Times New Roman"/>
-          <w:sz w:val="24"/>
-        </w:rPr>
-        <w:t>dockerfile</w:t>
-      </w:r>
-      <w:proofErr w:type="spellEnd"/>
-      <w:r>
-        <w:rPr>
-          <w:rFonts w:ascii="Times New Roman" w:hAnsi="Times New Roman" w:cs="Times New Roman"/>
-          <w:sz w:val="24"/>
-        </w:rPr>
-        <w:t xml:space="preserve"> for base image (arm)</w:t>
+        <w:t>Figure 1: Snapshot of the dockerfile for base image (arm)</w:t>
       </w:r>
       <w:r>
         <w:rPr>
@@ -890,23 +874,7 @@
           <w:rFonts w:ascii="Times New Roman" w:hAnsi="Times New Roman" w:cs="Times New Roman"/>
           <w:sz w:val="24"/>
         </w:rPr>
-        <w:t xml:space="preserve">Figure 2: Snapshot of the </w:t>
-      </w:r>
-      <w:proofErr w:type="spellStart"/>
-      <w:r>
-        <w:rPr>
-          <w:rFonts w:ascii="Times New Roman" w:hAnsi="Times New Roman" w:cs="Times New Roman"/>
-          <w:sz w:val="24"/>
-        </w:rPr>
-        <w:t>dockerfile</w:t>
-      </w:r>
-      <w:proofErr w:type="spellEnd"/>
-      <w:r>
-        <w:rPr>
-          <w:rFonts w:ascii="Times New Roman" w:hAnsi="Times New Roman" w:cs="Times New Roman"/>
-          <w:sz w:val="24"/>
-        </w:rPr>
-        <w:t xml:space="preserve"> for base image (x86)</w:t>
+        <w:t>Figure 2: Snapshot of the dockerfile for base image (x86)</w:t>
       </w:r>
       <w:r>
         <w:rPr>
@@ -958,33 +926,15 @@
           <w:rFonts w:ascii="Times New Roman" w:hAnsi="Times New Roman" w:cs="Times New Roman"/>
           <w:sz w:val="24"/>
         </w:rPr>
-        <w:t xml:space="preserve">Figure 3: Snapshot of the </w:t>
-      </w:r>
-      <w:proofErr w:type="spellStart"/>
-      <w:r>
-        <w:rPr>
-          <w:rFonts w:ascii="Times New Roman" w:hAnsi="Times New Roman" w:cs="Times New Roman"/>
-          <w:sz w:val="24"/>
-        </w:rPr>
-        <w:t>dockerfile</w:t>
-      </w:r>
-      <w:proofErr w:type="spellEnd"/>
-      <w:r>
-        <w:rPr>
-          <w:rFonts w:ascii="Times New Roman" w:hAnsi="Times New Roman" w:cs="Times New Roman"/>
-          <w:sz w:val="24"/>
-        </w:rPr>
-        <w:t xml:space="preserve"> for the </w:t>
-      </w:r>
-      <w:proofErr w:type="spellStart"/>
-      <w:r>
-        <w:rPr>
-          <w:rFonts w:ascii="Times New Roman" w:hAnsi="Times New Roman" w:cs="Times New Roman"/>
-          <w:sz w:val="24"/>
-        </w:rPr>
-        <w:t>vsp</w:t>
-      </w:r>
-      <w:proofErr w:type="spellEnd"/>
+        <w:t xml:space="preserve">Figure 3: Snapshot of the dockerfile for the </w:t>
+      </w:r>
+      <w:r>
+        <w:rPr>
+          <w:rFonts w:ascii="Times New Roman" w:hAnsi="Times New Roman" w:cs="Times New Roman"/>
+          <w:sz w:val="24"/>
+        </w:rPr>
+        <w:t>VSP</w:t>
+      </w:r>
       <w:r>
         <w:rPr>
           <w:rFonts w:ascii="Times New Roman" w:hAnsi="Times New Roman" w:cs="Times New Roman"/>
@@ -1042,33 +992,15 @@
           <w:rFonts w:ascii="Times New Roman" w:hAnsi="Times New Roman" w:cs="Times New Roman"/>
           <w:sz w:val="24"/>
         </w:rPr>
-        <w:t xml:space="preserve">Figure 4: Snapshot of the </w:t>
-      </w:r>
-      <w:proofErr w:type="spellStart"/>
-      <w:r>
-        <w:rPr>
-          <w:rFonts w:ascii="Times New Roman" w:hAnsi="Times New Roman" w:cs="Times New Roman"/>
-          <w:sz w:val="24"/>
-        </w:rPr>
-        <w:t>dockerfile</w:t>
-      </w:r>
-      <w:proofErr w:type="spellEnd"/>
-      <w:r>
-        <w:rPr>
-          <w:rFonts w:ascii="Times New Roman" w:hAnsi="Times New Roman" w:cs="Times New Roman"/>
-          <w:sz w:val="24"/>
-        </w:rPr>
-        <w:t xml:space="preserve"> for the </w:t>
-      </w:r>
-      <w:proofErr w:type="spellStart"/>
-      <w:r>
-        <w:rPr>
-          <w:rFonts w:ascii="Times New Roman" w:hAnsi="Times New Roman" w:cs="Times New Roman"/>
-          <w:sz w:val="24"/>
-        </w:rPr>
-        <w:t>mrp</w:t>
-      </w:r>
-      <w:proofErr w:type="spellEnd"/>
+        <w:t xml:space="preserve">Figure 4: Snapshot of the dockerfile for the </w:t>
+      </w:r>
+      <w:r>
+        <w:rPr>
+          <w:rFonts w:ascii="Times New Roman" w:hAnsi="Times New Roman" w:cs="Times New Roman"/>
+          <w:sz w:val="24"/>
+        </w:rPr>
+        <w:t>MRP</w:t>
+      </w:r>
       <w:r>
         <w:rPr>
           <w:rFonts w:ascii="Times New Roman" w:hAnsi="Times New Roman" w:cs="Times New Roman"/>
@@ -1186,14 +1118,14 @@
           <w:rFonts w:ascii="Times New Roman" w:eastAsia="Times New Roman" w:hAnsi="Times New Roman" w:cs="Times New Roman"/>
           <w:sz w:val="24"/>
         </w:rPr>
-        <w:t xml:space="preserve"> an</w:t>
+        <w:t xml:space="preserve"> a</w:t>
       </w:r>
       <w:r>
         <w:rPr>
           <w:rFonts w:ascii="Times New Roman" w:eastAsia="Times New Roman" w:hAnsi="Times New Roman" w:cs="Times New Roman"/>
           <w:sz w:val="24"/>
         </w:rPr>
-        <w:t xml:space="preserve"> instruction </w:t>
+        <w:t xml:space="preserve"> </w:t>
       </w:r>
       <w:r>
         <w:rPr>
@@ -1214,13 +1146,27 @@
           <w:rFonts w:ascii="Times New Roman" w:eastAsia="Times New Roman" w:hAnsi="Times New Roman" w:cs="Times New Roman"/>
           <w:sz w:val="24"/>
         </w:rPr>
-        <w:t>building docker image to deploy</w:t>
+        <w:t>building docker image</w:t>
       </w:r>
       <w:r>
         <w:rPr>
           <w:rFonts w:ascii="Times New Roman" w:eastAsia="Times New Roman" w:hAnsi="Times New Roman" w:cs="Times New Roman"/>
           <w:sz w:val="24"/>
         </w:rPr>
+        <w:t>s</w:t>
+      </w:r>
+      <w:r>
+        <w:rPr>
+          <w:rFonts w:ascii="Times New Roman" w:eastAsia="Times New Roman" w:hAnsi="Times New Roman" w:cs="Times New Roman"/>
+          <w:sz w:val="24"/>
+        </w:rPr>
+        <w:t xml:space="preserve"> to deploy</w:t>
+      </w:r>
+      <w:r>
+        <w:rPr>
+          <w:rFonts w:ascii="Times New Roman" w:eastAsia="Times New Roman" w:hAnsi="Times New Roman" w:cs="Times New Roman"/>
+          <w:sz w:val="24"/>
+        </w:rPr>
         <w:t xml:space="preserve"> </w:t>
       </w:r>
       <w:r>
@@ -1235,13 +1181,41 @@
           <w:rFonts w:ascii="Times New Roman" w:eastAsia="Times New Roman" w:hAnsi="Times New Roman" w:cs="Times New Roman"/>
           <w:sz w:val="24"/>
         </w:rPr>
-        <w:t xml:space="preserve"> applications</w:t>
+        <w:t xml:space="preserve"> </w:t>
       </w:r>
       <w:r>
         <w:rPr>
           <w:rFonts w:ascii="Times New Roman" w:eastAsia="Times New Roman" w:hAnsi="Times New Roman" w:cs="Times New Roman"/>
           <w:sz w:val="24"/>
         </w:rPr>
+        <w:t>software components in</w:t>
+      </w:r>
+      <w:r>
+        <w:rPr>
+          <w:rFonts w:ascii="Times New Roman" w:eastAsia="Times New Roman" w:hAnsi="Times New Roman" w:cs="Times New Roman"/>
+          <w:sz w:val="24"/>
+        </w:rPr>
+        <w:t xml:space="preserve"> docker </w:t>
+      </w:r>
+      <w:r>
+        <w:rPr>
+          <w:rFonts w:ascii="Times New Roman" w:eastAsia="Times New Roman" w:hAnsi="Times New Roman" w:cs="Times New Roman"/>
+          <w:sz w:val="24"/>
+        </w:rPr>
+        <w:t>container</w:t>
+      </w:r>
+      <w:r>
+        <w:rPr>
+          <w:rFonts w:ascii="Times New Roman" w:eastAsia="Times New Roman" w:hAnsi="Times New Roman" w:cs="Times New Roman"/>
+          <w:sz w:val="24"/>
+        </w:rPr>
+        <w:t>s</w:t>
+      </w:r>
+      <w:r>
+        <w:rPr>
+          <w:rFonts w:ascii="Times New Roman" w:eastAsia="Times New Roman" w:hAnsi="Times New Roman" w:cs="Times New Roman"/>
+          <w:sz w:val="24"/>
+        </w:rPr>
         <w:t>.</w:t>
       </w:r>
       <w:r>
@@ -1249,20 +1223,42 @@
           <w:rFonts w:ascii="Times New Roman" w:eastAsia="Times New Roman" w:hAnsi="Times New Roman" w:cs="Times New Roman"/>
           <w:sz w:val="24"/>
         </w:rPr>
-        <w:t xml:space="preserve"> The document contains the </w:t>
-      </w:r>
+        <w:t xml:space="preserve"> </w:t>
+      </w:r>
+      <w:bookmarkStart w:id="1" w:name="_Toc45468925"/>
       <w:r>
         <w:rPr>
           <w:rFonts w:ascii="Times New Roman" w:eastAsia="Times New Roman" w:hAnsi="Times New Roman" w:cs="Times New Roman"/>
           <w:sz w:val="24"/>
         </w:rPr>
-        <w:t>detailed instruction</w:t>
+        <w:t xml:space="preserve">The base image contains </w:t>
       </w:r>
       <w:r>
         <w:rPr>
           <w:rFonts w:ascii="Times New Roman" w:eastAsia="Times New Roman" w:hAnsi="Times New Roman" w:cs="Times New Roman"/>
           <w:sz w:val="24"/>
         </w:rPr>
+        <w:t xml:space="preserve">the source code, libraries, dependencies, tools, and other files </w:t>
+      </w:r>
+      <w:r>
+        <w:rPr>
+          <w:rFonts w:ascii="Times New Roman" w:eastAsia="Times New Roman" w:hAnsi="Times New Roman" w:cs="Times New Roman"/>
+          <w:sz w:val="24"/>
+        </w:rPr>
+        <w:t xml:space="preserve">which are required to run the </w:t>
+      </w:r>
+      <w:r>
+        <w:rPr>
+          <w:rFonts w:ascii="Times New Roman" w:eastAsia="Times New Roman" w:hAnsi="Times New Roman" w:cs="Times New Roman"/>
+          <w:sz w:val="24"/>
+        </w:rPr>
+        <w:t>application</w:t>
+      </w:r>
+      <w:r>
+        <w:rPr>
+          <w:rFonts w:ascii="Times New Roman" w:eastAsia="Times New Roman" w:hAnsi="Times New Roman" w:cs="Times New Roman"/>
+          <w:sz w:val="24"/>
+        </w:rPr>
         <w:t>s</w:t>
       </w:r>
       <w:r>
@@ -1270,13 +1266,55 @@
           <w:rFonts w:ascii="Times New Roman" w:eastAsia="Times New Roman" w:hAnsi="Times New Roman" w:cs="Times New Roman"/>
           <w:sz w:val="24"/>
         </w:rPr>
-        <w:t xml:space="preserve"> for</w:t>
+        <w:t>.</w:t>
       </w:r>
       <w:r>
         <w:rPr>
           <w:rFonts w:ascii="Times New Roman" w:eastAsia="Times New Roman" w:hAnsi="Times New Roman" w:cs="Times New Roman"/>
           <w:sz w:val="24"/>
         </w:rPr>
+        <w:t xml:space="preserve"> The vehicle side processor (</w:t>
+      </w:r>
+      <w:r>
+        <w:rPr>
+          <w:rFonts w:ascii="Times New Roman" w:eastAsia="Times New Roman" w:hAnsi="Times New Roman" w:cs="Times New Roman"/>
+          <w:sz w:val="24"/>
+        </w:rPr>
+        <w:t>VSP</w:t>
+      </w:r>
+      <w:r>
+        <w:rPr>
+          <w:rFonts w:ascii="Times New Roman" w:eastAsia="Times New Roman" w:hAnsi="Times New Roman" w:cs="Times New Roman"/>
+          <w:sz w:val="24"/>
+        </w:rPr>
+        <w:t>) image or mmitss roadside processor (</w:t>
+      </w:r>
+      <w:r>
+        <w:rPr>
+          <w:rFonts w:ascii="Times New Roman" w:eastAsia="Times New Roman" w:hAnsi="Times New Roman" w:cs="Times New Roman"/>
+          <w:sz w:val="24"/>
+        </w:rPr>
+        <w:t>MRP</w:t>
+      </w:r>
+      <w:r>
+        <w:rPr>
+          <w:rFonts w:ascii="Times New Roman" w:eastAsia="Times New Roman" w:hAnsi="Times New Roman" w:cs="Times New Roman"/>
+          <w:sz w:val="24"/>
+        </w:rPr>
+        <w:t>) image</w:t>
+      </w:r>
+      <w:r>
+        <w:rPr>
+          <w:rFonts w:ascii="Times New Roman" w:eastAsia="Times New Roman" w:hAnsi="Times New Roman" w:cs="Times New Roman"/>
+          <w:sz w:val="24"/>
+        </w:rPr>
+        <w:t xml:space="preserve"> can be built</w:t>
+      </w:r>
+      <w:r>
+        <w:rPr>
+          <w:rFonts w:ascii="Times New Roman" w:eastAsia="Times New Roman" w:hAnsi="Times New Roman" w:cs="Times New Roman"/>
+          <w:sz w:val="24"/>
+        </w:rPr>
         <w:t xml:space="preserve"> </w:t>
       </w:r>
       <w:r>
@@ -1284,13 +1322,34 @@
           <w:rFonts w:ascii="Times New Roman" w:eastAsia="Times New Roman" w:hAnsi="Times New Roman" w:cs="Times New Roman"/>
           <w:sz w:val="24"/>
         </w:rPr>
-        <w:t xml:space="preserve">building </w:t>
+        <w:t>by extending</w:t>
       </w:r>
       <w:r>
         <w:rPr>
           <w:rFonts w:ascii="Times New Roman" w:eastAsia="Times New Roman" w:hAnsi="Times New Roman" w:cs="Times New Roman"/>
           <w:sz w:val="24"/>
         </w:rPr>
+        <w:t xml:space="preserve"> the base image. The </w:t>
+      </w:r>
+      <w:r>
+        <w:rPr>
+          <w:rFonts w:ascii="Times New Roman" w:eastAsia="Times New Roman" w:hAnsi="Times New Roman" w:cs="Times New Roman"/>
+          <w:sz w:val="24"/>
+        </w:rPr>
+        <w:t>VSP</w:t>
+      </w:r>
+      <w:r>
+        <w:rPr>
+          <w:rFonts w:ascii="Times New Roman" w:eastAsia="Times New Roman" w:hAnsi="Times New Roman" w:cs="Times New Roman"/>
+          <w:sz w:val="24"/>
+        </w:rPr>
+        <w:t xml:space="preserve"> image contains only those applications which are required from </w:t>
+      </w:r>
+      <w:r>
+        <w:rPr>
+          <w:rFonts w:ascii="Times New Roman" w:eastAsia="Times New Roman" w:hAnsi="Times New Roman" w:cs="Times New Roman"/>
+          <w:sz w:val="24"/>
+        </w:rPr>
         <w:t xml:space="preserve">the </w:t>
       </w:r>
       <w:r>
@@ -1298,256 +1357,56 @@
           <w:rFonts w:ascii="Times New Roman" w:eastAsia="Times New Roman" w:hAnsi="Times New Roman" w:cs="Times New Roman"/>
           <w:sz w:val="24"/>
         </w:rPr>
-        <w:t>docker image to deploy</w:t>
+        <w:t xml:space="preserve">connected </w:t>
       </w:r>
       <w:r>
         <w:rPr>
           <w:rFonts w:ascii="Times New Roman" w:eastAsia="Times New Roman" w:hAnsi="Times New Roman" w:cs="Times New Roman"/>
           <w:sz w:val="24"/>
         </w:rPr>
-        <w:t xml:space="preserve"> MMITSS software components in the docker </w:t>
+        <w:t xml:space="preserve">vehicle perspective and or </w:t>
       </w:r>
       <w:r>
         <w:rPr>
           <w:rFonts w:ascii="Times New Roman" w:eastAsia="Times New Roman" w:hAnsi="Times New Roman" w:cs="Times New Roman"/>
           <w:sz w:val="24"/>
         </w:rPr>
-        <w:t>container</w:t>
+        <w:t>MRP</w:t>
       </w:r>
       <w:r>
         <w:rPr>
           <w:rFonts w:ascii="Times New Roman" w:eastAsia="Times New Roman" w:hAnsi="Times New Roman" w:cs="Times New Roman"/>
           <w:sz w:val="24"/>
         </w:rPr>
-        <w:t>.</w:t>
+        <w:t xml:space="preserve"> image contains only those applications </w:t>
       </w:r>
       <w:r>
         <w:rPr>
           <w:rFonts w:ascii="Times New Roman" w:eastAsia="Times New Roman" w:hAnsi="Times New Roman" w:cs="Times New Roman"/>
           <w:sz w:val="24"/>
         </w:rPr>
-        <w:t xml:space="preserve"> </w:t>
-      </w:r>
-      <w:bookmarkStart w:id="1" w:name="_Toc45468925"/>
+        <w:t xml:space="preserve">which are </w:t>
+      </w:r>
       <w:r>
         <w:rPr>
           <w:rFonts w:ascii="Times New Roman" w:eastAsia="Times New Roman" w:hAnsi="Times New Roman" w:cs="Times New Roman"/>
           <w:sz w:val="24"/>
         </w:rPr>
-        <w:t xml:space="preserve">The base image contains </w:t>
+        <w:t xml:space="preserve">required from </w:t>
       </w:r>
       <w:r>
         <w:rPr>
           <w:rFonts w:ascii="Times New Roman" w:eastAsia="Times New Roman" w:hAnsi="Times New Roman" w:cs="Times New Roman"/>
           <w:sz w:val="24"/>
         </w:rPr>
-        <w:t xml:space="preserve">the source code, libraries, dependencies, tools, and other files </w:t>
+        <w:t xml:space="preserve">the </w:t>
       </w:r>
       <w:r>
         <w:rPr>
           <w:rFonts w:ascii="Times New Roman" w:eastAsia="Times New Roman" w:hAnsi="Times New Roman" w:cs="Times New Roman"/>
           <w:sz w:val="24"/>
         </w:rPr>
-        <w:t xml:space="preserve">which are required to run the </w:t>
-      </w:r>
-      <w:r>
-        <w:rPr>
-          <w:rFonts w:ascii="Times New Roman" w:eastAsia="Times New Roman" w:hAnsi="Times New Roman" w:cs="Times New Roman"/>
-          <w:sz w:val="24"/>
-        </w:rPr>
-        <w:t>application</w:t>
-      </w:r>
-      <w:r>
-        <w:rPr>
-          <w:rFonts w:ascii="Times New Roman" w:eastAsia="Times New Roman" w:hAnsi="Times New Roman" w:cs="Times New Roman"/>
-          <w:sz w:val="24"/>
-        </w:rPr>
-        <w:t>s</w:t>
-      </w:r>
-      <w:r>
-        <w:rPr>
-          <w:rFonts w:ascii="Times New Roman" w:eastAsia="Times New Roman" w:hAnsi="Times New Roman" w:cs="Times New Roman"/>
-          <w:sz w:val="24"/>
-        </w:rPr>
-        <w:t>.</w:t>
-      </w:r>
-      <w:r>
-        <w:rPr>
-          <w:rFonts w:ascii="Times New Roman" w:eastAsia="Times New Roman" w:hAnsi="Times New Roman" w:cs="Times New Roman"/>
-          <w:sz w:val="24"/>
-        </w:rPr>
-        <w:t xml:space="preserve"> The vehicle side processor (</w:t>
-      </w:r>
-      <w:proofErr w:type="spellStart"/>
-      <w:r>
-        <w:rPr>
-          <w:rFonts w:ascii="Times New Roman" w:eastAsia="Times New Roman" w:hAnsi="Times New Roman" w:cs="Times New Roman"/>
-          <w:sz w:val="24"/>
-        </w:rPr>
-        <w:t>vsp</w:t>
-      </w:r>
-      <w:proofErr w:type="spellEnd"/>
-      <w:r>
-        <w:rPr>
-          <w:rFonts w:ascii="Times New Roman" w:eastAsia="Times New Roman" w:hAnsi="Times New Roman" w:cs="Times New Roman"/>
-          <w:sz w:val="24"/>
-        </w:rPr>
-        <w:t xml:space="preserve">) image or </w:t>
-      </w:r>
-      <w:proofErr w:type="spellStart"/>
-      <w:r>
-        <w:rPr>
-          <w:rFonts w:ascii="Times New Roman" w:eastAsia="Times New Roman" w:hAnsi="Times New Roman" w:cs="Times New Roman"/>
-          <w:sz w:val="24"/>
-        </w:rPr>
-        <w:t>mmitss</w:t>
-      </w:r>
-      <w:proofErr w:type="spellEnd"/>
-      <w:r>
-        <w:rPr>
-          <w:rFonts w:ascii="Times New Roman" w:eastAsia="Times New Roman" w:hAnsi="Times New Roman" w:cs="Times New Roman"/>
-          <w:sz w:val="24"/>
-        </w:rPr>
-        <w:t xml:space="preserve"> roadside processor (</w:t>
-      </w:r>
-      <w:proofErr w:type="spellStart"/>
-      <w:r>
-        <w:rPr>
-          <w:rFonts w:ascii="Times New Roman" w:eastAsia="Times New Roman" w:hAnsi="Times New Roman" w:cs="Times New Roman"/>
-          <w:sz w:val="24"/>
-        </w:rPr>
-        <w:t>mrp</w:t>
-      </w:r>
-      <w:proofErr w:type="spellEnd"/>
-      <w:r>
-        <w:rPr>
-          <w:rFonts w:ascii="Times New Roman" w:eastAsia="Times New Roman" w:hAnsi="Times New Roman" w:cs="Times New Roman"/>
-          <w:sz w:val="24"/>
-        </w:rPr>
-        <w:t>) image</w:t>
-      </w:r>
-      <w:r>
-        <w:rPr>
-          <w:rFonts w:ascii="Times New Roman" w:eastAsia="Times New Roman" w:hAnsi="Times New Roman" w:cs="Times New Roman"/>
-          <w:sz w:val="24"/>
-        </w:rPr>
-        <w:t xml:space="preserve"> can be built</w:t>
-      </w:r>
-      <w:r>
-        <w:rPr>
-          <w:rFonts w:ascii="Times New Roman" w:eastAsia="Times New Roman" w:hAnsi="Times New Roman" w:cs="Times New Roman"/>
-          <w:sz w:val="24"/>
-        </w:rPr>
-        <w:t xml:space="preserve"> from the base image. The </w:t>
-      </w:r>
-      <w:proofErr w:type="spellStart"/>
-      <w:r>
-        <w:rPr>
-          <w:rFonts w:ascii="Times New Roman" w:eastAsia="Times New Roman" w:hAnsi="Times New Roman" w:cs="Times New Roman"/>
-          <w:sz w:val="24"/>
-        </w:rPr>
-        <w:t>vsp</w:t>
-      </w:r>
-      <w:proofErr w:type="spellEnd"/>
-      <w:r>
-        <w:rPr>
-          <w:rFonts w:ascii="Times New Roman" w:eastAsia="Times New Roman" w:hAnsi="Times New Roman" w:cs="Times New Roman"/>
-          <w:sz w:val="24"/>
-        </w:rPr>
-        <w:t xml:space="preserve"> image contains only those applications which are required from </w:t>
-      </w:r>
-      <w:r>
-        <w:rPr>
-          <w:rFonts w:ascii="Times New Roman" w:eastAsia="Times New Roman" w:hAnsi="Times New Roman" w:cs="Times New Roman"/>
-          <w:sz w:val="24"/>
-        </w:rPr>
-        <w:t xml:space="preserve">the </w:t>
-      </w:r>
-      <w:r>
-        <w:rPr>
-          <w:rFonts w:ascii="Times New Roman" w:eastAsia="Times New Roman" w:hAnsi="Times New Roman" w:cs="Times New Roman"/>
-          <w:sz w:val="24"/>
-        </w:rPr>
-        <w:t xml:space="preserve">connected </w:t>
-      </w:r>
-      <w:r>
-        <w:rPr>
-          <w:rFonts w:ascii="Times New Roman" w:eastAsia="Times New Roman" w:hAnsi="Times New Roman" w:cs="Times New Roman"/>
-          <w:sz w:val="24"/>
-        </w:rPr>
-        <w:t xml:space="preserve">vehicle perspective and </w:t>
-      </w:r>
-      <w:r>
-        <w:rPr>
-          <w:rFonts w:ascii="Times New Roman" w:eastAsia="Times New Roman" w:hAnsi="Times New Roman" w:cs="Times New Roman"/>
-          <w:sz w:val="24"/>
-        </w:rPr>
-        <w:t xml:space="preserve">or </w:t>
-      </w:r>
-      <w:proofErr w:type="spellStart"/>
-      <w:r>
-        <w:rPr>
-          <w:rFonts w:ascii="Times New Roman" w:eastAsia="Times New Roman" w:hAnsi="Times New Roman" w:cs="Times New Roman"/>
-          <w:sz w:val="24"/>
-        </w:rPr>
-        <w:t>mrp</w:t>
-      </w:r>
-      <w:proofErr w:type="spellEnd"/>
-      <w:r>
-        <w:rPr>
-          <w:rFonts w:ascii="Times New Roman" w:eastAsia="Times New Roman" w:hAnsi="Times New Roman" w:cs="Times New Roman"/>
-          <w:sz w:val="24"/>
-        </w:rPr>
-        <w:t xml:space="preserve"> image contains only </w:t>
-      </w:r>
-      <w:r>
-        <w:rPr>
-          <w:rFonts w:ascii="Times New Roman" w:eastAsia="Times New Roman" w:hAnsi="Times New Roman" w:cs="Times New Roman"/>
-          <w:sz w:val="24"/>
-        </w:rPr>
-        <w:t>those</w:t>
-      </w:r>
-      <w:r>
-        <w:rPr>
-          <w:rFonts w:ascii="Times New Roman" w:eastAsia="Times New Roman" w:hAnsi="Times New Roman" w:cs="Times New Roman"/>
-          <w:sz w:val="24"/>
-        </w:rPr>
-        <w:t xml:space="preserve"> applications </w:t>
-      </w:r>
-      <w:r>
-        <w:rPr>
-          <w:rFonts w:ascii="Times New Roman" w:eastAsia="Times New Roman" w:hAnsi="Times New Roman" w:cs="Times New Roman"/>
-          <w:sz w:val="24"/>
-        </w:rPr>
-        <w:t xml:space="preserve">which are </w:t>
-      </w:r>
-      <w:r>
-        <w:rPr>
-          <w:rFonts w:ascii="Times New Roman" w:eastAsia="Times New Roman" w:hAnsi="Times New Roman" w:cs="Times New Roman"/>
-          <w:sz w:val="24"/>
-        </w:rPr>
-        <w:t xml:space="preserve">required from </w:t>
-      </w:r>
-      <w:r>
-        <w:rPr>
-          <w:rFonts w:ascii="Times New Roman" w:eastAsia="Times New Roman" w:hAnsi="Times New Roman" w:cs="Times New Roman"/>
-          <w:sz w:val="24"/>
-        </w:rPr>
-        <w:t xml:space="preserve">the </w:t>
-      </w:r>
-      <w:r>
-        <w:rPr>
-          <w:rFonts w:ascii="Times New Roman" w:eastAsia="Times New Roman" w:hAnsi="Times New Roman" w:cs="Times New Roman"/>
-          <w:sz w:val="24"/>
-        </w:rPr>
-        <w:t>intersection</w:t>
-      </w:r>
-      <w:r>
-        <w:rPr>
-          <w:rFonts w:ascii="Times New Roman" w:eastAsia="Times New Roman" w:hAnsi="Times New Roman" w:cs="Times New Roman"/>
-          <w:sz w:val="24"/>
-        </w:rPr>
-        <w:t xml:space="preserve"> perspective</w:t>
+        <w:t>intersection perspective</w:t>
       </w:r>
       <w:r>
         <w:rPr>
@@ -1778,7 +1637,39 @@
           <w:color w:val="000000" w:themeColor="text1"/>
           <w:sz w:val="24"/>
         </w:rPr>
-        <w:t xml:space="preserve">The operating systems can be installed by following the instruction from </w:t>
+        <w:t>The operating systems can be installed by following the instruction</w:t>
+      </w:r>
+      <w:r>
+        <w:rPr>
+          <w:rFonts w:ascii="Times New Roman" w:hAnsi="Times New Roman" w:cs="Times New Roman"/>
+          <w:color w:val="000000" w:themeColor="text1"/>
+          <w:sz w:val="24"/>
+        </w:rPr>
+        <w:t>s</w:t>
+      </w:r>
+      <w:r>
+        <w:rPr>
+          <w:rFonts w:ascii="Times New Roman" w:hAnsi="Times New Roman" w:cs="Times New Roman"/>
+          <w:color w:val="000000" w:themeColor="text1"/>
+          <w:sz w:val="24"/>
+        </w:rPr>
+        <w:t xml:space="preserve"> </w:t>
+      </w:r>
+      <w:r>
+        <w:rPr>
+          <w:rFonts w:ascii="Times New Roman" w:hAnsi="Times New Roman" w:cs="Times New Roman"/>
+          <w:color w:val="000000" w:themeColor="text1"/>
+          <w:sz w:val="24"/>
+        </w:rPr>
+        <w:t>found in</w:t>
+      </w:r>
+      <w:r>
+        <w:rPr>
+          <w:rFonts w:ascii="Times New Roman" w:hAnsi="Times New Roman" w:cs="Times New Roman"/>
+          <w:color w:val="000000" w:themeColor="text1"/>
+          <w:sz w:val="24"/>
+        </w:rPr>
+        <w:t xml:space="preserve"> </w:t>
       </w:r>
       <w:hyperlink r:id="rId16" w:history="1">
         <w:r>
@@ -1810,103 +1701,14 @@
           <w:color w:val="000000" w:themeColor="text1"/>
           <w:sz w:val="24"/>
         </w:rPr>
-        <w:t xml:space="preserve">MMITSS </w:t>
-      </w:r>
-      <w:r>
-        <w:rPr>
-          <w:rFonts w:ascii="Times New Roman" w:hAnsi="Times New Roman" w:cs="Times New Roman"/>
-          <w:color w:val="000000" w:themeColor="text1"/>
-          <w:sz w:val="24"/>
-        </w:rPr>
-        <w:t>vehicle side</w:t>
-      </w:r>
-      <w:r>
-        <w:rPr>
-          <w:rFonts w:ascii="Times New Roman" w:hAnsi="Times New Roman" w:cs="Times New Roman"/>
-          <w:color w:val="000000" w:themeColor="text1"/>
-          <w:sz w:val="24"/>
-        </w:rPr>
-        <w:t xml:space="preserve"> software components </w:t>
-      </w:r>
-      <w:r>
-        <w:rPr>
-          <w:rFonts w:ascii="Times New Roman" w:hAnsi="Times New Roman" w:cs="Times New Roman"/>
-          <w:color w:val="000000" w:themeColor="text1"/>
-          <w:sz w:val="24"/>
-        </w:rPr>
-        <w:t>can be run in the</w:t>
-      </w:r>
-      <w:r>
-        <w:rPr>
-          <w:rFonts w:ascii="Times New Roman" w:hAnsi="Times New Roman" w:cs="Times New Roman"/>
-          <w:sz w:val="24"/>
-        </w:rPr>
-        <w:t xml:space="preserve"> Raspberry pi. </w:t>
-      </w:r>
-      <w:r>
-        <w:rPr>
-          <w:rFonts w:ascii="Times New Roman" w:hAnsi="Times New Roman" w:cs="Times New Roman"/>
-          <w:sz w:val="24"/>
-        </w:rPr>
-        <w:t>To</w:t>
-      </w:r>
-      <w:r>
-        <w:rPr>
-          <w:rFonts w:ascii="Times New Roman" w:hAnsi="Times New Roman" w:cs="Times New Roman"/>
-          <w:sz w:val="24"/>
-        </w:rPr>
-        <w:t xml:space="preserve"> </w:t>
-      </w:r>
-      <w:r>
-        <w:rPr>
-          <w:rFonts w:ascii="Times New Roman" w:hAnsi="Times New Roman" w:cs="Times New Roman"/>
-          <w:color w:val="000000" w:themeColor="text1"/>
-          <w:sz w:val="24"/>
-        </w:rPr>
-        <w:t>build the docker image an</w:t>
-      </w:r>
-      <w:r>
-        <w:rPr>
-          <w:rFonts w:ascii="Times New Roman" w:hAnsi="Times New Roman" w:cs="Times New Roman"/>
-          <w:color w:val="000000" w:themeColor="text1"/>
-          <w:sz w:val="24"/>
-        </w:rPr>
-        <w:t>d</w:t>
-      </w:r>
-      <w:r>
-        <w:rPr>
-          <w:rFonts w:ascii="Times New Roman" w:hAnsi="Times New Roman" w:cs="Times New Roman"/>
-          <w:sz w:val="24"/>
-        </w:rPr>
-        <w:t xml:space="preserve"> run </w:t>
-      </w:r>
-      <w:r>
-        <w:rPr>
-          <w:rFonts w:ascii="Times New Roman" w:hAnsi="Times New Roman" w:cs="Times New Roman"/>
-          <w:sz w:val="24"/>
-        </w:rPr>
-        <w:t xml:space="preserve">the </w:t>
-      </w:r>
-      <w:r>
-        <w:rPr>
-          <w:rFonts w:ascii="Times New Roman" w:hAnsi="Times New Roman" w:cs="Times New Roman"/>
-          <w:sz w:val="24"/>
-        </w:rPr>
-        <w:t>MMITSS vehicle</w:t>
-      </w:r>
-      <w:r>
-        <w:rPr>
-          <w:rFonts w:ascii="Times New Roman" w:hAnsi="Times New Roman" w:cs="Times New Roman"/>
-          <w:sz w:val="24"/>
-        </w:rPr>
-        <w:t xml:space="preserve"> software components in the Raspberry pi</w:t>
-      </w:r>
-      <w:r>
-        <w:rPr>
-          <w:rFonts w:ascii="Times New Roman" w:hAnsi="Times New Roman" w:cs="Times New Roman"/>
-          <w:sz w:val="24"/>
-        </w:rPr>
-        <w:t>, Ubuntu 18.04 Server operating systems can be installed.</w:t>
+        <w:t xml:space="preserve">MMITSS vehicle side software components are run on a Raspberry Pi. Building the docker image and running the MMITSS vehicle software components </w:t>
+      </w:r>
+      <w:r>
+        <w:rPr>
+          <w:rFonts w:ascii="Times New Roman" w:hAnsi="Times New Roman" w:cs="Times New Roman"/>
+          <w:sz w:val="24"/>
+        </w:rPr>
+        <w:t>on the Raspberry Pi, Ubuntu 18.04 Server operating systems must be installed.</w:t>
       </w:r>
     </w:p>
     <w:p>
@@ -1927,87 +1729,63 @@
           <w:rFonts w:ascii="Times New Roman" w:hAnsi="Times New Roman" w:cs="Times New Roman"/>
           <w:sz w:val="24"/>
         </w:rPr>
-        <w:t xml:space="preserve">Both roadside and vehicle side application can be run in the x86 box. To build </w:t>
-      </w:r>
-      <w:r>
-        <w:rPr>
-          <w:rFonts w:ascii="Times New Roman" w:hAnsi="Times New Roman" w:cs="Times New Roman"/>
-          <w:color w:val="000000" w:themeColor="text1"/>
-          <w:sz w:val="24"/>
-        </w:rPr>
-        <w:t>the docker image and</w:t>
-      </w:r>
-      <w:r>
-        <w:rPr>
-          <w:rFonts w:ascii="Times New Roman" w:hAnsi="Times New Roman" w:cs="Times New Roman"/>
-          <w:color w:val="000000" w:themeColor="text1"/>
-          <w:sz w:val="24"/>
-        </w:rPr>
-        <w:t xml:space="preserve"> run</w:t>
-      </w:r>
-      <w:r>
-        <w:rPr>
-          <w:rFonts w:ascii="Times New Roman" w:hAnsi="Times New Roman" w:cs="Times New Roman"/>
-          <w:color w:val="000000" w:themeColor="text1"/>
-          <w:sz w:val="24"/>
-        </w:rPr>
-        <w:t xml:space="preserve"> the</w:t>
-      </w:r>
-      <w:r>
-        <w:rPr>
-          <w:rFonts w:ascii="Times New Roman" w:hAnsi="Times New Roman" w:cs="Times New Roman"/>
-          <w:color w:val="000000" w:themeColor="text1"/>
-          <w:sz w:val="24"/>
-        </w:rPr>
-        <w:t xml:space="preserve"> MMITSS software </w:t>
-      </w:r>
-      <w:r>
-        <w:rPr>
-          <w:rFonts w:ascii="Times New Roman" w:hAnsi="Times New Roman" w:cs="Times New Roman"/>
-          <w:color w:val="000000" w:themeColor="text1"/>
-          <w:sz w:val="24"/>
-        </w:rPr>
-        <w:t>components in the</w:t>
-      </w:r>
-      <w:r>
-        <w:rPr>
-          <w:rFonts w:ascii="Times New Roman" w:hAnsi="Times New Roman" w:cs="Times New Roman"/>
-          <w:color w:val="000000" w:themeColor="text1"/>
-          <w:sz w:val="24"/>
-        </w:rPr>
-        <w:t xml:space="preserve"> x86 box, Ubuntu 18.04</w:t>
-      </w:r>
-      <w:r>
-        <w:rPr>
-          <w:rFonts w:ascii="Times New Roman" w:hAnsi="Times New Roman" w:cs="Times New Roman"/>
-          <w:color w:val="000000" w:themeColor="text1"/>
-          <w:sz w:val="24"/>
-        </w:rPr>
-        <w:t>.4</w:t>
-      </w:r>
-      <w:r>
-        <w:rPr>
-          <w:rFonts w:ascii="Times New Roman" w:hAnsi="Times New Roman" w:cs="Times New Roman"/>
-          <w:color w:val="000000" w:themeColor="text1"/>
-          <w:sz w:val="24"/>
-        </w:rPr>
-        <w:t xml:space="preserve"> operating systems</w:t>
-      </w:r>
-      <w:r>
-        <w:rPr>
-          <w:rFonts w:ascii="Times New Roman" w:hAnsi="Times New Roman" w:cs="Times New Roman"/>
-          <w:color w:val="000000" w:themeColor="text1"/>
-          <w:sz w:val="24"/>
-        </w:rPr>
-        <w:t xml:space="preserve"> can be </w:t>
-      </w:r>
-      <w:r>
-        <w:rPr>
-          <w:rFonts w:ascii="Times New Roman" w:hAnsi="Times New Roman" w:cs="Times New Roman"/>
-          <w:color w:val="000000" w:themeColor="text1"/>
-          <w:sz w:val="24"/>
-        </w:rPr>
-        <w:t>installed</w:t>
+        <w:t xml:space="preserve">Both roadside and vehicle side applications can be run on the x86 </w:t>
+      </w:r>
+      <w:r>
+        <w:rPr>
+          <w:rFonts w:ascii="Times New Roman" w:hAnsi="Times New Roman" w:cs="Times New Roman"/>
+          <w:sz w:val="24"/>
+        </w:rPr>
+        <w:t>platform.  B</w:t>
+      </w:r>
+      <w:r>
+        <w:rPr>
+          <w:rFonts w:ascii="Times New Roman" w:hAnsi="Times New Roman" w:cs="Times New Roman"/>
+          <w:sz w:val="24"/>
+        </w:rPr>
+        <w:t>uilding the docker image and running t</w:t>
+      </w:r>
+      <w:r>
+        <w:rPr>
+          <w:rFonts w:ascii="Times New Roman" w:hAnsi="Times New Roman" w:cs="Times New Roman"/>
+          <w:sz w:val="24"/>
+        </w:rPr>
+        <w:t xml:space="preserve">he MMITSS software components </w:t>
+      </w:r>
+      <w:r>
+        <w:rPr>
+          <w:rFonts w:ascii="Times New Roman" w:hAnsi="Times New Roman" w:cs="Times New Roman"/>
+          <w:sz w:val="24"/>
+        </w:rPr>
+        <w:t xml:space="preserve">on the x86 </w:t>
+      </w:r>
+      <w:r>
+        <w:rPr>
+          <w:rFonts w:ascii="Times New Roman" w:hAnsi="Times New Roman" w:cs="Times New Roman"/>
+          <w:sz w:val="24"/>
+        </w:rPr>
+        <w:t>p</w:t>
+      </w:r>
+      <w:r>
+        <w:rPr>
+          <w:rFonts w:ascii="Times New Roman" w:hAnsi="Times New Roman" w:cs="Times New Roman"/>
+          <w:sz w:val="24"/>
+        </w:rPr>
+        <w:t>latform require that the Ubuntu 18.04.4 opera</w:t>
+      </w:r>
+      <w:r>
+        <w:rPr>
+          <w:rFonts w:ascii="Times New Roman" w:hAnsi="Times New Roman" w:cs="Times New Roman"/>
+          <w:sz w:val="24"/>
+        </w:rPr>
+        <w:t xml:space="preserve">ting systems </w:t>
+      </w:r>
+      <w:r>
+        <w:rPr>
+          <w:rFonts w:ascii="Times New Roman" w:hAnsi="Times New Roman" w:cs="Times New Roman"/>
+          <w:sz w:val="24"/>
+        </w:rPr>
+        <w:t>is installed</w:t>
       </w:r>
       <w:r>
         <w:rPr>
@@ -2059,21 +1837,19 @@
         </w:rPr>
         <w:t xml:space="preserve"> and clone </w:t>
       </w:r>
-      <w:proofErr w:type="spellStart"/>
-      <w:r>
-        <w:rPr>
-          <w:rFonts w:ascii="Times New Roman" w:hAnsi="Times New Roman" w:cs="Times New Roman"/>
-          <w:sz w:val="24"/>
-        </w:rPr>
-        <w:t>mmitss</w:t>
-      </w:r>
-      <w:proofErr w:type="spellEnd"/>
-      <w:r>
-        <w:rPr>
-          <w:rFonts w:ascii="Times New Roman" w:hAnsi="Times New Roman" w:cs="Times New Roman"/>
-          <w:sz w:val="24"/>
-        </w:rPr>
-        <w:t xml:space="preserve"> repository</w:t>
+      <w:r>
+        <w:rPr>
+          <w:rFonts w:ascii="Times New Roman" w:hAnsi="Times New Roman" w:cs="Times New Roman"/>
+          <w:sz w:val="24"/>
+        </w:rPr>
+        <w:t xml:space="preserve">the </w:t>
+      </w:r>
+      <w:r>
+        <w:rPr>
+          <w:rFonts w:ascii="Times New Roman" w:hAnsi="Times New Roman" w:cs="Times New Roman"/>
+          <w:sz w:val="24"/>
+        </w:rPr>
+        <w:t>mmitss repository</w:t>
       </w:r>
       <w:r>
         <w:rPr>
@@ -2102,23 +1878,7 @@
           <w:rFonts w:ascii="Times New Roman" w:hAnsi="Times New Roman" w:cs="Times New Roman"/>
           <w:sz w:val="24"/>
         </w:rPr>
-        <w:t>If MMITSS path is not set already, set the MMITSS path in the .</w:t>
-      </w:r>
-      <w:proofErr w:type="spellStart"/>
-      <w:r>
-        <w:rPr>
-          <w:rFonts w:ascii="Times New Roman" w:hAnsi="Times New Roman" w:cs="Times New Roman"/>
-          <w:sz w:val="24"/>
-        </w:rPr>
-        <w:t>bashrc</w:t>
-      </w:r>
-      <w:proofErr w:type="spellEnd"/>
-      <w:r>
-        <w:rPr>
-          <w:rFonts w:ascii="Times New Roman" w:hAnsi="Times New Roman" w:cs="Times New Roman"/>
-          <w:sz w:val="24"/>
-        </w:rPr>
-        <w:t xml:space="preserve"> file by executing the following command</w:t>
+        <w:t>If MMITSS path is not set already, set the MMITSS path in the .bashrc file by executing the following command</w:t>
       </w:r>
       <w:r>
         <w:rPr>
@@ -2144,139 +1904,186 @@
           <w:sz w:val="20"/>
           <w:szCs w:val="20"/>
         </w:rPr>
-        <w:t>Export /MMITSS_ROOT=&lt;</w:t>
-      </w:r>
-      <w:proofErr w:type="spellStart"/>
-      <w:r>
+        <w:t>Export /MMITSS_ROOT=&lt;mmitss directory&gt;</w:t>
+      </w:r>
+    </w:p>
+    <w:p>
+      <w:pPr>
+        <w:pStyle w:val="ListParagraph"/>
+        <w:spacing w:line="240" w:lineRule="auto"/>
+        <w:jc w:val="left"/>
+        <w:rPr>
+          <w:rFonts w:ascii="Times New Roman" w:hAnsi="Times New Roman" w:cs="Times New Roman"/>
+          <w:sz w:val="24"/>
+        </w:rPr>
+      </w:pPr>
+      <w:r>
+        <w:rPr>
+          <w:rFonts w:ascii="Times New Roman" w:hAnsi="Times New Roman" w:cs="Times New Roman"/>
+          <w:sz w:val="24"/>
+        </w:rPr>
+        <w:t>For example if mmitss is cloned on home/user directory then the command will be:</w:t>
+      </w:r>
+    </w:p>
+    <w:p>
+      <w:pPr>
+        <w:pStyle w:val="ListParagraph"/>
+        <w:shd w:val="clear" w:color="auto" w:fill="D9D9D9" w:themeFill="background1" w:themeFillShade="D9"/>
+        <w:spacing w:line="240" w:lineRule="auto"/>
         <w:rPr>
           <w:rFonts w:ascii="Courier New" w:hAnsi="Courier New" w:cs="Courier New"/>
           <w:sz w:val="20"/>
           <w:szCs w:val="20"/>
         </w:rPr>
-        <w:t>mmitss</w:t>
-      </w:r>
-      <w:proofErr w:type="spellEnd"/>
+      </w:pPr>
       <w:r>
         <w:rPr>
           <w:rFonts w:ascii="Courier New" w:hAnsi="Courier New" w:cs="Courier New"/>
           <w:sz w:val="20"/>
           <w:szCs w:val="20"/>
         </w:rPr>
-        <w:t xml:space="preserve"> directory&gt;</w:t>
+        <w:t>Export /MMITSS_ROOT=/home/user</w:t>
       </w:r>
     </w:p>
     <w:p>
       <w:pPr>
-        <w:pStyle w:val="ListParagraph"/>
         <w:spacing w:line="240" w:lineRule="auto"/>
-        <w:jc w:val="left"/>
-        <w:rPr>
-          <w:rFonts w:ascii="Times New Roman" w:hAnsi="Times New Roman" w:cs="Times New Roman"/>
-          <w:sz w:val="24"/>
-        </w:rPr>
-      </w:pPr>
-      <w:r>
-        <w:rPr>
-          <w:rFonts w:ascii="Times New Roman" w:hAnsi="Times New Roman" w:cs="Times New Roman"/>
-          <w:sz w:val="24"/>
-        </w:rPr>
-        <w:t xml:space="preserve">For example if </w:t>
-      </w:r>
-      <w:proofErr w:type="spellStart"/>
-      <w:r>
-        <w:rPr>
-          <w:rFonts w:ascii="Times New Roman" w:hAnsi="Times New Roman" w:cs="Times New Roman"/>
-          <w:sz w:val="24"/>
-        </w:rPr>
-        <w:t>mmitss</w:t>
-      </w:r>
-      <w:proofErr w:type="spellEnd"/>
-      <w:r>
-        <w:rPr>
-          <w:rFonts w:ascii="Times New Roman" w:hAnsi="Times New Roman" w:cs="Times New Roman"/>
-          <w:sz w:val="24"/>
-        </w:rPr>
-        <w:t xml:space="preserve"> is cloned on home/user directory then the command will be:</w:t>
-      </w:r>
+        <w:rPr>
+          <w:rFonts w:ascii="Times New Roman" w:hAnsi="Times New Roman" w:cs="Times New Roman"/>
+          <w:sz w:val="24"/>
+        </w:rPr>
+      </w:pPr>
     </w:p>
     <w:p>
       <w:pPr>
-        <w:pStyle w:val="ListParagraph"/>
-        <w:shd w:val="clear" w:color="auto" w:fill="D9D9D9" w:themeFill="background1" w:themeFillShade="D9"/>
-        <w:spacing w:line="240" w:lineRule="auto"/>
-        <w:rPr>
-          <w:rFonts w:ascii="Courier New" w:hAnsi="Courier New" w:cs="Courier New"/>
-          <w:sz w:val="20"/>
-          <w:szCs w:val="20"/>
-        </w:rPr>
-      </w:pPr>
-      <w:r>
-        <w:rPr>
-          <w:rFonts w:ascii="Courier New" w:hAnsi="Courier New" w:cs="Courier New"/>
-          <w:sz w:val="20"/>
-          <w:szCs w:val="20"/>
-        </w:rPr>
-        <w:t>Export /MMITSS_ROOT=/home/user</w:t>
+        <w:spacing w:line="259" w:lineRule="auto"/>
+        <w:jc w:val="left"/>
+        <w:rPr>
+          <w:rFonts w:ascii="Times New Roman" w:eastAsia="Times New Roman" w:hAnsi="Times New Roman" w:cs="Times New Roman"/>
+          <w:b/>
+          <w:sz w:val="24"/>
+        </w:rPr>
+      </w:pPr>
+      <w:r>
+        <w:rPr>
+          <w:rFonts w:ascii="Times New Roman" w:eastAsia="Times New Roman" w:hAnsi="Times New Roman" w:cs="Times New Roman"/>
+          <w:sz w:val="24"/>
+        </w:rPr>
+        <w:br w:type="page"/>
       </w:r>
     </w:p>
     <w:p>
       <w:pPr>
+        <w:pStyle w:val="Heading1"/>
         <w:spacing w:line="240" w:lineRule="auto"/>
         <w:rPr>
-          <w:rFonts w:ascii="Times New Roman" w:hAnsi="Times New Roman" w:cs="Times New Roman"/>
-          <w:sz w:val="24"/>
-        </w:rPr>
-      </w:pPr>
+          <w:rFonts w:ascii="Times New Roman" w:eastAsia="Times New Roman" w:hAnsi="Times New Roman" w:cs="Times New Roman"/>
+          <w:sz w:val="24"/>
+        </w:rPr>
+      </w:pPr>
+      <w:r>
+        <w:rPr>
+          <w:rFonts w:ascii="Times New Roman" w:eastAsia="Times New Roman" w:hAnsi="Times New Roman" w:cs="Times New Roman"/>
+          <w:sz w:val="24"/>
+        </w:rPr>
+        <w:lastRenderedPageBreak/>
+        <w:t>Build</w:t>
+      </w:r>
+      <w:r>
+        <w:rPr>
+          <w:rFonts w:ascii="Times New Roman" w:eastAsia="Times New Roman" w:hAnsi="Times New Roman" w:cs="Times New Roman"/>
+          <w:sz w:val="24"/>
+        </w:rPr>
+        <w:t xml:space="preserve"> Docker </w:t>
+      </w:r>
+      <w:bookmarkEnd w:id="1"/>
+      <w:r>
+        <w:rPr>
+          <w:rFonts w:ascii="Times New Roman" w:eastAsia="Times New Roman" w:hAnsi="Times New Roman" w:cs="Times New Roman"/>
+          <w:sz w:val="24"/>
+        </w:rPr>
+        <w:t>Image</w:t>
+      </w:r>
     </w:p>
     <w:p>
       <w:pPr>
-        <w:spacing w:line="259" w:lineRule="auto"/>
-        <w:jc w:val="left"/>
-        <w:rPr>
-          <w:rFonts w:ascii="Times New Roman" w:eastAsia="Times New Roman" w:hAnsi="Times New Roman" w:cs="Times New Roman"/>
-          <w:b/>
-          <w:sz w:val="24"/>
-        </w:rPr>
-      </w:pPr>
-      <w:r>
-        <w:rPr>
-          <w:rFonts w:ascii="Times New Roman" w:eastAsia="Times New Roman" w:hAnsi="Times New Roman" w:cs="Times New Roman"/>
-          <w:sz w:val="24"/>
-        </w:rPr>
-        <w:br w:type="page"/>
+        <w:spacing w:line="240" w:lineRule="auto"/>
+        <w:rPr>
+          <w:rFonts w:ascii="Times New Roman" w:hAnsi="Times New Roman" w:cs="Times New Roman"/>
+          <w:sz w:val="24"/>
+        </w:rPr>
+      </w:pPr>
+      <w:r>
+        <w:rPr>
+          <w:rFonts w:ascii="Times New Roman" w:hAnsi="Times New Roman" w:cs="Times New Roman"/>
+          <w:sz w:val="24"/>
+        </w:rPr>
+        <w:t>Docker images for VSP and MRP are available on Docker Hub. However, if you wish to build your own images then the following applies.</w:t>
       </w:r>
     </w:p>
     <w:p>
       <w:pPr>
-        <w:pStyle w:val="Heading1"/>
         <w:spacing w:line="240" w:lineRule="auto"/>
         <w:rPr>
-          <w:rFonts w:ascii="Times New Roman" w:eastAsia="Times New Roman" w:hAnsi="Times New Roman" w:cs="Times New Roman"/>
-          <w:sz w:val="24"/>
-        </w:rPr>
-      </w:pPr>
-      <w:r>
-        <w:rPr>
-          <w:rFonts w:ascii="Times New Roman" w:eastAsia="Times New Roman" w:hAnsi="Times New Roman" w:cs="Times New Roman"/>
-          <w:sz w:val="24"/>
-        </w:rPr>
-        <w:lastRenderedPageBreak/>
-        <w:t>Build</w:t>
-      </w:r>
-      <w:r>
-        <w:rPr>
-          <w:rFonts w:ascii="Times New Roman" w:eastAsia="Times New Roman" w:hAnsi="Times New Roman" w:cs="Times New Roman"/>
-          <w:sz w:val="24"/>
-        </w:rPr>
-        <w:t xml:space="preserve"> Docker </w:t>
-      </w:r>
-      <w:bookmarkEnd w:id="1"/>
-      <w:r>
-        <w:rPr>
-          <w:rFonts w:ascii="Times New Roman" w:eastAsia="Times New Roman" w:hAnsi="Times New Roman" w:cs="Times New Roman"/>
-          <w:sz w:val="24"/>
-        </w:rPr>
-        <w:t>Image</w:t>
+          <w:rFonts w:ascii="Times New Roman" w:hAnsi="Times New Roman" w:cs="Times New Roman"/>
+          <w:sz w:val="24"/>
+        </w:rPr>
+      </w:pPr>
+      <w:r>
+        <w:rPr>
+          <w:rFonts w:ascii="Times New Roman" w:hAnsi="Times New Roman" w:cs="Times New Roman"/>
+          <w:sz w:val="24"/>
+        </w:rPr>
+        <w:t xml:space="preserve">To </w:t>
+      </w:r>
+      <w:r>
+        <w:rPr>
+          <w:rFonts w:ascii="Times New Roman" w:hAnsi="Times New Roman" w:cs="Times New Roman"/>
+          <w:sz w:val="24"/>
+        </w:rPr>
+        <w:t xml:space="preserve">build the docker image for </w:t>
+      </w:r>
+      <w:r>
+        <w:rPr>
+          <w:rFonts w:ascii="Times New Roman" w:hAnsi="Times New Roman" w:cs="Times New Roman"/>
+          <w:sz w:val="24"/>
+        </w:rPr>
+        <w:t>deploy</w:t>
+      </w:r>
+      <w:r>
+        <w:rPr>
+          <w:rFonts w:ascii="Times New Roman" w:hAnsi="Times New Roman" w:cs="Times New Roman"/>
+          <w:sz w:val="24"/>
+        </w:rPr>
+        <w:t>ing the</w:t>
+      </w:r>
+      <w:r>
+        <w:rPr>
+          <w:rFonts w:ascii="Times New Roman" w:hAnsi="Times New Roman" w:cs="Times New Roman"/>
+          <w:sz w:val="24"/>
+        </w:rPr>
+        <w:t xml:space="preserve"> MMITSS </w:t>
+      </w:r>
+      <w:r>
+        <w:rPr>
+          <w:rFonts w:ascii="Times New Roman" w:hAnsi="Times New Roman" w:cs="Times New Roman"/>
+          <w:sz w:val="24"/>
+        </w:rPr>
+        <w:t>software components</w:t>
+      </w:r>
+      <w:r>
+        <w:rPr>
+          <w:rFonts w:ascii="Times New Roman" w:hAnsi="Times New Roman" w:cs="Times New Roman"/>
+          <w:sz w:val="24"/>
+        </w:rPr>
+        <w:t xml:space="preserve"> requires the</w:t>
+      </w:r>
+      <w:r>
+        <w:rPr>
+          <w:rFonts w:ascii="Times New Roman" w:hAnsi="Times New Roman" w:cs="Times New Roman"/>
+          <w:sz w:val="24"/>
+        </w:rPr>
+        <w:t xml:space="preserve"> following:</w:t>
       </w:r>
     </w:p>
     <w:p>
@@ -2290,65 +2097,61 @@
       <w:r>
         <w:rPr>
           <w:rFonts w:ascii="Times New Roman" w:hAnsi="Times New Roman" w:cs="Times New Roman"/>
-          <w:sz w:val="24"/>
-        </w:rPr>
-        <w:t xml:space="preserve">To </w:t>
-      </w:r>
-      <w:r>
-        <w:rPr>
-          <w:rFonts w:ascii="Times New Roman" w:hAnsi="Times New Roman" w:cs="Times New Roman"/>
-          <w:sz w:val="24"/>
-        </w:rPr>
-        <w:t xml:space="preserve">build the docker image for </w:t>
-      </w:r>
-      <w:r>
-        <w:rPr>
-          <w:rFonts w:ascii="Times New Roman" w:hAnsi="Times New Roman" w:cs="Times New Roman"/>
-          <w:sz w:val="24"/>
-        </w:rPr>
-        <w:t>deploy</w:t>
-      </w:r>
-      <w:r>
-        <w:rPr>
-          <w:rFonts w:ascii="Times New Roman" w:hAnsi="Times New Roman" w:cs="Times New Roman"/>
-          <w:sz w:val="24"/>
-        </w:rPr>
-        <w:t>ing the</w:t>
-      </w:r>
-      <w:r>
-        <w:rPr>
-          <w:rFonts w:ascii="Times New Roman" w:hAnsi="Times New Roman" w:cs="Times New Roman"/>
-          <w:sz w:val="24"/>
-        </w:rPr>
-        <w:t xml:space="preserve"> MMITSS </w:t>
-      </w:r>
-      <w:r>
-        <w:rPr>
-          <w:rFonts w:ascii="Times New Roman" w:hAnsi="Times New Roman" w:cs="Times New Roman"/>
-          <w:sz w:val="24"/>
-        </w:rPr>
-        <w:t>software components</w:t>
-      </w:r>
-      <w:r>
-        <w:rPr>
-          <w:rFonts w:ascii="Times New Roman" w:hAnsi="Times New Roman" w:cs="Times New Roman"/>
-          <w:sz w:val="24"/>
-        </w:rPr>
-        <w:t xml:space="preserve">, following steps </w:t>
-      </w:r>
-      <w:r>
-        <w:rPr>
-          <w:rFonts w:ascii="Times New Roman" w:hAnsi="Times New Roman" w:cs="Times New Roman"/>
-          <w:sz w:val="24"/>
-        </w:rPr>
-        <w:t>can</w:t>
-      </w:r>
-      <w:r>
-        <w:rPr>
-          <w:rFonts w:ascii="Times New Roman" w:hAnsi="Times New Roman" w:cs="Times New Roman"/>
-          <w:sz w:val="24"/>
-        </w:rPr>
-        <w:t xml:space="preserve"> be followed:</w:t>
+          <w:b/>
+          <w:sz w:val="24"/>
+        </w:rPr>
+        <w:t>Step</w:t>
+      </w:r>
+      <w:r>
+        <w:rPr>
+          <w:rFonts w:ascii="Times New Roman" w:hAnsi="Times New Roman" w:cs="Times New Roman"/>
+          <w:b/>
+          <w:sz w:val="24"/>
+        </w:rPr>
+        <w:t xml:space="preserve"> </w:t>
+      </w:r>
+      <w:r>
+        <w:rPr>
+          <w:rFonts w:ascii="Times New Roman" w:hAnsi="Times New Roman" w:cs="Times New Roman"/>
+          <w:b/>
+          <w:sz w:val="24"/>
+        </w:rPr>
+        <w:t xml:space="preserve">1: </w:t>
+      </w:r>
+      <w:r>
+        <w:rPr>
+          <w:rFonts w:ascii="Times New Roman" w:hAnsi="Times New Roman" w:cs="Times New Roman"/>
+          <w:sz w:val="24"/>
+        </w:rPr>
+        <w:t>Define</w:t>
+      </w:r>
+      <w:r>
+        <w:rPr>
+          <w:rFonts w:ascii="Times New Roman" w:hAnsi="Times New Roman" w:cs="Times New Roman"/>
+          <w:sz w:val="24"/>
+        </w:rPr>
+        <w:t xml:space="preserve"> a</w:t>
+      </w:r>
+      <w:r>
+        <w:rPr>
+          <w:rFonts w:ascii="Times New Roman" w:hAnsi="Times New Roman" w:cs="Times New Roman"/>
+          <w:sz w:val="24"/>
+        </w:rPr>
+        <w:t xml:space="preserve"> Dockerfile for</w:t>
+      </w:r>
+      <w:r>
+        <w:rPr>
+          <w:rFonts w:ascii="Times New Roman" w:hAnsi="Times New Roman" w:cs="Times New Roman"/>
+          <w:sz w:val="24"/>
+        </w:rPr>
+        <w:t xml:space="preserve"> the</w:t>
+      </w:r>
+      <w:r>
+        <w:rPr>
+          <w:rFonts w:ascii="Times New Roman" w:hAnsi="Times New Roman" w:cs="Times New Roman"/>
+          <w:sz w:val="24"/>
+        </w:rPr>
+        <w:t xml:space="preserve"> base image</w:t>
       </w:r>
     </w:p>
     <w:p>
@@ -2362,186 +2165,226 @@
       <w:r>
         <w:rPr>
           <w:rFonts w:ascii="Times New Roman" w:hAnsi="Times New Roman" w:cs="Times New Roman"/>
-          <w:b/>
-          <w:sz w:val="24"/>
-        </w:rPr>
-        <w:t xml:space="preserve">Step1: </w:t>
-      </w:r>
-      <w:r>
-        <w:rPr>
-          <w:rFonts w:ascii="Times New Roman" w:hAnsi="Times New Roman" w:cs="Times New Roman"/>
-          <w:sz w:val="24"/>
-        </w:rPr>
-        <w:t xml:space="preserve">Define </w:t>
-      </w:r>
-      <w:proofErr w:type="spellStart"/>
-      <w:r>
-        <w:rPr>
-          <w:rFonts w:ascii="Times New Roman" w:hAnsi="Times New Roman" w:cs="Times New Roman"/>
-          <w:sz w:val="24"/>
-        </w:rPr>
-        <w:t>Dockerfile</w:t>
-      </w:r>
-      <w:proofErr w:type="spellEnd"/>
-      <w:r>
-        <w:rPr>
-          <w:rFonts w:ascii="Times New Roman" w:hAnsi="Times New Roman" w:cs="Times New Roman"/>
-          <w:sz w:val="24"/>
-        </w:rPr>
-        <w:t xml:space="preserve"> for base image</w:t>
+          <w:sz w:val="24"/>
+        </w:rPr>
+        <w:t>T</w:t>
+      </w:r>
+      <w:r>
+        <w:rPr>
+          <w:rFonts w:ascii="Times New Roman" w:hAnsi="Times New Roman" w:cs="Times New Roman"/>
+          <w:sz w:val="24"/>
+        </w:rPr>
+        <w:t>he base ima</w:t>
+      </w:r>
+      <w:r>
+        <w:rPr>
+          <w:rFonts w:ascii="Times New Roman" w:hAnsi="Times New Roman" w:cs="Times New Roman"/>
+          <w:sz w:val="24"/>
+        </w:rPr>
+        <w:t xml:space="preserve">ge can be </w:t>
+      </w:r>
+      <w:r>
+        <w:rPr>
+          <w:rFonts w:ascii="Times New Roman" w:hAnsi="Times New Roman" w:cs="Times New Roman"/>
+          <w:sz w:val="24"/>
+        </w:rPr>
+        <w:t xml:space="preserve">built </w:t>
+      </w:r>
+      <w:r>
+        <w:rPr>
+          <w:rFonts w:ascii="Times New Roman" w:hAnsi="Times New Roman" w:cs="Times New Roman"/>
+          <w:sz w:val="24"/>
+        </w:rPr>
+        <w:t>for an arm or a x86 machine</w:t>
+      </w:r>
+      <w:r>
+        <w:rPr>
+          <w:rFonts w:ascii="Times New Roman" w:hAnsi="Times New Roman" w:cs="Times New Roman"/>
+          <w:sz w:val="24"/>
+        </w:rPr>
+        <w:t xml:space="preserve">. The dockerfile for the base image </w:t>
+      </w:r>
+      <w:r>
+        <w:rPr>
+          <w:rFonts w:ascii="Times New Roman" w:hAnsi="Times New Roman" w:cs="Times New Roman"/>
+          <w:sz w:val="24"/>
+        </w:rPr>
+        <w:t xml:space="preserve">is located </w:t>
+      </w:r>
+      <w:r>
+        <w:rPr>
+          <w:rFonts w:ascii="Times New Roman" w:hAnsi="Times New Roman" w:cs="Times New Roman"/>
+          <w:sz w:val="24"/>
+        </w:rPr>
+        <w:t xml:space="preserve">in the root level of </w:t>
+      </w:r>
+      <w:r>
+        <w:rPr>
+          <w:rFonts w:ascii="Times New Roman" w:hAnsi="Times New Roman" w:cs="Times New Roman"/>
+          <w:sz w:val="24"/>
+        </w:rPr>
+        <w:t xml:space="preserve">the </w:t>
+      </w:r>
+      <w:r>
+        <w:rPr>
+          <w:rFonts w:ascii="Times New Roman" w:hAnsi="Times New Roman" w:cs="Times New Roman"/>
+          <w:sz w:val="24"/>
+        </w:rPr>
+        <w:t>mmitss repository.</w:t>
+      </w:r>
+      <w:r>
+        <w:rPr>
+          <w:rFonts w:ascii="Times New Roman" w:hAnsi="Times New Roman" w:cs="Times New Roman"/>
+          <w:sz w:val="24"/>
+        </w:rPr>
+        <w:t xml:space="preserve"> </w:t>
+      </w:r>
+      <w:r>
+        <w:rPr>
+          <w:rFonts w:ascii="Times New Roman" w:hAnsi="Times New Roman" w:cs="Times New Roman"/>
+          <w:sz w:val="24"/>
+        </w:rPr>
+        <w:t>An example</w:t>
+      </w:r>
+      <w:r>
+        <w:rPr>
+          <w:rFonts w:ascii="Times New Roman" w:hAnsi="Times New Roman" w:cs="Times New Roman"/>
+          <w:sz w:val="24"/>
+        </w:rPr>
+        <w:t xml:space="preserve"> of</w:t>
+      </w:r>
+      <w:r>
+        <w:rPr>
+          <w:rFonts w:ascii="Times New Roman" w:hAnsi="Times New Roman" w:cs="Times New Roman"/>
+          <w:sz w:val="24"/>
+        </w:rPr>
+        <w:t xml:space="preserve"> the</w:t>
+      </w:r>
+      <w:r>
+        <w:rPr>
+          <w:rFonts w:ascii="Times New Roman" w:hAnsi="Times New Roman" w:cs="Times New Roman"/>
+          <w:sz w:val="24"/>
+        </w:rPr>
+        <w:t xml:space="preserve"> base image of</w:t>
+      </w:r>
+      <w:r>
+        <w:rPr>
+          <w:rFonts w:ascii="Times New Roman" w:hAnsi="Times New Roman" w:cs="Times New Roman"/>
+          <w:sz w:val="24"/>
+        </w:rPr>
+        <w:t xml:space="preserve"> </w:t>
+      </w:r>
+      <w:r>
+        <w:rPr>
+          <w:rFonts w:ascii="Times New Roman" w:hAnsi="Times New Roman" w:cs="Times New Roman"/>
+          <w:sz w:val="24"/>
+        </w:rPr>
+        <w:t>a D</w:t>
+      </w:r>
+      <w:r>
+        <w:rPr>
+          <w:rFonts w:ascii="Times New Roman" w:hAnsi="Times New Roman" w:cs="Times New Roman"/>
+          <w:sz w:val="24"/>
+        </w:rPr>
+        <w:t>ockerfile for</w:t>
+      </w:r>
+      <w:r>
+        <w:rPr>
+          <w:rFonts w:ascii="Times New Roman" w:hAnsi="Times New Roman" w:cs="Times New Roman"/>
+          <w:sz w:val="24"/>
+        </w:rPr>
+        <w:t xml:space="preserve"> an</w:t>
+      </w:r>
+      <w:r>
+        <w:rPr>
+          <w:rFonts w:ascii="Times New Roman" w:hAnsi="Times New Roman" w:cs="Times New Roman"/>
+          <w:sz w:val="24"/>
+        </w:rPr>
+        <w:t xml:space="preserve"> arm</w:t>
+      </w:r>
+      <w:r>
+        <w:rPr>
+          <w:rFonts w:ascii="Times New Roman" w:hAnsi="Times New Roman" w:cs="Times New Roman"/>
+          <w:sz w:val="24"/>
+        </w:rPr>
+        <w:t xml:space="preserve"> or</w:t>
+      </w:r>
+      <w:r>
+        <w:rPr>
+          <w:rFonts w:ascii="Times New Roman" w:hAnsi="Times New Roman" w:cs="Times New Roman"/>
+          <w:sz w:val="24"/>
+        </w:rPr>
+        <w:t xml:space="preserve"> </w:t>
+      </w:r>
+      <w:r>
+        <w:rPr>
+          <w:rFonts w:ascii="Times New Roman" w:hAnsi="Times New Roman" w:cs="Times New Roman"/>
+          <w:sz w:val="24"/>
+        </w:rPr>
+        <w:t xml:space="preserve">x86 </w:t>
+      </w:r>
+      <w:r>
+        <w:rPr>
+          <w:rFonts w:ascii="Times New Roman" w:hAnsi="Times New Roman" w:cs="Times New Roman"/>
+          <w:sz w:val="24"/>
+        </w:rPr>
+        <w:t>machine</w:t>
+      </w:r>
+      <w:r>
+        <w:rPr>
+          <w:rFonts w:ascii="Times New Roman" w:hAnsi="Times New Roman" w:cs="Times New Roman"/>
+          <w:sz w:val="24"/>
+        </w:rPr>
+        <w:t xml:space="preserve"> </w:t>
+      </w:r>
+      <w:r>
+        <w:rPr>
+          <w:rFonts w:ascii="Times New Roman" w:hAnsi="Times New Roman" w:cs="Times New Roman"/>
+          <w:sz w:val="24"/>
+        </w:rPr>
+        <w:t>is</w:t>
+      </w:r>
+      <w:r>
+        <w:rPr>
+          <w:rFonts w:ascii="Times New Roman" w:hAnsi="Times New Roman" w:cs="Times New Roman"/>
+          <w:sz w:val="24"/>
+        </w:rPr>
+        <w:t xml:space="preserve"> as follows</w:t>
+      </w:r>
+      <w:r>
+        <w:rPr>
+          <w:rFonts w:ascii="Times New Roman" w:hAnsi="Times New Roman" w:cs="Times New Roman"/>
+          <w:sz w:val="24"/>
+        </w:rPr>
+        <w:t xml:space="preserve">. The only difference between the architectures would be </w:t>
+      </w:r>
+      <w:r>
+        <w:rPr>
+          <w:rFonts w:ascii="Times New Roman" w:hAnsi="Times New Roman" w:cs="Times New Roman"/>
+          <w:sz w:val="24"/>
+        </w:rPr>
+        <w:t xml:space="preserve">the </w:t>
+      </w:r>
+      <w:bookmarkStart w:id="2" w:name="_GoBack"/>
+      <w:bookmarkEnd w:id="2"/>
+      <w:r>
+        <w:rPr>
+          <w:rFonts w:ascii="Times New Roman" w:hAnsi="Times New Roman" w:cs="Times New Roman"/>
+          <w:sz w:val="24"/>
+        </w:rPr>
+        <w:t>naming of the base image and libraries</w:t>
+      </w:r>
+      <w:r>
+        <w:rPr>
+          <w:rFonts w:ascii="Times New Roman" w:hAnsi="Times New Roman" w:cs="Times New Roman"/>
+          <w:sz w:val="24"/>
+        </w:rPr>
+        <w:t xml:space="preserve"> i.e. arm or x86.</w:t>
       </w:r>
     </w:p>
     <w:p>
       <w:pPr>
         <w:spacing w:line="240" w:lineRule="auto"/>
-        <w:rPr>
-          <w:rFonts w:ascii="Times New Roman" w:hAnsi="Times New Roman" w:cs="Times New Roman"/>
-          <w:sz w:val="24"/>
-        </w:rPr>
-      </w:pPr>
-      <w:r>
-        <w:rPr>
-          <w:rFonts w:ascii="Times New Roman" w:hAnsi="Times New Roman" w:cs="Times New Roman"/>
-          <w:sz w:val="24"/>
-        </w:rPr>
-        <w:t>T</w:t>
-      </w:r>
-      <w:r>
-        <w:rPr>
-          <w:rFonts w:ascii="Times New Roman" w:hAnsi="Times New Roman" w:cs="Times New Roman"/>
-          <w:sz w:val="24"/>
-        </w:rPr>
-        <w:t xml:space="preserve">he base image can be for arm box or x86 box. The </w:t>
-      </w:r>
-      <w:proofErr w:type="spellStart"/>
-      <w:r>
-        <w:rPr>
-          <w:rFonts w:ascii="Times New Roman" w:hAnsi="Times New Roman" w:cs="Times New Roman"/>
-          <w:sz w:val="24"/>
-        </w:rPr>
-        <w:t>dockerfile</w:t>
-      </w:r>
-      <w:proofErr w:type="spellEnd"/>
-      <w:r>
-        <w:rPr>
-          <w:rFonts w:ascii="Times New Roman" w:hAnsi="Times New Roman" w:cs="Times New Roman"/>
-          <w:sz w:val="24"/>
-        </w:rPr>
-        <w:t xml:space="preserve"> for the base image can be placed in the root level of </w:t>
-      </w:r>
-      <w:r>
-        <w:rPr>
-          <w:rFonts w:ascii="Times New Roman" w:hAnsi="Times New Roman" w:cs="Times New Roman"/>
-          <w:sz w:val="24"/>
-        </w:rPr>
-        <w:t xml:space="preserve">the </w:t>
-      </w:r>
-      <w:proofErr w:type="spellStart"/>
-      <w:r>
-        <w:rPr>
-          <w:rFonts w:ascii="Times New Roman" w:hAnsi="Times New Roman" w:cs="Times New Roman"/>
-          <w:sz w:val="24"/>
-        </w:rPr>
-        <w:t>mmitss</w:t>
-      </w:r>
-      <w:proofErr w:type="spellEnd"/>
-      <w:r>
-        <w:rPr>
-          <w:rFonts w:ascii="Times New Roman" w:hAnsi="Times New Roman" w:cs="Times New Roman"/>
-          <w:sz w:val="24"/>
-        </w:rPr>
-        <w:t xml:space="preserve"> repository.</w:t>
-      </w:r>
-      <w:r>
-        <w:rPr>
-          <w:rFonts w:ascii="Times New Roman" w:hAnsi="Times New Roman" w:cs="Times New Roman"/>
-          <w:sz w:val="24"/>
-        </w:rPr>
-        <w:t xml:space="preserve"> </w:t>
-      </w:r>
-      <w:r>
-        <w:rPr>
-          <w:rFonts w:ascii="Times New Roman" w:hAnsi="Times New Roman" w:cs="Times New Roman"/>
-          <w:sz w:val="24"/>
-        </w:rPr>
-        <w:t>The snapshot</w:t>
-      </w:r>
-      <w:r>
-        <w:rPr>
-          <w:rFonts w:ascii="Times New Roman" w:hAnsi="Times New Roman" w:cs="Times New Roman"/>
-          <w:sz w:val="24"/>
-        </w:rPr>
-        <w:t xml:space="preserve"> of</w:t>
-      </w:r>
-      <w:r>
-        <w:rPr>
-          <w:rFonts w:ascii="Times New Roman" w:hAnsi="Times New Roman" w:cs="Times New Roman"/>
-          <w:sz w:val="24"/>
-        </w:rPr>
-        <w:t xml:space="preserve"> the</w:t>
-      </w:r>
-      <w:r>
-        <w:rPr>
-          <w:rFonts w:ascii="Times New Roman" w:hAnsi="Times New Roman" w:cs="Times New Roman"/>
-          <w:sz w:val="24"/>
-        </w:rPr>
-        <w:t xml:space="preserve"> base image of</w:t>
-      </w:r>
-      <w:r>
-        <w:rPr>
-          <w:rFonts w:ascii="Times New Roman" w:hAnsi="Times New Roman" w:cs="Times New Roman"/>
-          <w:sz w:val="24"/>
-        </w:rPr>
-        <w:t xml:space="preserve"> </w:t>
-      </w:r>
-      <w:proofErr w:type="spellStart"/>
-      <w:r>
-        <w:rPr>
-          <w:rFonts w:ascii="Times New Roman" w:hAnsi="Times New Roman" w:cs="Times New Roman"/>
-          <w:sz w:val="24"/>
-        </w:rPr>
-        <w:t>dockerfile</w:t>
-      </w:r>
-      <w:proofErr w:type="spellEnd"/>
-      <w:r>
-        <w:rPr>
-          <w:rFonts w:ascii="Times New Roman" w:hAnsi="Times New Roman" w:cs="Times New Roman"/>
-          <w:sz w:val="24"/>
-        </w:rPr>
-        <w:t xml:space="preserve"> for</w:t>
-      </w:r>
-      <w:r>
-        <w:rPr>
-          <w:rFonts w:ascii="Times New Roman" w:hAnsi="Times New Roman" w:cs="Times New Roman"/>
-          <w:sz w:val="24"/>
-        </w:rPr>
-        <w:t xml:space="preserve"> the</w:t>
-      </w:r>
-      <w:r>
-        <w:rPr>
-          <w:rFonts w:ascii="Times New Roman" w:hAnsi="Times New Roman" w:cs="Times New Roman"/>
-          <w:sz w:val="24"/>
-        </w:rPr>
-        <w:t xml:space="preserve"> arm box and </w:t>
-      </w:r>
-      <w:r>
-        <w:rPr>
-          <w:rFonts w:ascii="Times New Roman" w:hAnsi="Times New Roman" w:cs="Times New Roman"/>
-          <w:sz w:val="24"/>
-        </w:rPr>
-        <w:t xml:space="preserve">the </w:t>
-      </w:r>
-      <w:r>
-        <w:rPr>
-          <w:rFonts w:ascii="Times New Roman" w:hAnsi="Times New Roman" w:cs="Times New Roman"/>
-          <w:sz w:val="24"/>
-        </w:rPr>
-        <w:t>x86 box are following:</w:t>
-      </w:r>
-    </w:p>
-    <w:p>
-      <w:pPr>
-        <w:spacing w:line="240" w:lineRule="auto"/>
         <w:jc w:val="center"/>
         <w:rPr>
           <w:rFonts w:ascii="Times New Roman" w:hAnsi="Times New Roman" w:cs="Times New Roman"/>
@@ -2553,9 +2396,9 @@
           <w:noProof/>
         </w:rPr>
         <w:drawing>
-          <wp:inline distT="0" distB="0" distL="0" distR="0" wp14:anchorId="4B4C9B3C" wp14:editId="5E2BAC85">
-            <wp:extent cx="5830214" cy="3057125"/>
-            <wp:effectExtent l="0" t="0" r="0" b="0"/>
+          <wp:inline distT="0" distB="0" distL="0" distR="0" wp14:anchorId="4B4C9B3C" wp14:editId="4FD7AAA6">
+            <wp:extent cx="5913902" cy="3101008"/>
+            <wp:effectExtent l="0" t="0" r="0" b="4445"/>
             <wp:docPr id="6" name="Picture 6"/>
             <wp:cNvGraphicFramePr>
               <a:graphicFrameLocks xmlns:a="http://schemas.openxmlformats.org/drawingml/2006/main" noChangeAspect="1"/>
@@ -2576,7 +2419,7 @@
                   <pic:spPr>
                     <a:xfrm>
                       <a:off x="0" y="0"/>
-                      <a:ext cx="5833628" cy="3058915"/>
+                      <a:ext cx="5940322" cy="3114861"/>
                     </a:xfrm>
                     <a:prstGeom prst="rect">
                       <a:avLst/>
@@ -2644,21 +2487,12 @@
         </w:rPr>
         <w:t xml:space="preserve">the </w:t>
       </w:r>
-      <w:proofErr w:type="spellStart"/>
-      <w:r>
-        <w:rPr>
-          <w:rFonts w:ascii="Times New Roman" w:hAnsi="Times New Roman" w:cs="Times New Roman"/>
-          <w:sz w:val="24"/>
-        </w:rPr>
-        <w:t>dockerfile</w:t>
-      </w:r>
-      <w:proofErr w:type="spellEnd"/>
-      <w:r>
-        <w:rPr>
-          <w:rFonts w:ascii="Times New Roman" w:hAnsi="Times New Roman" w:cs="Times New Roman"/>
-          <w:sz w:val="24"/>
-        </w:rPr>
-        <w:t xml:space="preserve"> for base image (arm)</w:t>
+      <w:r>
+        <w:rPr>
+          <w:rFonts w:ascii="Times New Roman" w:hAnsi="Times New Roman" w:cs="Times New Roman"/>
+          <w:sz w:val="24"/>
+        </w:rPr>
+        <w:t>dockerfile for base image (arm)</w:t>
       </w:r>
     </w:p>
     <w:p>
@@ -2675,10 +2509,11 @@
         <w:rPr>
           <w:noProof/>
         </w:rPr>
+        <w:lastRenderedPageBreak/>
         <w:drawing>
-          <wp:inline distT="0" distB="0" distL="0" distR="0" wp14:anchorId="48349793" wp14:editId="53EA13ED">
-            <wp:extent cx="5943600" cy="2810510"/>
-            <wp:effectExtent l="0" t="0" r="0" b="8890"/>
+          <wp:inline distT="0" distB="0" distL="0" distR="0" wp14:anchorId="48349793" wp14:editId="0AE100AF">
+            <wp:extent cx="6120744" cy="2894275"/>
+            <wp:effectExtent l="0" t="0" r="0" b="1905"/>
             <wp:docPr id="1" name="Picture 1"/>
             <wp:cNvGraphicFramePr>
               <a:graphicFrameLocks xmlns:a="http://schemas.openxmlformats.org/drawingml/2006/main" noChangeAspect="1"/>
@@ -2699,7 +2534,7 @@
                   <pic:spPr>
                     <a:xfrm>
                       <a:off x="0" y="0"/>
-                      <a:ext cx="5943600" cy="2810510"/>
+                      <a:ext cx="6122912" cy="2895300"/>
                     </a:xfrm>
                     <a:prstGeom prst="rect">
                       <a:avLst/>
@@ -2780,37 +2615,7 @@
           <w:rFonts w:ascii="Times New Roman" w:hAnsi="Times New Roman" w:cs="Times New Roman"/>
           <w:sz w:val="24"/>
         </w:rPr>
-        <w:t xml:space="preserve"> </w:t>
-      </w:r>
-      <w:proofErr w:type="spellStart"/>
-      <w:r>
-        <w:rPr>
-          <w:rFonts w:ascii="Times New Roman" w:hAnsi="Times New Roman" w:cs="Times New Roman"/>
-          <w:sz w:val="24"/>
-        </w:rPr>
-        <w:t>dockerfile</w:t>
-      </w:r>
-      <w:proofErr w:type="spellEnd"/>
-      <w:r>
-        <w:rPr>
-          <w:rFonts w:ascii="Times New Roman" w:hAnsi="Times New Roman" w:cs="Times New Roman"/>
-          <w:sz w:val="24"/>
-        </w:rPr>
-        <w:t xml:space="preserve"> for base image (</w:t>
-      </w:r>
-      <w:r>
-        <w:rPr>
-          <w:rFonts w:ascii="Times New Roman" w:hAnsi="Times New Roman" w:cs="Times New Roman"/>
-          <w:sz w:val="24"/>
-        </w:rPr>
-        <w:t>x86</w:t>
-      </w:r>
-      <w:r>
-        <w:rPr>
-          <w:rFonts w:ascii="Times New Roman" w:hAnsi="Times New Roman" w:cs="Times New Roman"/>
-          <w:sz w:val="24"/>
-        </w:rPr>
-        <w:t>)</w:t>
+        <w:t xml:space="preserve"> dockerfile for base image (x86)</w:t>
       </w:r>
     </w:p>
     <w:p>
@@ -2827,7 +2632,6 @@
           <w:b/>
           <w:sz w:val="24"/>
         </w:rPr>
-        <w:lastRenderedPageBreak/>
         <w:t>S</w:t>
       </w:r>
       <w:r>
@@ -2851,33 +2655,15 @@
           <w:rFonts w:ascii="Times New Roman" w:hAnsi="Times New Roman" w:cs="Times New Roman"/>
           <w:sz w:val="24"/>
         </w:rPr>
-        <w:t xml:space="preserve">Define </w:t>
-      </w:r>
-      <w:proofErr w:type="spellStart"/>
-      <w:r>
-        <w:rPr>
-          <w:rFonts w:ascii="Times New Roman" w:hAnsi="Times New Roman" w:cs="Times New Roman"/>
-          <w:sz w:val="24"/>
-        </w:rPr>
-        <w:t>Dockerfile</w:t>
-      </w:r>
-      <w:proofErr w:type="spellEnd"/>
-      <w:r>
-        <w:rPr>
-          <w:rFonts w:ascii="Times New Roman" w:hAnsi="Times New Roman" w:cs="Times New Roman"/>
-          <w:sz w:val="24"/>
-        </w:rPr>
-        <w:t xml:space="preserve"> for </w:t>
-      </w:r>
-      <w:proofErr w:type="spellStart"/>
-      <w:r>
-        <w:rPr>
-          <w:rFonts w:ascii="Times New Roman" w:hAnsi="Times New Roman" w:cs="Times New Roman"/>
-          <w:sz w:val="24"/>
-        </w:rPr>
-        <w:t>vsp</w:t>
-      </w:r>
-      <w:proofErr w:type="spellEnd"/>
+        <w:t xml:space="preserve">Define Dockerfile for </w:t>
+      </w:r>
+      <w:r>
+        <w:rPr>
+          <w:rFonts w:ascii="Times New Roman" w:hAnsi="Times New Roman" w:cs="Times New Roman"/>
+          <w:sz w:val="24"/>
+        </w:rPr>
+        <w:t>VSP</w:t>
+      </w:r>
       <w:r>
         <w:rPr>
           <w:rFonts w:ascii="Times New Roman" w:hAnsi="Times New Roman" w:cs="Times New Roman"/>
@@ -2885,15 +2671,13 @@
         </w:rPr>
         <w:t>/</w:t>
       </w:r>
-      <w:proofErr w:type="spellStart"/>
-      <w:r>
-        <w:rPr>
-          <w:rFonts w:ascii="Times New Roman" w:hAnsi="Times New Roman" w:cs="Times New Roman"/>
-          <w:sz w:val="24"/>
-        </w:rPr>
-        <w:t>mrp</w:t>
-      </w:r>
-      <w:proofErr w:type="spellEnd"/>
+      <w:r>
+        <w:rPr>
+          <w:rFonts w:ascii="Times New Roman" w:hAnsi="Times New Roman" w:cs="Times New Roman"/>
+          <w:sz w:val="24"/>
+        </w:rPr>
+        <w:t>MRP</w:t>
+      </w:r>
     </w:p>
     <w:p>
       <w:pPr>
@@ -2910,15 +2694,13 @@
         </w:rPr>
         <w:t xml:space="preserve">The applications for </w:t>
       </w:r>
-      <w:proofErr w:type="spellStart"/>
-      <w:r>
-        <w:rPr>
-          <w:rFonts w:ascii="Times New Roman" w:hAnsi="Times New Roman" w:cs="Times New Roman"/>
-          <w:sz w:val="24"/>
-        </w:rPr>
-        <w:t>vsp</w:t>
-      </w:r>
-      <w:proofErr w:type="spellEnd"/>
+      <w:r>
+        <w:rPr>
+          <w:rFonts w:ascii="Times New Roman" w:hAnsi="Times New Roman" w:cs="Times New Roman"/>
+          <w:sz w:val="24"/>
+        </w:rPr>
+        <w:t>VSP</w:t>
+      </w:r>
       <w:r>
         <w:rPr>
           <w:rFonts w:ascii="Times New Roman" w:hAnsi="Times New Roman" w:cs="Times New Roman"/>
@@ -2926,15 +2708,13 @@
         </w:rPr>
         <w:t xml:space="preserve"> and </w:t>
       </w:r>
-      <w:proofErr w:type="spellStart"/>
-      <w:r>
-        <w:rPr>
-          <w:rFonts w:ascii="Times New Roman" w:hAnsi="Times New Roman" w:cs="Times New Roman"/>
-          <w:sz w:val="24"/>
-        </w:rPr>
-        <w:t>mrp</w:t>
-      </w:r>
-      <w:proofErr w:type="spellEnd"/>
+      <w:r>
+        <w:rPr>
+          <w:rFonts w:ascii="Times New Roman" w:hAnsi="Times New Roman" w:cs="Times New Roman"/>
+          <w:sz w:val="24"/>
+        </w:rPr>
+        <w:t>MRP</w:t>
+      </w:r>
       <w:r>
         <w:rPr>
           <w:rFonts w:ascii="Times New Roman" w:hAnsi="Times New Roman" w:cs="Times New Roman"/>
@@ -2942,15 +2722,13 @@
         </w:rPr>
         <w:t xml:space="preserve"> are different. From the base image, it is required to create </w:t>
       </w:r>
-      <w:proofErr w:type="spellStart"/>
-      <w:r>
-        <w:rPr>
-          <w:rFonts w:ascii="Times New Roman" w:hAnsi="Times New Roman" w:cs="Times New Roman"/>
-          <w:sz w:val="24"/>
-        </w:rPr>
-        <w:t>vsp</w:t>
-      </w:r>
-      <w:proofErr w:type="spellEnd"/>
+      <w:r>
+        <w:rPr>
+          <w:rFonts w:ascii="Times New Roman" w:hAnsi="Times New Roman" w:cs="Times New Roman"/>
+          <w:sz w:val="24"/>
+        </w:rPr>
+        <w:t>VSP</w:t>
+      </w:r>
       <w:r>
         <w:rPr>
           <w:rFonts w:ascii="Times New Roman" w:hAnsi="Times New Roman" w:cs="Times New Roman"/>
@@ -2958,15 +2736,13 @@
         </w:rPr>
         <w:t xml:space="preserve"> docker image and </w:t>
       </w:r>
-      <w:proofErr w:type="spellStart"/>
-      <w:r>
-        <w:rPr>
-          <w:rFonts w:ascii="Times New Roman" w:hAnsi="Times New Roman" w:cs="Times New Roman"/>
-          <w:sz w:val="24"/>
-        </w:rPr>
-        <w:t>mrp</w:t>
-      </w:r>
-      <w:proofErr w:type="spellEnd"/>
+      <w:r>
+        <w:rPr>
+          <w:rFonts w:ascii="Times New Roman" w:hAnsi="Times New Roman" w:cs="Times New Roman"/>
+          <w:sz w:val="24"/>
+        </w:rPr>
+        <w:t>MRP</w:t>
+      </w:r>
       <w:r>
         <w:rPr>
           <w:rFonts w:ascii="Times New Roman" w:hAnsi="Times New Roman" w:cs="Times New Roman"/>
@@ -2981,15 +2757,13 @@
         </w:rPr>
         <w:t xml:space="preserve">. To create docker image for </w:t>
       </w:r>
-      <w:proofErr w:type="spellStart"/>
-      <w:r>
-        <w:rPr>
-          <w:rFonts w:ascii="Times New Roman" w:hAnsi="Times New Roman" w:cs="Times New Roman"/>
-          <w:sz w:val="24"/>
-        </w:rPr>
-        <w:t>vsp</w:t>
-      </w:r>
-      <w:proofErr w:type="spellEnd"/>
+      <w:r>
+        <w:rPr>
+          <w:rFonts w:ascii="Times New Roman" w:hAnsi="Times New Roman" w:cs="Times New Roman"/>
+          <w:sz w:val="24"/>
+        </w:rPr>
+        <w:t>VSP</w:t>
+      </w:r>
       <w:r>
         <w:rPr>
           <w:rFonts w:ascii="Times New Roman" w:hAnsi="Times New Roman" w:cs="Times New Roman"/>
@@ -2997,37 +2771,19 @@
         </w:rPr>
         <w:t xml:space="preserve"> and </w:t>
       </w:r>
-      <w:proofErr w:type="spellStart"/>
-      <w:r>
-        <w:rPr>
-          <w:rFonts w:ascii="Times New Roman" w:hAnsi="Times New Roman" w:cs="Times New Roman"/>
-          <w:sz w:val="24"/>
-        </w:rPr>
-        <w:t>mrp</w:t>
-      </w:r>
-      <w:proofErr w:type="spellEnd"/>
-      <w:r>
-        <w:rPr>
-          <w:rFonts w:ascii="Times New Roman" w:hAnsi="Times New Roman" w:cs="Times New Roman"/>
-          <w:sz w:val="24"/>
-        </w:rPr>
-        <w:t xml:space="preserve">, it is required to define to new </w:t>
-      </w:r>
-      <w:proofErr w:type="spellStart"/>
-      <w:r>
-        <w:rPr>
-          <w:rFonts w:ascii="Times New Roman" w:hAnsi="Times New Roman" w:cs="Times New Roman"/>
-          <w:sz w:val="24"/>
-        </w:rPr>
-        <w:t>dockerfiles</w:t>
-      </w:r>
-      <w:proofErr w:type="spellEnd"/>
-      <w:r>
-        <w:rPr>
-          <w:rFonts w:ascii="Times New Roman" w:hAnsi="Times New Roman" w:cs="Times New Roman"/>
-          <w:sz w:val="24"/>
-        </w:rPr>
-        <w:t>.</w:t>
+      <w:r>
+        <w:rPr>
+          <w:rFonts w:ascii="Times New Roman" w:hAnsi="Times New Roman" w:cs="Times New Roman"/>
+          <w:sz w:val="24"/>
+        </w:rPr>
+        <w:t>MRP</w:t>
+      </w:r>
+      <w:r>
+        <w:rPr>
+          <w:rFonts w:ascii="Times New Roman" w:hAnsi="Times New Roman" w:cs="Times New Roman"/>
+          <w:sz w:val="24"/>
+        </w:rPr>
+        <w:t>, it is required to define to new dockerfiles.</w:t>
       </w:r>
       <w:r>
         <w:rPr>
@@ -3069,33 +2825,15 @@
           <w:rFonts w:ascii="Times New Roman" w:hAnsi="Times New Roman" w:cs="Times New Roman"/>
           <w:sz w:val="24"/>
         </w:rPr>
-        <w:t xml:space="preserve">Example of </w:t>
-      </w:r>
-      <w:proofErr w:type="spellStart"/>
-      <w:r>
-        <w:rPr>
-          <w:rFonts w:ascii="Times New Roman" w:hAnsi="Times New Roman" w:cs="Times New Roman"/>
-          <w:sz w:val="24"/>
-        </w:rPr>
-        <w:t>dockerfile</w:t>
-      </w:r>
-      <w:proofErr w:type="spellEnd"/>
-      <w:r>
-        <w:rPr>
-          <w:rFonts w:ascii="Times New Roman" w:hAnsi="Times New Roman" w:cs="Times New Roman"/>
-          <w:sz w:val="24"/>
-        </w:rPr>
-        <w:t xml:space="preserve"> for the </w:t>
-      </w:r>
-      <w:proofErr w:type="spellStart"/>
-      <w:r>
-        <w:rPr>
-          <w:rFonts w:ascii="Times New Roman" w:hAnsi="Times New Roman" w:cs="Times New Roman"/>
-          <w:sz w:val="24"/>
-        </w:rPr>
-        <w:t>vsp</w:t>
-      </w:r>
-      <w:proofErr w:type="spellEnd"/>
+        <w:t xml:space="preserve">Example of dockerfile for the </w:t>
+      </w:r>
+      <w:r>
+        <w:rPr>
+          <w:rFonts w:ascii="Times New Roman" w:hAnsi="Times New Roman" w:cs="Times New Roman"/>
+          <w:sz w:val="24"/>
+        </w:rPr>
+        <w:t>VSP</w:t>
+      </w:r>
       <w:r>
         <w:rPr>
           <w:rFonts w:ascii="Times New Roman" w:hAnsi="Times New Roman" w:cs="Times New Roman"/>
@@ -3103,15 +2841,13 @@
         </w:rPr>
         <w:t xml:space="preserve"> and the </w:t>
       </w:r>
-      <w:proofErr w:type="spellStart"/>
-      <w:r>
-        <w:rPr>
-          <w:rFonts w:ascii="Times New Roman" w:hAnsi="Times New Roman" w:cs="Times New Roman"/>
-          <w:sz w:val="24"/>
-        </w:rPr>
-        <w:t>mrp</w:t>
-      </w:r>
-      <w:proofErr w:type="spellEnd"/>
+      <w:r>
+        <w:rPr>
+          <w:rFonts w:ascii="Times New Roman" w:hAnsi="Times New Roman" w:cs="Times New Roman"/>
+          <w:sz w:val="24"/>
+        </w:rPr>
+        <w:t>MRP</w:t>
+      </w:r>
       <w:r>
         <w:rPr>
           <w:rFonts w:ascii="Times New Roman" w:hAnsi="Times New Roman" w:cs="Times New Roman"/>
@@ -3123,16 +2859,6 @@
     <w:p>
       <w:pPr>
         <w:spacing w:line="240" w:lineRule="auto"/>
-        <w:rPr>
-          <w:rFonts w:ascii="Times New Roman" w:hAnsi="Times New Roman" w:cs="Times New Roman"/>
-          <w:sz w:val="24"/>
-        </w:rPr>
-      </w:pPr>
-    </w:p>
-    <w:p>
-      <w:pPr>
-        <w:spacing w:line="240" w:lineRule="auto"/>
-        <w:jc w:val="center"/>
         <w:rPr>
           <w:rFonts w:ascii="Times New Roman" w:hAnsi="Times New Roman" w:cs="Times New Roman"/>
           <w:sz w:val="24"/>
@@ -3145,16 +2871,16 @@
         <mc:AlternateContent>
           <mc:Choice Requires="wps">
             <w:drawing>
-              <wp:anchor distT="0" distB="0" distL="114300" distR="114300" simplePos="0" relativeHeight="251660288" behindDoc="0" locked="0" layoutInCell="1" allowOverlap="1" wp14:anchorId="5BD9B7F5" wp14:editId="0E5CEC0F">
+              <wp:anchor distT="0" distB="0" distL="114300" distR="114300" simplePos="0" relativeHeight="251660288" behindDoc="0" locked="0" layoutInCell="1" allowOverlap="1" wp14:anchorId="5BD9B7F5" wp14:editId="396C619F">
                 <wp:simplePos x="0" y="0"/>
                 <wp:positionH relativeFrom="column">
-                  <wp:posOffset>351130</wp:posOffset>
+                  <wp:posOffset>333955</wp:posOffset>
                 </wp:positionH>
                 <wp:positionV relativeFrom="paragraph">
-                  <wp:posOffset>416966</wp:posOffset>
+                  <wp:posOffset>432683</wp:posOffset>
                 </wp:positionV>
-                <wp:extent cx="2889504" cy="168250"/>
-                <wp:effectExtent l="19050" t="19050" r="25400" b="22860"/>
+                <wp:extent cx="2655736" cy="174929"/>
+                <wp:effectExtent l="19050" t="19050" r="11430" b="15875"/>
                 <wp:wrapNone/>
                 <wp:docPr id="13" name="Rectangle 13"/>
                 <wp:cNvGraphicFramePr/>
@@ -3165,7 +2891,7 @@
                       <wps:spPr>
                         <a:xfrm>
                           <a:off x="0" y="0"/>
-                          <a:ext cx="2889504" cy="168250"/>
+                          <a:ext cx="2655736" cy="174929"/>
                         </a:xfrm>
                         <a:prstGeom prst="rect">
                           <a:avLst/>
@@ -3202,12 +2928,18 @@
                     </wps:wsp>
                   </a:graphicData>
                 </a:graphic>
+                <wp14:sizeRelH relativeFrom="margin">
+                  <wp14:pctWidth>0</wp14:pctWidth>
+                </wp14:sizeRelH>
+                <wp14:sizeRelV relativeFrom="margin">
+                  <wp14:pctHeight>0</wp14:pctHeight>
+                </wp14:sizeRelV>
               </wp:anchor>
             </w:drawing>
           </mc:Choice>
           <mc:Fallback>
             <w:pict>
-              <v:rect w14:anchorId="5B767BA0" id="Rectangle 13" o:spid="_x0000_s1026" style="position:absolute;margin-left:27.65pt;margin-top:32.85pt;width:227.5pt;height:13.25pt;z-index:251660288;visibility:visible;mso-wrap-style:square;mso-wrap-distance-left:9pt;mso-wrap-distance-top:0;mso-wrap-distance-right:9pt;mso-wrap-distance-bottom:0;mso-position-horizontal:absolute;mso-position-horizontal-relative:text;mso-position-vertical:absolute;mso-position-vertical-relative:text;v-text-anchor:middle" o:gfxdata="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" filled="f" strokecolor="red" strokeweight="2.25pt"/>
+              <v:rect w14:anchorId="2F478CCC" id="Rectangle 13" o:spid="_x0000_s1026" style="position:absolute;margin-left:26.3pt;margin-top:34.05pt;width:209.1pt;height:13.75pt;z-index:251660288;visibility:visible;mso-wrap-style:square;mso-width-percent:0;mso-height-percent:0;mso-wrap-distance-left:9pt;mso-wrap-distance-top:0;mso-wrap-distance-right:9pt;mso-wrap-distance-bottom:0;mso-position-horizontal:absolute;mso-position-horizontal-relative:text;mso-position-vertical:absolute;mso-position-vertical-relative:text;mso-width-percent:0;mso-height-percent:0;mso-width-relative:margin;mso-height-relative:margin;v-text-anchor:middle" o:gfxdata="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" filled="f" strokecolor="red" strokeweight="2.25pt"/>
             </w:pict>
           </mc:Fallback>
         </mc:AlternateContent>
@@ -3217,10 +2949,10 @@
           <w:noProof/>
         </w:rPr>
         <w:drawing>
-          <wp:inline distT="0" distB="0" distL="0" distR="0" wp14:anchorId="428829F6" wp14:editId="0C7459BF">
-            <wp:extent cx="5943600" cy="1999615"/>
-            <wp:effectExtent l="0" t="0" r="0" b="635"/>
-            <wp:docPr id="12" name="Picture 12"/>
+          <wp:inline distT="0" distB="0" distL="0" distR="0" wp14:anchorId="18942CF9" wp14:editId="5DBE27EE">
+            <wp:extent cx="5943600" cy="1927860"/>
+            <wp:effectExtent l="0" t="0" r="0" b="0"/>
+            <wp:docPr id="8" name="Picture 8"/>
             <wp:cNvGraphicFramePr>
               <a:graphicFrameLocks xmlns:a="http://schemas.openxmlformats.org/drawingml/2006/main" noChangeAspect="1"/>
             </wp:cNvGraphicFramePr>
@@ -3240,7 +2972,7 @@
                   <pic:spPr>
                     <a:xfrm>
                       <a:off x="0" y="0"/>
-                      <a:ext cx="5943600" cy="1999615"/>
+                      <a:ext cx="5943600" cy="1927860"/>
                     </a:xfrm>
                     <a:prstGeom prst="rect">
                       <a:avLst/>
@@ -3264,95 +2996,9 @@
       </w:pPr>
       <w:r>
         <w:rPr>
-          <w:rFonts w:ascii="Times New Roman" w:hAnsi="Times New Roman" w:cs="Times New Roman"/>
-          <w:b/>
-          <w:sz w:val="24"/>
-        </w:rPr>
-        <w:t>Figure</w:t>
-      </w:r>
-      <w:r>
-        <w:rPr>
-          <w:rFonts w:ascii="Times New Roman" w:hAnsi="Times New Roman" w:cs="Times New Roman"/>
-          <w:b/>
-          <w:sz w:val="24"/>
-        </w:rPr>
-        <w:t xml:space="preserve"> 3</w:t>
-      </w:r>
-      <w:r>
-        <w:rPr>
-          <w:rFonts w:ascii="Times New Roman" w:hAnsi="Times New Roman" w:cs="Times New Roman"/>
-          <w:b/>
-          <w:sz w:val="24"/>
-        </w:rPr>
-        <w:t>:</w:t>
-      </w:r>
-      <w:r>
-        <w:rPr>
-          <w:rFonts w:ascii="Times New Roman" w:hAnsi="Times New Roman" w:cs="Times New Roman"/>
-          <w:b/>
-          <w:sz w:val="24"/>
+          <w:noProof/>
         </w:rPr>
         <w:t xml:space="preserve"> </w:t>
-      </w:r>
-      <w:r>
-        <w:rPr>
-          <w:rFonts w:ascii="Times New Roman" w:hAnsi="Times New Roman" w:cs="Times New Roman"/>
-          <w:sz w:val="24"/>
-        </w:rPr>
-        <w:t>Snapshot of</w:t>
-      </w:r>
-      <w:r>
-        <w:rPr>
-          <w:rFonts w:ascii="Times New Roman" w:hAnsi="Times New Roman" w:cs="Times New Roman"/>
-          <w:sz w:val="24"/>
-        </w:rPr>
-        <w:t xml:space="preserve"> the</w:t>
-      </w:r>
-      <w:r>
-        <w:rPr>
-          <w:rFonts w:ascii="Times New Roman" w:hAnsi="Times New Roman" w:cs="Times New Roman"/>
-          <w:sz w:val="24"/>
-        </w:rPr>
-        <w:t xml:space="preserve"> </w:t>
-      </w:r>
-      <w:proofErr w:type="spellStart"/>
-      <w:r>
-        <w:rPr>
-          <w:rFonts w:ascii="Times New Roman" w:hAnsi="Times New Roman" w:cs="Times New Roman"/>
-          <w:sz w:val="24"/>
-        </w:rPr>
-        <w:t>dockerfile</w:t>
-      </w:r>
-      <w:proofErr w:type="spellEnd"/>
-      <w:r>
-        <w:rPr>
-          <w:rFonts w:ascii="Times New Roman" w:hAnsi="Times New Roman" w:cs="Times New Roman"/>
-          <w:sz w:val="24"/>
-        </w:rPr>
-        <w:t xml:space="preserve"> for </w:t>
-      </w:r>
-      <w:r>
-        <w:rPr>
-          <w:rFonts w:ascii="Times New Roman" w:hAnsi="Times New Roman" w:cs="Times New Roman"/>
-          <w:sz w:val="24"/>
-        </w:rPr>
-        <w:t xml:space="preserve">the </w:t>
-      </w:r>
-      <w:proofErr w:type="spellStart"/>
-      <w:r>
-        <w:rPr>
-          <w:rFonts w:ascii="Times New Roman" w:hAnsi="Times New Roman" w:cs="Times New Roman"/>
-          <w:sz w:val="24"/>
-        </w:rPr>
-        <w:t>vsp</w:t>
-      </w:r>
-      <w:proofErr w:type="spellEnd"/>
-      <w:r>
-        <w:rPr>
-          <w:rFonts w:ascii="Times New Roman" w:hAnsi="Times New Roman" w:cs="Times New Roman"/>
-          <w:sz w:val="24"/>
-        </w:rPr>
-        <w:t xml:space="preserve"> image</w:t>
       </w:r>
     </w:p>
     <w:p>
@@ -3366,21 +3012,106 @@
       </w:pPr>
       <w:r>
         <w:rPr>
+          <w:rFonts w:ascii="Times New Roman" w:hAnsi="Times New Roman" w:cs="Times New Roman"/>
+          <w:b/>
+          <w:sz w:val="24"/>
+        </w:rPr>
+        <w:t>Figure</w:t>
+      </w:r>
+      <w:r>
+        <w:rPr>
+          <w:rFonts w:ascii="Times New Roman" w:hAnsi="Times New Roman" w:cs="Times New Roman"/>
+          <w:b/>
+          <w:sz w:val="24"/>
+        </w:rPr>
+        <w:t xml:space="preserve"> 3</w:t>
+      </w:r>
+      <w:r>
+        <w:rPr>
+          <w:rFonts w:ascii="Times New Roman" w:hAnsi="Times New Roman" w:cs="Times New Roman"/>
+          <w:b/>
+          <w:sz w:val="24"/>
+        </w:rPr>
+        <w:t>:</w:t>
+      </w:r>
+      <w:r>
+        <w:rPr>
+          <w:rFonts w:ascii="Times New Roman" w:hAnsi="Times New Roman" w:cs="Times New Roman"/>
+          <w:b/>
+          <w:sz w:val="24"/>
+        </w:rPr>
+        <w:t xml:space="preserve"> </w:t>
+      </w:r>
+      <w:r>
+        <w:rPr>
+          <w:rFonts w:ascii="Times New Roman" w:hAnsi="Times New Roman" w:cs="Times New Roman"/>
+          <w:sz w:val="24"/>
+        </w:rPr>
+        <w:t>Snapshot of</w:t>
+      </w:r>
+      <w:r>
+        <w:rPr>
+          <w:rFonts w:ascii="Times New Roman" w:hAnsi="Times New Roman" w:cs="Times New Roman"/>
+          <w:sz w:val="24"/>
+        </w:rPr>
+        <w:t xml:space="preserve"> the</w:t>
+      </w:r>
+      <w:r>
+        <w:rPr>
+          <w:rFonts w:ascii="Times New Roman" w:hAnsi="Times New Roman" w:cs="Times New Roman"/>
+          <w:sz w:val="24"/>
+        </w:rPr>
+        <w:t xml:space="preserve"> dockerfile for </w:t>
+      </w:r>
+      <w:r>
+        <w:rPr>
+          <w:rFonts w:ascii="Times New Roman" w:hAnsi="Times New Roman" w:cs="Times New Roman"/>
+          <w:sz w:val="24"/>
+        </w:rPr>
+        <w:t xml:space="preserve">the </w:t>
+      </w:r>
+      <w:r>
+        <w:rPr>
+          <w:rFonts w:ascii="Times New Roman" w:hAnsi="Times New Roman" w:cs="Times New Roman"/>
+          <w:sz w:val="24"/>
+        </w:rPr>
+        <w:t>VSP</w:t>
+      </w:r>
+      <w:r>
+        <w:rPr>
+          <w:rFonts w:ascii="Times New Roman" w:hAnsi="Times New Roman" w:cs="Times New Roman"/>
+          <w:sz w:val="24"/>
+        </w:rPr>
+        <w:t xml:space="preserve"> image</w:t>
+      </w:r>
+    </w:p>
+    <w:p>
+      <w:pPr>
+        <w:spacing w:line="240" w:lineRule="auto"/>
+        <w:jc w:val="center"/>
+        <w:rPr>
+          <w:rFonts w:ascii="Times New Roman" w:hAnsi="Times New Roman" w:cs="Times New Roman"/>
+          <w:sz w:val="24"/>
+        </w:rPr>
+      </w:pPr>
+      <w:r>
+        <w:rPr>
           <w:noProof/>
         </w:rPr>
+        <w:lastRenderedPageBreak/>
         <mc:AlternateContent>
           <mc:Choice Requires="wps">
             <w:drawing>
-              <wp:anchor distT="0" distB="0" distL="114300" distR="114300" simplePos="0" relativeHeight="251661312" behindDoc="0" locked="0" layoutInCell="1" allowOverlap="1" wp14:anchorId="2A54A138" wp14:editId="657AB313">
+              <wp:anchor distT="0" distB="0" distL="114300" distR="114300" simplePos="0" relativeHeight="251661312" behindDoc="0" locked="0" layoutInCell="1" allowOverlap="1" wp14:anchorId="2A54A138" wp14:editId="6154EFF7">
                 <wp:simplePos x="0" y="0"/>
                 <wp:positionH relativeFrom="column">
-                  <wp:posOffset>358445</wp:posOffset>
+                  <wp:posOffset>349250</wp:posOffset>
                 </wp:positionH>
                 <wp:positionV relativeFrom="paragraph">
-                  <wp:posOffset>431444</wp:posOffset>
+                  <wp:posOffset>440386</wp:posOffset>
                 </wp:positionV>
-                <wp:extent cx="2260397" cy="160935"/>
-                <wp:effectExtent l="19050" t="19050" r="26035" b="10795"/>
+                <wp:extent cx="2584174" cy="143123"/>
+                <wp:effectExtent l="19050" t="19050" r="26035" b="28575"/>
                 <wp:wrapNone/>
                 <wp:docPr id="16" name="Rectangle 16"/>
                 <wp:cNvGraphicFramePr/>
@@ -3391,7 +3122,7 @@
                       <wps:spPr>
                         <a:xfrm>
                           <a:off x="0" y="0"/>
-                          <a:ext cx="2260397" cy="160935"/>
+                          <a:ext cx="2584174" cy="143123"/>
                         </a:xfrm>
                         <a:prstGeom prst="rect">
                           <a:avLst/>
@@ -3428,12 +3159,18 @@
                     </wps:wsp>
                   </a:graphicData>
                 </a:graphic>
+                <wp14:sizeRelH relativeFrom="margin">
+                  <wp14:pctWidth>0</wp14:pctWidth>
+                </wp14:sizeRelH>
+                <wp14:sizeRelV relativeFrom="margin">
+                  <wp14:pctHeight>0</wp14:pctHeight>
+                </wp14:sizeRelV>
               </wp:anchor>
             </w:drawing>
           </mc:Choice>
           <mc:Fallback>
             <w:pict>
-              <v:rect w14:anchorId="40EFCFC6" id="Rectangle 16" o:spid="_x0000_s1026" style="position:absolute;margin-left:28.2pt;margin-top:33.95pt;width:178pt;height:12.65pt;z-index:251661312;visibility:visible;mso-wrap-style:square;mso-wrap-distance-left:9pt;mso-wrap-distance-top:0;mso-wrap-distance-right:9pt;mso-wrap-distance-bottom:0;mso-position-horizontal:absolute;mso-position-horizontal-relative:text;mso-position-vertical:absolute;mso-position-vertical-relative:text;v-text-anchor:middle" o:gfxdata="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" filled="f" strokecolor="red" strokeweight="2.25pt"/>
+              <v:rect w14:anchorId="1429698A" id="Rectangle 16" o:spid="_x0000_s1026" style="position:absolute;margin-left:27.5pt;margin-top:34.7pt;width:203.5pt;height:11.25pt;z-index:251661312;visibility:visible;mso-wrap-style:square;mso-width-percent:0;mso-height-percent:0;mso-wrap-distance-left:9pt;mso-wrap-distance-top:0;mso-wrap-distance-right:9pt;mso-wrap-distance-bottom:0;mso-position-horizontal:absolute;mso-position-horizontal-relative:text;mso-position-vertical:absolute;mso-position-vertical-relative:text;mso-width-percent:0;mso-height-percent:0;mso-width-relative:margin;mso-height-relative:margin;v-text-anchor:middle" o:gfxdata="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" filled="f" strokecolor="red" strokeweight="2.25pt"/>
             </w:pict>
           </mc:Fallback>
         </mc:AlternateContent>
@@ -3443,10 +3180,10 @@
           <w:noProof/>
         </w:rPr>
         <w:drawing>
-          <wp:inline distT="0" distB="0" distL="0" distR="0" wp14:anchorId="6B605DA3" wp14:editId="066D3D56">
+          <wp:inline distT="0" distB="0" distL="0" distR="0" wp14:anchorId="654BAAB2" wp14:editId="354C955D">
             <wp:extent cx="5943600" cy="2418080"/>
             <wp:effectExtent l="0" t="0" r="0" b="1270"/>
-            <wp:docPr id="14" name="Picture 14"/>
+            <wp:docPr id="7" name="Picture 7"/>
             <wp:cNvGraphicFramePr>
               <a:graphicFrameLocks xmlns:a="http://schemas.openxmlformats.org/drawingml/2006/main" noChangeAspect="1"/>
             </wp:cNvGraphicFramePr>
@@ -3534,38 +3271,20 @@
         </w:rPr>
         <w:t xml:space="preserve">the </w:t>
       </w:r>
-      <w:proofErr w:type="spellStart"/>
-      <w:r>
-        <w:rPr>
-          <w:rFonts w:ascii="Times New Roman" w:hAnsi="Times New Roman" w:cs="Times New Roman"/>
-          <w:sz w:val="24"/>
-        </w:rPr>
-        <w:t>dockerfile</w:t>
-      </w:r>
-      <w:proofErr w:type="spellEnd"/>
-      <w:r>
-        <w:rPr>
-          <w:rFonts w:ascii="Times New Roman" w:hAnsi="Times New Roman" w:cs="Times New Roman"/>
-          <w:sz w:val="24"/>
-        </w:rPr>
-        <w:t xml:space="preserve"> for </w:t>
-      </w:r>
-      <w:r>
-        <w:rPr>
-          <w:rFonts w:ascii="Times New Roman" w:hAnsi="Times New Roman" w:cs="Times New Roman"/>
-          <w:sz w:val="24"/>
-        </w:rPr>
-        <w:t xml:space="preserve">the </w:t>
-      </w:r>
-      <w:proofErr w:type="spellStart"/>
-      <w:r>
-        <w:rPr>
-          <w:rFonts w:ascii="Times New Roman" w:hAnsi="Times New Roman" w:cs="Times New Roman"/>
-          <w:sz w:val="24"/>
-        </w:rPr>
-        <w:t>mrp</w:t>
-      </w:r>
-      <w:proofErr w:type="spellEnd"/>
+      <w:r>
+        <w:rPr>
+          <w:rFonts w:ascii="Times New Roman" w:hAnsi="Times New Roman" w:cs="Times New Roman"/>
+          <w:sz w:val="24"/>
+        </w:rPr>
+        <w:t xml:space="preserve">dockerfile for the </w:t>
+      </w:r>
+      <w:r>
+        <w:rPr>
+          <w:rFonts w:ascii="Times New Roman" w:hAnsi="Times New Roman" w:cs="Times New Roman"/>
+          <w:sz w:val="24"/>
+        </w:rPr>
+        <w:t>MRP</w:t>
+      </w:r>
       <w:r>
         <w:rPr>
           <w:rFonts w:ascii="Times New Roman" w:hAnsi="Times New Roman" w:cs="Times New Roman"/>
@@ -3651,15 +3370,13 @@
         </w:rPr>
         <w:t xml:space="preserve">To build the docker image for </w:t>
       </w:r>
-      <w:proofErr w:type="spellStart"/>
-      <w:r>
-        <w:rPr>
-          <w:rFonts w:ascii="Times New Roman" w:hAnsi="Times New Roman" w:cs="Times New Roman"/>
-          <w:sz w:val="24"/>
-        </w:rPr>
-        <w:t>vsp</w:t>
-      </w:r>
-      <w:proofErr w:type="spellEnd"/>
+      <w:r>
+        <w:rPr>
+          <w:rFonts w:ascii="Times New Roman" w:hAnsi="Times New Roman" w:cs="Times New Roman"/>
+          <w:sz w:val="24"/>
+        </w:rPr>
+        <w:t>VSP</w:t>
+      </w:r>
       <w:r>
         <w:rPr>
           <w:rFonts w:ascii="Times New Roman" w:hAnsi="Times New Roman" w:cs="Times New Roman"/>
@@ -3667,15 +3384,13 @@
         </w:rPr>
         <w:t xml:space="preserve"> and </w:t>
       </w:r>
-      <w:proofErr w:type="spellStart"/>
-      <w:r>
-        <w:rPr>
-          <w:rFonts w:ascii="Times New Roman" w:hAnsi="Times New Roman" w:cs="Times New Roman"/>
-          <w:sz w:val="24"/>
-        </w:rPr>
-        <w:t>mrp</w:t>
-      </w:r>
-      <w:proofErr w:type="spellEnd"/>
+      <w:r>
+        <w:rPr>
+          <w:rFonts w:ascii="Times New Roman" w:hAnsi="Times New Roman" w:cs="Times New Roman"/>
+          <w:sz w:val="24"/>
+        </w:rPr>
+        <w:t>MRP</w:t>
+      </w:r>
       <w:r>
         <w:rPr>
           <w:rFonts w:ascii="Times New Roman" w:hAnsi="Times New Roman" w:cs="Times New Roman"/>
@@ -3683,15 +3398,13 @@
         </w:rPr>
         <w:t xml:space="preserve"> following commands can be executed </w:t>
       </w:r>
-      <w:proofErr w:type="spellStart"/>
-      <w:r>
-        <w:rPr>
-          <w:rFonts w:ascii="Times New Roman" w:hAnsi="Times New Roman" w:cs="Times New Roman"/>
-          <w:sz w:val="24"/>
-        </w:rPr>
-        <w:t>sequentiatlly</w:t>
-      </w:r>
-      <w:proofErr w:type="spellEnd"/>
+      <w:r>
+        <w:rPr>
+          <w:rFonts w:ascii="Times New Roman" w:hAnsi="Times New Roman" w:cs="Times New Roman"/>
+          <w:sz w:val="24"/>
+        </w:rPr>
+        <w:t>sequentially</w:t>
+      </w:r>
       <w:r>
         <w:rPr>
           <w:rFonts w:ascii="Times New Roman" w:hAnsi="Times New Roman" w:cs="Times New Roman"/>
@@ -3747,17 +3460,8 @@
           <w:rFonts w:ascii="Times New Roman" w:hAnsi="Times New Roman" w:cs="Times New Roman"/>
           <w:sz w:val="24"/>
         </w:rPr>
-        <w:t xml:space="preserve">base image </w:t>
-      </w:r>
-      <w:proofErr w:type="spellStart"/>
-      <w:r>
-        <w:rPr>
-          <w:rFonts w:ascii="Times New Roman" w:hAnsi="Times New Roman" w:cs="Times New Roman"/>
-          <w:sz w:val="24"/>
-        </w:rPr>
-        <w:t>dockerfile</w:t>
-      </w:r>
-      <w:proofErr w:type="spellEnd"/>
+        <w:t>base image dockerfile</w:t>
+      </w:r>
       <w:r>
         <w:rPr>
           <w:rFonts w:ascii="Times New Roman" w:hAnsi="Times New Roman" w:cs="Times New Roman"/>
@@ -3798,31 +3502,13 @@
           <w:sz w:val="20"/>
         </w:rPr>
       </w:pPr>
-      <w:proofErr w:type="gramStart"/>
       <w:r>
         <w:rPr>
           <w:rFonts w:ascii="Courier New" w:hAnsi="Courier New" w:cs="Courier New"/>
           <w:sz w:val="20"/>
         </w:rPr>
-        <w:t>cd</w:t>
-      </w:r>
-      <w:proofErr w:type="gramEnd"/>
-      <w:r>
-        <w:rPr>
-          <w:rFonts w:ascii="Courier New" w:hAnsi="Courier New" w:cs="Courier New"/>
-          <w:sz w:val="20"/>
-        </w:rPr>
-        <w:t xml:space="preserve"> /home/user/</w:t>
-      </w:r>
-      <w:proofErr w:type="spellStart"/>
-      <w:r>
-        <w:rPr>
-          <w:rFonts w:ascii="Courier New" w:hAnsi="Courier New" w:cs="Courier New"/>
-          <w:sz w:val="20"/>
-        </w:rPr>
-        <w:t>mmitss</w:t>
-      </w:r>
-      <w:proofErr w:type="spellEnd"/>
+        <w:t>cd /home/user/mmitss</w:t>
+      </w:r>
     </w:p>
     <w:p>
       <w:pPr>
@@ -3864,37 +3550,12 @@
           <w:sz w:val="20"/>
         </w:rPr>
       </w:pPr>
-      <w:proofErr w:type="gramStart"/>
       <w:r>
         <w:rPr>
           <w:rFonts w:ascii="Courier New" w:hAnsi="Courier New" w:cs="Courier New"/>
           <w:sz w:val="20"/>
         </w:rPr>
-        <w:t>docker</w:t>
-      </w:r>
-      <w:proofErr w:type="gramEnd"/>
-      <w:r>
-        <w:rPr>
-          <w:rFonts w:ascii="Courier New" w:hAnsi="Courier New" w:cs="Courier New"/>
-          <w:sz w:val="20"/>
-        </w:rPr>
-        <w:t xml:space="preserve"> build –t &lt;name of the image&gt;:&lt;tag&gt; -f &lt;path to </w:t>
-      </w:r>
-      <w:proofErr w:type="spellStart"/>
-      <w:r>
-        <w:rPr>
-          <w:rFonts w:ascii="Courier New" w:hAnsi="Courier New" w:cs="Courier New"/>
-          <w:sz w:val="20"/>
-        </w:rPr>
-        <w:t>dockerfile</w:t>
-      </w:r>
-      <w:proofErr w:type="spellEnd"/>
-      <w:r>
-        <w:rPr>
-          <w:rFonts w:ascii="Courier New" w:hAnsi="Courier New" w:cs="Courier New"/>
-          <w:sz w:val="20"/>
-        </w:rPr>
-        <w:t>&gt; .</w:t>
+        <w:t>docker build –t &lt;name of the image&gt;:&lt;tag&gt; -f &lt;path to dockerfile&gt; .</w:t>
       </w:r>
     </w:p>
     <w:p>
@@ -3918,28 +3579,7 @@
           <w:rFonts w:ascii="Times New Roman" w:hAnsi="Times New Roman" w:cs="Times New Roman"/>
           <w:sz w:val="24"/>
         </w:rPr>
-        <w:t>For example, to build the base image for the a</w:t>
-      </w:r>
-      <w:r>
-        <w:rPr>
-          <w:rFonts w:ascii="Times New Roman" w:hAnsi="Times New Roman" w:cs="Times New Roman"/>
-          <w:sz w:val="24"/>
-        </w:rPr>
-        <w:t>rm box following command can be e</w:t>
-      </w:r>
-      <w:r>
-        <w:rPr>
-          <w:rFonts w:ascii="Times New Roman" w:hAnsi="Times New Roman" w:cs="Times New Roman"/>
-          <w:sz w:val="24"/>
-        </w:rPr>
-        <w:t>xecuted</w:t>
-      </w:r>
-      <w:r>
-        <w:rPr>
-          <w:rFonts w:ascii="Times New Roman" w:hAnsi="Times New Roman" w:cs="Times New Roman"/>
-          <w:sz w:val="24"/>
-        </w:rPr>
-        <w:t>:</w:t>
+        <w:t>For example, to build the base image for the arm box following command can be executed:</w:t>
       </w:r>
     </w:p>
     <w:p>
@@ -3953,35 +3593,33 @@
           <w:sz w:val="20"/>
         </w:rPr>
       </w:pPr>
-      <w:proofErr w:type="gramStart"/>
       <w:r>
         <w:rPr>
           <w:rFonts w:ascii="Courier New" w:hAnsi="Courier New" w:cs="Courier New"/>
           <w:sz w:val="20"/>
         </w:rPr>
-        <w:t>docker</w:t>
-      </w:r>
-      <w:proofErr w:type="gramEnd"/>
+        <w:t>docker build –t mmitss-</w:t>
+      </w:r>
       <w:r>
         <w:rPr>
           <w:rFonts w:ascii="Courier New" w:hAnsi="Courier New" w:cs="Courier New"/>
           <w:sz w:val="20"/>
         </w:rPr>
-        <w:t xml:space="preserve"> build –t </w:t>
+        <w:t>arm-</w:t>
       </w:r>
       <w:r>
         <w:rPr>
           <w:rFonts w:ascii="Courier New" w:hAnsi="Courier New" w:cs="Courier New"/>
           <w:sz w:val="20"/>
         </w:rPr>
-        <w:t>mmitss-</w:t>
+        <w:t>VSP</w:t>
       </w:r>
       <w:r>
         <w:rPr>
           <w:rFonts w:ascii="Courier New" w:hAnsi="Courier New" w:cs="Courier New"/>
           <w:sz w:val="20"/>
         </w:rPr>
-        <w:t>arm-vsp-</w:t>
+        <w:t>-</w:t>
       </w:r>
       <w:r>
         <w:rPr>
@@ -3995,60 +3633,21 @@
           <w:rFonts w:ascii="Courier New" w:hAnsi="Courier New" w:cs="Courier New"/>
           <w:sz w:val="20"/>
         </w:rPr>
-        <w:t>:</w:t>
+        <w:t>:1.0 -f /home/user/</w:t>
       </w:r>
       <w:r>
         <w:rPr>
           <w:rFonts w:ascii="Courier New" w:hAnsi="Courier New" w:cs="Courier New"/>
           <w:sz w:val="20"/>
         </w:rPr>
-        <w:t>1.0</w:t>
+        <w:t>mmitss/</w:t>
       </w:r>
       <w:r>
         <w:rPr>
           <w:rFonts w:ascii="Courier New" w:hAnsi="Courier New" w:cs="Courier New"/>
           <w:sz w:val="20"/>
         </w:rPr>
-        <w:t xml:space="preserve"> -f </w:t>
-      </w:r>
-      <w:r>
-        <w:rPr>
-          <w:rFonts w:ascii="Courier New" w:hAnsi="Courier New" w:cs="Courier New"/>
-          <w:sz w:val="20"/>
-        </w:rPr>
-        <w:t>/home/user/</w:t>
-      </w:r>
-      <w:proofErr w:type="spellStart"/>
-      <w:r>
-        <w:rPr>
-          <w:rFonts w:ascii="Courier New" w:hAnsi="Courier New" w:cs="Courier New"/>
-          <w:sz w:val="20"/>
-        </w:rPr>
-        <w:t>mmitss</w:t>
-      </w:r>
-      <w:proofErr w:type="spellEnd"/>
-      <w:r>
-        <w:rPr>
-          <w:rFonts w:ascii="Courier New" w:hAnsi="Courier New" w:cs="Courier New"/>
-          <w:sz w:val="20"/>
-        </w:rPr>
-        <w:t>/</w:t>
-      </w:r>
-      <w:proofErr w:type="spellStart"/>
-      <w:r>
-        <w:rPr>
-          <w:rFonts w:ascii="Courier New" w:hAnsi="Courier New" w:cs="Courier New"/>
-          <w:sz w:val="20"/>
-        </w:rPr>
-        <w:t>Dockerfile.arm_base</w:t>
-      </w:r>
-      <w:proofErr w:type="spellEnd"/>
-      <w:r>
-        <w:rPr>
-          <w:rFonts w:ascii="Courier New" w:hAnsi="Courier New" w:cs="Courier New"/>
-          <w:sz w:val="20"/>
-        </w:rPr>
-        <w:t xml:space="preserve"> .</w:t>
+        <w:t>Dockerfile.arm_base .</w:t>
       </w:r>
     </w:p>
     <w:p>
@@ -4070,23 +3669,7 @@
           <w:rFonts w:ascii="Times New Roman" w:hAnsi="Times New Roman" w:cs="Times New Roman"/>
           <w:sz w:val="24"/>
         </w:rPr>
-        <w:t xml:space="preserve">Go to </w:t>
-      </w:r>
-      <w:proofErr w:type="spellStart"/>
-      <w:r>
-        <w:rPr>
-          <w:rFonts w:ascii="Times New Roman" w:hAnsi="Times New Roman" w:cs="Times New Roman"/>
-          <w:sz w:val="24"/>
-        </w:rPr>
-        <w:t>mmitss</w:t>
-      </w:r>
-      <w:proofErr w:type="spellEnd"/>
-      <w:r>
-        <w:rPr>
-          <w:rFonts w:ascii="Times New Roman" w:hAnsi="Times New Roman" w:cs="Times New Roman"/>
-          <w:sz w:val="24"/>
-        </w:rPr>
-        <w:t xml:space="preserve">/scripts directory </w:t>
+        <w:t xml:space="preserve">Go to mmitss/scripts directory </w:t>
       </w:r>
       <w:r>
         <w:rPr>
@@ -4191,31 +3774,13 @@
           <w:sz w:val="20"/>
         </w:rPr>
       </w:pPr>
-      <w:proofErr w:type="gramStart"/>
       <w:r>
         <w:rPr>
           <w:rFonts w:ascii="Courier New" w:hAnsi="Courier New" w:cs="Courier New"/>
           <w:sz w:val="20"/>
         </w:rPr>
-        <w:t>cd</w:t>
-      </w:r>
-      <w:proofErr w:type="gramEnd"/>
-      <w:r>
-        <w:rPr>
-          <w:rFonts w:ascii="Courier New" w:hAnsi="Courier New" w:cs="Courier New"/>
-          <w:sz w:val="20"/>
-        </w:rPr>
-        <w:t xml:space="preserve"> /home/user/</w:t>
-      </w:r>
-      <w:proofErr w:type="spellStart"/>
-      <w:r>
-        <w:rPr>
-          <w:rFonts w:ascii="Courier New" w:hAnsi="Courier New" w:cs="Courier New"/>
-          <w:sz w:val="20"/>
-        </w:rPr>
-        <w:t>mmitss</w:t>
-      </w:r>
-      <w:proofErr w:type="spellEnd"/>
+        <w:t>cd /home/user/mmitss</w:t>
+      </w:r>
       <w:r>
         <w:rPr>
           <w:rFonts w:ascii="Courier New" w:hAnsi="Courier New" w:cs="Courier New"/>
@@ -4366,15 +3931,13 @@
         </w:rPr>
         <w:t xml:space="preserve">Build </w:t>
       </w:r>
-      <w:proofErr w:type="spellStart"/>
-      <w:r>
-        <w:rPr>
-          <w:rFonts w:ascii="Times New Roman" w:hAnsi="Times New Roman" w:cs="Times New Roman"/>
-          <w:sz w:val="24"/>
-        </w:rPr>
-        <w:t>vsp</w:t>
-      </w:r>
-      <w:proofErr w:type="spellEnd"/>
+      <w:r>
+        <w:rPr>
+          <w:rFonts w:ascii="Times New Roman" w:hAnsi="Times New Roman" w:cs="Times New Roman"/>
+          <w:sz w:val="24"/>
+        </w:rPr>
+        <w:t>VSP</w:t>
+      </w:r>
       <w:r>
         <w:rPr>
           <w:rFonts w:ascii="Times New Roman" w:hAnsi="Times New Roman" w:cs="Times New Roman"/>
@@ -4382,15 +3945,13 @@
         </w:rPr>
         <w:t xml:space="preserve"> or </w:t>
       </w:r>
-      <w:proofErr w:type="spellStart"/>
-      <w:r>
-        <w:rPr>
-          <w:rFonts w:ascii="Times New Roman" w:hAnsi="Times New Roman" w:cs="Times New Roman"/>
-          <w:sz w:val="24"/>
-        </w:rPr>
-        <w:t>mrp</w:t>
-      </w:r>
-      <w:proofErr w:type="spellEnd"/>
+      <w:r>
+        <w:rPr>
+          <w:rFonts w:ascii="Times New Roman" w:hAnsi="Times New Roman" w:cs="Times New Roman"/>
+          <w:sz w:val="24"/>
+        </w:rPr>
+        <w:t>MRP</w:t>
+      </w:r>
       <w:r>
         <w:rPr>
           <w:rFonts w:ascii="Times New Roman" w:hAnsi="Times New Roman" w:cs="Times New Roman"/>
@@ -4424,37 +3985,12 @@
           <w:sz w:val="20"/>
         </w:rPr>
       </w:pPr>
-      <w:proofErr w:type="gramStart"/>
       <w:r>
         <w:rPr>
           <w:rFonts w:ascii="Courier New" w:hAnsi="Courier New" w:cs="Courier New"/>
           <w:sz w:val="20"/>
         </w:rPr>
-        <w:t>docker</w:t>
-      </w:r>
-      <w:proofErr w:type="gramEnd"/>
-      <w:r>
-        <w:rPr>
-          <w:rFonts w:ascii="Courier New" w:hAnsi="Courier New" w:cs="Courier New"/>
-          <w:sz w:val="20"/>
-        </w:rPr>
-        <w:t xml:space="preserve"> build –t &lt;name of the image&gt;:&lt;tag&gt; -f &lt;path to </w:t>
-      </w:r>
-      <w:proofErr w:type="spellStart"/>
-      <w:r>
-        <w:rPr>
-          <w:rFonts w:ascii="Courier New" w:hAnsi="Courier New" w:cs="Courier New"/>
-          <w:sz w:val="20"/>
-        </w:rPr>
-        <w:t>dockerfile</w:t>
-      </w:r>
-      <w:proofErr w:type="spellEnd"/>
-      <w:r>
-        <w:rPr>
-          <w:rFonts w:ascii="Courier New" w:hAnsi="Courier New" w:cs="Courier New"/>
-          <w:sz w:val="20"/>
-        </w:rPr>
-        <w:t>&gt; .</w:t>
+        <w:t>docker build –t &lt;name of the image&gt;:&lt;tag&gt; -f &lt;path to dockerfile&gt; .</w:t>
       </w:r>
     </w:p>
     <w:p>
@@ -4474,44 +4010,26 @@
         </w:rPr>
         <w:t xml:space="preserve">For example to build the </w:t>
       </w:r>
-      <w:proofErr w:type="spellStart"/>
-      <w:r>
-        <w:rPr>
-          <w:rFonts w:ascii="Times New Roman" w:hAnsi="Times New Roman" w:cs="Times New Roman"/>
-          <w:sz w:val="24"/>
-        </w:rPr>
-        <w:t>vsp</w:t>
-      </w:r>
-      <w:proofErr w:type="spellEnd"/>
-      <w:r>
-        <w:rPr>
-          <w:rFonts w:ascii="Times New Roman" w:hAnsi="Times New Roman" w:cs="Times New Roman"/>
-          <w:sz w:val="24"/>
-        </w:rPr>
-        <w:t xml:space="preserve"> docker image</w:t>
-      </w:r>
-      <w:r>
-        <w:rPr>
-          <w:rFonts w:ascii="Times New Roman" w:hAnsi="Times New Roman" w:cs="Times New Roman"/>
-          <w:sz w:val="24"/>
-        </w:rPr>
-        <w:t xml:space="preserve"> </w:t>
-      </w:r>
-      <w:r>
-        <w:rPr>
-          <w:rFonts w:ascii="Times New Roman" w:hAnsi="Times New Roman" w:cs="Times New Roman"/>
-          <w:sz w:val="24"/>
-        </w:rPr>
-        <w:t>for the arm box,</w:t>
-      </w:r>
-      <w:bookmarkStart w:id="2" w:name="_GoBack"/>
-      <w:bookmarkEnd w:id="2"/>
-      <w:r>
-        <w:rPr>
-          <w:rFonts w:ascii="Times New Roman" w:hAnsi="Times New Roman" w:cs="Times New Roman"/>
-          <w:sz w:val="24"/>
-        </w:rPr>
-        <w:t xml:space="preserve"> </w:t>
+      <w:r>
+        <w:rPr>
+          <w:rFonts w:ascii="Times New Roman" w:hAnsi="Times New Roman" w:cs="Times New Roman"/>
+          <w:sz w:val="24"/>
+        </w:rPr>
+        <w:t>VSP</w:t>
+      </w:r>
+      <w:r>
+        <w:rPr>
+          <w:rFonts w:ascii="Times New Roman" w:hAnsi="Times New Roman" w:cs="Times New Roman"/>
+          <w:sz w:val="24"/>
+        </w:rPr>
+        <w:t xml:space="preserve"> docker image </w:t>
+      </w:r>
+      <w:r>
+        <w:rPr>
+          <w:rFonts w:ascii="Times New Roman" w:hAnsi="Times New Roman" w:cs="Times New Roman"/>
+          <w:sz w:val="24"/>
+        </w:rPr>
+        <w:t xml:space="preserve">for the arm box, </w:t>
       </w:r>
       <w:r>
         <w:rPr>
@@ -4532,83 +4050,40 @@
           <w:sz w:val="20"/>
         </w:rPr>
       </w:pPr>
-      <w:proofErr w:type="gramStart"/>
       <w:r>
         <w:rPr>
           <w:rFonts w:ascii="Courier New" w:hAnsi="Courier New" w:cs="Courier New"/>
           <w:sz w:val="20"/>
         </w:rPr>
-        <w:t>docker</w:t>
-      </w:r>
-      <w:proofErr w:type="gramEnd"/>
+        <w:t>docker build –t mmitss-arm-</w:t>
+      </w:r>
       <w:r>
         <w:rPr>
           <w:rFonts w:ascii="Courier New" w:hAnsi="Courier New" w:cs="Courier New"/>
           <w:sz w:val="20"/>
         </w:rPr>
-        <w:t xml:space="preserve"> build –t mmitss-arm-vsp:1.0 -f /home/user/</w:t>
-      </w:r>
-      <w:proofErr w:type="spellStart"/>
+        <w:t>VSP</w:t>
+      </w:r>
       <w:r>
         <w:rPr>
           <w:rFonts w:ascii="Courier New" w:hAnsi="Courier New" w:cs="Courier New"/>
           <w:sz w:val="20"/>
         </w:rPr>
-        <w:t>mmitss</w:t>
-      </w:r>
-      <w:proofErr w:type="spellEnd"/>
+        <w:t>:1.0 -f /home/user/mmitss/bin/dockekerfiles/arm/Dockerfile-</w:t>
+      </w:r>
       <w:r>
         <w:rPr>
           <w:rFonts w:ascii="Courier New" w:hAnsi="Courier New" w:cs="Courier New"/>
           <w:sz w:val="20"/>
         </w:rPr>
-        <w:t>/</w:t>
+        <w:t>VSP</w:t>
       </w:r>
       <w:r>
         <w:rPr>
           <w:rFonts w:ascii="Courier New" w:hAnsi="Courier New" w:cs="Courier New"/>
           <w:sz w:val="20"/>
         </w:rPr>
-        <w:t>bin/</w:t>
-      </w:r>
-      <w:proofErr w:type="spellStart"/>
-      <w:r>
-        <w:rPr>
-          <w:rFonts w:ascii="Courier New" w:hAnsi="Courier New" w:cs="Courier New"/>
-          <w:sz w:val="20"/>
-        </w:rPr>
-        <w:t>dockekerfiles</w:t>
-      </w:r>
-      <w:proofErr w:type="spellEnd"/>
-      <w:r>
-        <w:rPr>
-          <w:rFonts w:ascii="Courier New" w:hAnsi="Courier New" w:cs="Courier New"/>
-          <w:sz w:val="20"/>
-        </w:rPr>
-        <w:t>/arm/</w:t>
-      </w:r>
-      <w:proofErr w:type="spellStart"/>
-      <w:r>
-        <w:rPr>
-          <w:rFonts w:ascii="Courier New" w:hAnsi="Courier New" w:cs="Courier New"/>
-          <w:sz w:val="20"/>
-        </w:rPr>
-        <w:t>Dockerfile-vsp.arm</w:t>
-      </w:r>
-      <w:proofErr w:type="spellEnd"/>
-      <w:r>
-        <w:rPr>
-          <w:rFonts w:ascii="Courier New" w:hAnsi="Courier New" w:cs="Courier New"/>
-          <w:sz w:val="20"/>
-        </w:rPr>
-        <w:t xml:space="preserve"> </w:t>
-      </w:r>
-      <w:r>
-        <w:rPr>
-          <w:rFonts w:ascii="Courier New" w:hAnsi="Courier New" w:cs="Courier New"/>
-          <w:sz w:val="20"/>
-        </w:rPr>
-        <w:t>.</w:t>
+        <w:t>.arm .</w:t>
       </w:r>
     </w:p>
     <w:p>
@@ -5026,7 +4501,7 @@
                                 <w:rPr>
                                   <w:noProof/>
                                 </w:rPr>
-                                <w:t>6</w:t>
+                                <w:t>4</w:t>
                               </w:r>
                               <w:r>
                                 <w:rPr>
@@ -5109,7 +4584,7 @@
                           <w:rPr>
                             <w:noProof/>
                           </w:rPr>
-                          <w:t>6</w:t>
+                          <w:t>4</w:t>
                         </w:r>
                         <w:r>
                           <w:rPr>
@@ -8520,6 +7995,7 @@
   <w:style w:type="character" w:default="1" w:styleId="DefaultParagraphFont">
     <w:name w:val="Default Paragraph Font"/>
     <w:uiPriority w:val="1"/>
+    <w:semiHidden/>
     <w:unhideWhenUsed/>
   </w:style>
   <w:style w:type="table" w:default="1" w:styleId="TableNormal">
@@ -9096,7 +8572,7 @@
 </file>
 
 <file path=customXml/itemProps1.xml><?xml version="1.0" encoding="utf-8"?>
-<ds:datastoreItem xmlns:ds="http://schemas.openxmlformats.org/officeDocument/2006/customXml" ds:itemID="{5B1A8BD2-FF79-4544-8430-2AF141739564}">
+<ds:datastoreItem xmlns:ds="http://schemas.openxmlformats.org/officeDocument/2006/customXml" ds:itemID="{E675CB33-3E6F-4D02-93CA-730D9B907816}">
   <ds:schemaRefs>
     <ds:schemaRef ds:uri="http://schemas.openxmlformats.org/officeDocument/2006/bibliography"/>
   </ds:schemaRefs>

</xml_diff>

<commit_message>
updated the mmitss deployment documents
</commit_message>
<xml_diff>
--- a/docs/mmitss-deployment/mmitss-build-docker-image.docx
+++ b/docs/mmitss-deployment/mmitss-build-docker-image.docx
@@ -1,6 +1,6 @@
 
 <file path=word/document.xml><?xml version="1.0" encoding="utf-8"?>
-<w:document xmlns:wpc="http://schemas.microsoft.com/office/word/2010/wordprocessingCanvas" xmlns:cx="http://schemas.microsoft.com/office/drawing/2014/chartex" xmlns:cx1="http://schemas.microsoft.com/office/drawing/2015/9/8/chartex" xmlns:cx2="http://schemas.microsoft.com/office/drawing/2015/10/21/chartex" xmlns:cx3="http://schemas.microsoft.com/office/drawing/2016/5/9/chartex" xmlns:cx4="http://schemas.microsoft.com/office/drawing/2016/5/10/chartex" xmlns:cx5="http://schemas.microsoft.com/office/drawing/2016/5/11/chartex" xmlns:cx6="http://schemas.microsoft.com/office/drawing/2016/5/12/chartex" xmlns:cx7="http://schemas.microsoft.com/office/drawing/2016/5/13/chartex" xmlns:cx8="http://schemas.microsoft.com/office/drawing/2016/5/14/chartex" xmlns:mc="http://schemas.openxmlformats.org/markup-compatibility/2006" xmlns:aink="http://schemas.microsoft.com/office/drawing/2016/ink" xmlns:am3d="http://schemas.microsoft.com/office/drawing/2017/model3d" xmlns:o="urn:schemas-microsoft-com:office:office" xmlns:r="http://schemas.openxmlformats.org/officeDocument/2006/relationships" xmlns:m="http://schemas.openxmlformats.org/officeDocument/2006/math" xmlns:v="urn:schemas-microsoft-com:vml" xmlns:wp14="http://schemas.microsoft.com/office/word/2010/wordprocessingDrawing" xmlns:wp="http://schemas.openxmlformats.org/drawingml/2006/wordprocessingDrawing" xmlns:w10="urn:schemas-microsoft-com:office:word" xmlns:w="http://schemas.openxmlformats.org/wordprocessingml/2006/main" xmlns:w14="http://schemas.microsoft.com/office/word/2010/wordml" xmlns:w15="http://schemas.microsoft.com/office/word/2012/wordml" xmlns:w16cex="http://schemas.microsoft.com/office/word/2018/wordml/cex" xmlns:w16cid="http://schemas.microsoft.com/office/word/2016/wordml/cid" xmlns:w16="http://schemas.microsoft.com/office/word/2018/wordml" xmlns:w16se="http://schemas.microsoft.com/office/word/2015/wordml/symex" xmlns:wpg="http://schemas.microsoft.com/office/word/2010/wordprocessingGroup" xmlns:wpi="http://schemas.microsoft.com/office/word/2010/wordprocessingInk" xmlns:wne="http://schemas.microsoft.com/office/word/2006/wordml" xmlns:wps="http://schemas.microsoft.com/office/word/2010/wordprocessingShape" mc:Ignorable="w14 w15 w16se w16cid w16 w16cex wp14">
+<w:document xmlns:wpc="http://schemas.microsoft.com/office/word/2010/wordprocessingCanvas" xmlns:cx="http://schemas.microsoft.com/office/drawing/2014/chartex" xmlns:cx1="http://schemas.microsoft.com/office/drawing/2015/9/8/chartex" xmlns:mc="http://schemas.openxmlformats.org/markup-compatibility/2006" xmlns:o="urn:schemas-microsoft-com:office:office" xmlns:r="http://schemas.openxmlformats.org/officeDocument/2006/relationships" xmlns:m="http://schemas.openxmlformats.org/officeDocument/2006/math" xmlns:v="urn:schemas-microsoft-com:vml" xmlns:wp14="http://schemas.microsoft.com/office/word/2010/wordprocessingDrawing" xmlns:wp="http://schemas.openxmlformats.org/drawingml/2006/wordprocessingDrawing" xmlns:w10="urn:schemas-microsoft-com:office:word" xmlns:w="http://schemas.openxmlformats.org/wordprocessingml/2006/main" xmlns:w14="http://schemas.microsoft.com/office/word/2010/wordml" xmlns:w15="http://schemas.microsoft.com/office/word/2012/wordml" xmlns:w16se="http://schemas.microsoft.com/office/word/2015/wordml/symex" xmlns:wpg="http://schemas.microsoft.com/office/word/2010/wordprocessingGroup" xmlns:wpi="http://schemas.microsoft.com/office/word/2010/wordprocessingInk" xmlns:wne="http://schemas.microsoft.com/office/word/2006/wordml" xmlns:wps="http://schemas.microsoft.com/office/word/2010/wordprocessingShape" mc:Ignorable="w14 w15 w16se wp14">
   <w:body>
     <w:p>
       <w:pPr>
@@ -95,7 +95,7 @@
               </wp:anchor>
             </w:drawing>
           </mc:Choice>
-          <mc:Fallback>
+          <mc:Fallback xmlns:w16="http://schemas.microsoft.com/office/word/2018/wordml" xmlns:w16cid="http://schemas.microsoft.com/office/word/2016/wordml/cid" xmlns:w16cex="http://schemas.microsoft.com/office/word/2018/wordml/cex" xmlns:am3d="http://schemas.microsoft.com/office/drawing/2017/model3d" xmlns:aink="http://schemas.microsoft.com/office/drawing/2016/ink" xmlns:cx8="http://schemas.microsoft.com/office/drawing/2016/5/14/chartex" xmlns:cx7="http://schemas.microsoft.com/office/drawing/2016/5/13/chartex" xmlns:cx6="http://schemas.microsoft.com/office/drawing/2016/5/12/chartex" xmlns:cx5="http://schemas.microsoft.com/office/drawing/2016/5/11/chartex" xmlns:cx4="http://schemas.microsoft.com/office/drawing/2016/5/10/chartex" xmlns:cx3="http://schemas.microsoft.com/office/drawing/2016/5/9/chartex" xmlns:cx2="http://schemas.microsoft.com/office/drawing/2015/10/21/chartex">
             <w:pict>
               <v:group id="shape_0" alt="Group 11" style="position:absolute;margin-left:64.65pt;margin-top:4.65pt;width:338.7pt;height:42.45pt" coordorigin="1293,93" coordsize="6774,849">
                 <v:shapetype id="shapetype_75" coordsize="21600,21600" o:spt="75" o:preferrelative="t" path="m@4@5l@4@11@9@11@9@5xe" filled="f" stroked="f">
@@ -392,12 +392,6 @@
           <w:sz w:val="24"/>
         </w:rPr>
         <w:tab/>
-      </w:r>
-      <w:r>
-        <w:rPr>
-          <w:rFonts w:ascii="Times New Roman" w:hAnsi="Times New Roman" w:cs="Times New Roman"/>
-          <w:sz w:val="24"/>
-        </w:rPr>
         <w:t>Purpose of Document</w:t>
       </w:r>
       <w:r>
@@ -478,14 +472,7 @@
           <w:rFonts w:ascii="Times New Roman" w:hAnsi="Times New Roman" w:cs="Times New Roman"/>
           <w:sz w:val="24"/>
         </w:rPr>
-        <w:t>2</w:t>
-      </w:r>
-      <w:r>
-        <w:rPr>
-          <w:rFonts w:ascii="Times New Roman" w:hAnsi="Times New Roman" w:cs="Times New Roman"/>
-          <w:sz w:val="24"/>
-        </w:rPr>
-        <w:t>.</w:t>
+        <w:t>2.</w:t>
       </w:r>
       <w:r>
         <w:rPr>
@@ -493,14 +480,7 @@
           <w:sz w:val="24"/>
         </w:rPr>
         <w:tab/>
-        <w:t xml:space="preserve">Systems </w:t>
-      </w:r>
-      <w:r>
-        <w:rPr>
-          <w:rFonts w:ascii="Times New Roman" w:hAnsi="Times New Roman" w:cs="Times New Roman"/>
-          <w:sz w:val="24"/>
-        </w:rPr>
-        <w:t>Requirements</w:t>
+        <w:t>Systems Requirements</w:t>
       </w:r>
       <w:r>
         <w:rPr>
@@ -573,14 +553,7 @@
           <w:rFonts w:ascii="Times New Roman" w:hAnsi="Times New Roman" w:cs="Times New Roman"/>
           <w:sz w:val="24"/>
         </w:rPr>
-        <w:t>3</w:t>
-      </w:r>
-      <w:r>
-        <w:rPr>
-          <w:rFonts w:ascii="Times New Roman" w:hAnsi="Times New Roman" w:cs="Times New Roman"/>
-          <w:sz w:val="24"/>
-        </w:rPr>
-        <w:t>.</w:t>
+        <w:t>3.</w:t>
       </w:r>
       <w:r>
         <w:rPr>
@@ -839,14 +812,7 @@
           <w:rFonts w:ascii="Times New Roman" w:hAnsi="Times New Roman" w:cs="Times New Roman"/>
           <w:sz w:val="24"/>
         </w:rPr>
-        <w:t>D</w:t>
-      </w:r>
-      <w:r>
-        <w:rPr>
-          <w:rFonts w:ascii="Times New Roman" w:hAnsi="Times New Roman" w:cs="Times New Roman"/>
-          <w:sz w:val="24"/>
-        </w:rPr>
-        <w:t>ockerfile</w:t>
+        <w:t>Dockerfile</w:t>
       </w:r>
       <w:proofErr w:type="spellEnd"/>
       <w:r>
@@ -1257,37 +1223,23 @@
           <w:rFonts w:ascii="Times New Roman" w:eastAsia="Times New Roman" w:hAnsi="Times New Roman" w:cs="Times New Roman"/>
           <w:szCs w:val="22"/>
         </w:rPr>
-        <w:t>The base image contains the source code, libraries, dependencies, tools, and other files which ar</w:t>
-      </w:r>
+        <w:t xml:space="preserve">The base image contains the source code, libraries, dependencies, tools, and other files which are required to run the applications. The vehicle side processor (VSP) image or </w:t>
+      </w:r>
+      <w:proofErr w:type="spellStart"/>
       <w:r>
         <w:rPr>
           <w:rFonts w:ascii="Times New Roman" w:eastAsia="Times New Roman" w:hAnsi="Times New Roman" w:cs="Times New Roman"/>
           <w:szCs w:val="22"/>
         </w:rPr>
-        <w:t xml:space="preserve">e required to run the applications. The vehicle side processor (VSP) image or </w:t>
-      </w:r>
-      <w:proofErr w:type="spellStart"/>
+        <w:t>mmitss</w:t>
+      </w:r>
+      <w:proofErr w:type="spellEnd"/>
       <w:r>
         <w:rPr>
           <w:rFonts w:ascii="Times New Roman" w:eastAsia="Times New Roman" w:hAnsi="Times New Roman" w:cs="Times New Roman"/>
           <w:szCs w:val="22"/>
         </w:rPr>
-        <w:t>mmitss</w:t>
-      </w:r>
-      <w:proofErr w:type="spellEnd"/>
-      <w:r>
-        <w:rPr>
-          <w:rFonts w:ascii="Times New Roman" w:eastAsia="Times New Roman" w:hAnsi="Times New Roman" w:cs="Times New Roman"/>
-          <w:szCs w:val="22"/>
-        </w:rPr>
-        <w:t xml:space="preserve"> roadside processor (MRP) image can be built by extending the base image. The VSP image contains only those applications which are required from the connected vehicle persp</w:t>
-      </w:r>
-      <w:r>
-        <w:rPr>
-          <w:rFonts w:ascii="Times New Roman" w:eastAsia="Times New Roman" w:hAnsi="Times New Roman" w:cs="Times New Roman"/>
-          <w:szCs w:val="22"/>
-        </w:rPr>
-        <w:t>ective and or MRP image contains only those applications which are required from the intersection perspective.</w:t>
+        <w:t xml:space="preserve"> roadside processor (MRP) image can be built by extending the base image. The VSP image contains only those applications which are required from the connected vehicle perspective and or MRP image contains only those applications which are required from the intersection perspective.</w:t>
       </w:r>
     </w:p>
     <w:p>
@@ -1342,23 +1294,7 @@
           <w:color w:val="000000" w:themeColor="text1"/>
           <w:szCs w:val="22"/>
         </w:rPr>
-        <w:t>MMITSS road</w:t>
-      </w:r>
-      <w:r>
-        <w:rPr>
-          <w:rFonts w:ascii="Times New Roman" w:hAnsi="Times New Roman" w:cs="Times New Roman"/>
-          <w:color w:val="000000" w:themeColor="text1"/>
-          <w:szCs w:val="22"/>
-        </w:rPr>
-        <w:t>side software components can be run in the Connected Vehicle Co-Processor (CVCP). To build the docker image and run the MMITSS roadside software components in the CVCP, install Ubuntu Bionic 18.04.3 operating systems. The operating systems can be installed</w:t>
-      </w:r>
-      <w:r>
-        <w:rPr>
-          <w:rFonts w:ascii="Times New Roman" w:hAnsi="Times New Roman" w:cs="Times New Roman"/>
-          <w:color w:val="000000" w:themeColor="text1"/>
-          <w:szCs w:val="22"/>
-        </w:rPr>
-        <w:t xml:space="preserve"> by following the instructions found in </w:t>
+        <w:t xml:space="preserve">MMITSS roadside software components can be run in the Connected Vehicle Co-Processor (CVCP). To build the docker image and run the MMITSS roadside software components in the CVCP, install Ubuntu Bionic 18.04.3 operating systems. The operating systems can be installed by following the instructions found in </w:t>
       </w:r>
       <w:hyperlink r:id="rId16">
         <w:r>
@@ -1367,15 +1303,7 @@
             <w:rFonts w:ascii="Times New Roman" w:hAnsi="Times New Roman" w:cs="Times New Roman"/>
             <w:szCs w:val="22"/>
           </w:rPr>
-          <w:t>https://boundarydevices.com/ubuntu-bionic-18-04-3-lts-for-i-mx6-7-boards-august-2019-kernel-4-14-</w:t>
-        </w:r>
-        <w:r>
-          <w:rPr>
-            <w:rStyle w:val="InternetLink"/>
-            <w:rFonts w:ascii="Times New Roman" w:hAnsi="Times New Roman" w:cs="Times New Roman"/>
-            <w:szCs w:val="22"/>
-          </w:rPr>
-          <w:t>x/#</w:t>
+          <w:t>https://boundarydevices.com/ubuntu-bionic-18-04-3-lts-for-i-mx6-7-boards-august-2019-kernel-4-14-x/#</w:t>
         </w:r>
       </w:hyperlink>
     </w:p>
@@ -1425,14 +1353,7 @@
           <w:rFonts w:ascii="Times New Roman" w:hAnsi="Times New Roman" w:cs="Times New Roman"/>
           <w:szCs w:val="22"/>
         </w:rPr>
-        <w:t>Both roadside and vehicle side</w:t>
-      </w:r>
-      <w:r>
-        <w:rPr>
-          <w:rFonts w:ascii="Times New Roman" w:hAnsi="Times New Roman" w:cs="Times New Roman"/>
-          <w:szCs w:val="22"/>
-        </w:rPr>
-        <w:t xml:space="preserve"> applications can be run on the x86 platform.  Building the docker image and running the MMITSS software components on the x86 platform require that the Ubuntu 18.04.4 operating systems is installed</w:t>
+        <w:t>Both roadside and vehicle side applications can be run on the x86 platform.  Building the docker image and running the MMITSS software components on the x86 platform require that the Ubuntu 18.04.4 operating systems is installed</w:t>
       </w:r>
       <w:r>
         <w:rPr>
@@ -1467,14 +1388,7 @@
           <w:rFonts w:ascii="Times New Roman" w:hAnsi="Times New Roman" w:cs="Times New Roman"/>
           <w:szCs w:val="22"/>
         </w:rPr>
-        <w:t>Update the ubuntu repositories by entering following co</w:t>
-      </w:r>
-      <w:r>
-        <w:rPr>
-          <w:rFonts w:ascii="Times New Roman" w:hAnsi="Times New Roman" w:cs="Times New Roman"/>
-          <w:szCs w:val="22"/>
-        </w:rPr>
-        <w:t>mmand:</w:t>
+        <w:t>Update the ubuntu repositories by entering following command:</w:t>
       </w:r>
     </w:p>
     <w:p>
@@ -1618,14 +1532,7 @@
           <w:rFonts w:ascii="Times New Roman" w:hAnsi="Times New Roman" w:cs="Times New Roman"/>
           <w:szCs w:val="22"/>
         </w:rPr>
-        <w:t xml:space="preserve">Install the required python </w:t>
-      </w:r>
-      <w:r>
-        <w:rPr>
-          <w:rFonts w:ascii="Times New Roman" w:hAnsi="Times New Roman" w:cs="Times New Roman"/>
-          <w:szCs w:val="22"/>
-        </w:rPr>
-        <w:t>packages</w:t>
+        <w:t>Install the required python packages</w:t>
       </w:r>
     </w:p>
     <w:p>
@@ -1711,6 +1618,7 @@
         </w:rPr>
       </w:pPr>
       <w:proofErr w:type="spellStart"/>
+      <w:proofErr w:type="gramStart"/>
       <w:r>
         <w:rPr>
           <w:rFonts w:ascii="Courier New" w:hAnsi="Courier New" w:cs="Courier New"/>
@@ -1719,6 +1627,7 @@
         <w:t>sudo</w:t>
       </w:r>
       <w:proofErr w:type="spellEnd"/>
+      <w:proofErr w:type="gramEnd"/>
       <w:r>
         <w:rPr>
           <w:rFonts w:ascii="Courier New" w:hAnsi="Courier New" w:cs="Courier New"/>
@@ -1735,6 +1644,35 @@
         <w:t>sh</w:t>
       </w:r>
       <w:proofErr w:type="spellEnd"/>
+    </w:p>
+    <w:p>
+      <w:pPr>
+        <w:pStyle w:val="ListParagraph"/>
+        <w:shd w:val="clear" w:color="auto" w:fill="D9D9D9" w:themeFill="background1" w:themeFillShade="D9"/>
+        <w:spacing w:after="0" w:line="276" w:lineRule="auto"/>
+        <w:rPr>
+          <w:rFonts w:ascii="Courier New" w:hAnsi="Courier New" w:cs="Courier New"/>
+          <w:szCs w:val="22"/>
+        </w:rPr>
+      </w:pPr>
+      <w:proofErr w:type="spellStart"/>
+      <w:proofErr w:type="gramStart"/>
+      <w:r>
+        <w:rPr>
+          <w:rFonts w:ascii="Courier New" w:hAnsi="Courier New" w:cs="Courier New"/>
+          <w:szCs w:val="22"/>
+        </w:rPr>
+        <w:t>sudo</w:t>
+      </w:r>
+      <w:proofErr w:type="spellEnd"/>
+      <w:proofErr w:type="gramEnd"/>
+      <w:r>
+        <w:rPr>
+          <w:rFonts w:ascii="Courier New" w:hAnsi="Courier New" w:cs="Courier New"/>
+          <w:szCs w:val="22"/>
+        </w:rPr>
+        <w:t xml:space="preserve"> pip3 install haversine</w:t>
+      </w:r>
     </w:p>
     <w:p>
       <w:pPr>
@@ -1858,15 +1796,7 @@
           <w:rFonts w:ascii="Times New Roman" w:hAnsi="Times New Roman" w:cs="Times New Roman"/>
           <w:szCs w:val="22"/>
         </w:rPr>
-        <w:t xml:space="preserve">If MMITSS path is not set already, set the MMITSS path in </w:t>
-      </w:r>
-      <w:proofErr w:type="gramStart"/>
-      <w:r>
-        <w:rPr>
-          <w:rFonts w:ascii="Times New Roman" w:hAnsi="Times New Roman" w:cs="Times New Roman"/>
-          <w:szCs w:val="22"/>
-        </w:rPr>
-        <w:t>the .</w:t>
+        <w:t>If MMITSS path is not set already, set the MMITSS path in the .</w:t>
       </w:r>
       <w:proofErr w:type="spellStart"/>
       <w:r>
@@ -1877,20 +1807,12 @@
         <w:t>bashrc</w:t>
       </w:r>
       <w:proofErr w:type="spellEnd"/>
-      <w:proofErr w:type="gramEnd"/>
-      <w:r>
-        <w:rPr>
-          <w:rFonts w:ascii="Times New Roman" w:hAnsi="Times New Roman" w:cs="Times New Roman"/>
-          <w:szCs w:val="22"/>
-        </w:rPr>
-        <w:t xml:space="preserve"> file by executing the following command</w:t>
-      </w:r>
-      <w:r>
-        <w:rPr>
-          <w:rFonts w:ascii="Times New Roman" w:hAnsi="Times New Roman" w:cs="Times New Roman"/>
-          <w:szCs w:val="22"/>
-        </w:rPr>
-        <w:t>:</w:t>
+      <w:r>
+        <w:rPr>
+          <w:rFonts w:ascii="Times New Roman" w:hAnsi="Times New Roman" w:cs="Times New Roman"/>
+          <w:szCs w:val="22"/>
+        </w:rPr>
+        <w:t xml:space="preserve"> file by executing the following command:</w:t>
       </w:r>
     </w:p>
     <w:p>
@@ -1942,23 +1864,7 @@
           <w:rFonts w:ascii="Times New Roman" w:hAnsi="Times New Roman" w:cs="Times New Roman"/>
           <w:szCs w:val="22"/>
         </w:rPr>
-        <w:t xml:space="preserve">For </w:t>
-      </w:r>
-      <w:proofErr w:type="gramStart"/>
-      <w:r>
-        <w:rPr>
-          <w:rFonts w:ascii="Times New Roman" w:hAnsi="Times New Roman" w:cs="Times New Roman"/>
-          <w:szCs w:val="22"/>
-        </w:rPr>
-        <w:t>example</w:t>
-      </w:r>
-      <w:proofErr w:type="gramEnd"/>
-      <w:r>
-        <w:rPr>
-          <w:rFonts w:ascii="Times New Roman" w:hAnsi="Times New Roman" w:cs="Times New Roman"/>
-          <w:szCs w:val="22"/>
-        </w:rPr>
-        <w:t xml:space="preserve"> if </w:t>
+        <w:t xml:space="preserve">For example if </w:t>
       </w:r>
       <w:proofErr w:type="spellStart"/>
       <w:r>
@@ -1987,36 +1893,169 @@
           <w:szCs w:val="22"/>
         </w:rPr>
       </w:pPr>
-      <w:r>
-        <w:rPr>
-          <w:rFonts w:ascii="Courier New" w:hAnsi="Courier New" w:cs="Courier New"/>
-          <w:szCs w:val="22"/>
-        </w:rPr>
-        <w:t>export /MMITSS_ROOT=/home/user</w:t>
-      </w:r>
-    </w:p>
-    <w:p>
-      <w:pPr>
-        <w:spacing w:after="0" w:line="276" w:lineRule="auto"/>
-        <w:rPr>
-          <w:rFonts w:ascii="Times New Roman" w:hAnsi="Times New Roman" w:cs="Times New Roman"/>
-          <w:szCs w:val="22"/>
-        </w:rPr>
-      </w:pPr>
-    </w:p>
-    <w:p>
-      <w:pPr>
+      <w:proofErr w:type="gramStart"/>
+      <w:r>
+        <w:rPr>
+          <w:rFonts w:ascii="Courier New" w:hAnsi="Courier New" w:cs="Courier New"/>
+          <w:szCs w:val="22"/>
+        </w:rPr>
+        <w:t>export</w:t>
+      </w:r>
+      <w:proofErr w:type="gramEnd"/>
+      <w:r>
+        <w:rPr>
+          <w:rFonts w:ascii="Courier New" w:hAnsi="Courier New" w:cs="Courier New"/>
+          <w:szCs w:val="22"/>
+        </w:rPr>
+        <w:t xml:space="preserve"> /MMITSS_ROOT=/home/user</w:t>
+      </w:r>
+    </w:p>
+    <w:p>
+      <w:pPr>
+        <w:pStyle w:val="ListParagraph"/>
+        <w:numPr>
+          <w:ilvl w:val="0"/>
+          <w:numId w:val="4"/>
+        </w:numPr>
         <w:spacing w:after="0" w:line="276" w:lineRule="auto"/>
         <w:jc w:val="left"/>
         <w:rPr>
+          <w:rFonts w:ascii="Times New Roman" w:hAnsi="Times New Roman" w:cs="Times New Roman"/>
+          <w:szCs w:val="22"/>
+        </w:rPr>
+      </w:pPr>
+      <w:r>
+        <w:rPr>
+          <w:rFonts w:ascii="Times New Roman" w:hAnsi="Times New Roman" w:cs="Times New Roman"/>
+          <w:szCs w:val="22"/>
+        </w:rPr>
+        <w:t>Run</w:t>
+      </w:r>
+      <w:r>
+        <w:rPr>
+          <w:rFonts w:ascii="Times New Roman" w:hAnsi="Times New Roman" w:cs="Times New Roman"/>
+          <w:szCs w:val="22"/>
+        </w:rPr>
+        <w:t xml:space="preserve"> </w:t>
+      </w:r>
+      <w:r>
+        <w:rPr>
+          <w:rFonts w:ascii="Times New Roman" w:hAnsi="Times New Roman" w:cs="Times New Roman"/>
+          <w:szCs w:val="22"/>
+        </w:rPr>
+        <w:t xml:space="preserve">the script </w:t>
+      </w:r>
+      <w:proofErr w:type="spellStart"/>
+      <w:r>
+        <w:rPr>
+          <w:rFonts w:ascii="Courier New" w:hAnsi="Courier New" w:cs="Courier New"/>
+          <w:szCs w:val="22"/>
+          <w:highlight w:val="lightGray"/>
+        </w:rPr>
+        <w:t>lmmitss</w:t>
+      </w:r>
+      <w:proofErr w:type="spellEnd"/>
+      <w:r>
+        <w:rPr>
+          <w:rFonts w:ascii="Courier New" w:hAnsi="Courier New" w:cs="Courier New"/>
+          <w:szCs w:val="22"/>
+          <w:highlight w:val="lightGray"/>
+        </w:rPr>
+        <w:t>-initialize</w:t>
+      </w:r>
+      <w:r>
+        <w:rPr>
+          <w:rFonts w:ascii="Times New Roman" w:hAnsi="Times New Roman" w:cs="Times New Roman"/>
+          <w:sz w:val="20"/>
+          <w:szCs w:val="22"/>
+        </w:rPr>
+        <w:t xml:space="preserve"> </w:t>
+      </w:r>
+      <w:r>
+        <w:rPr>
+          <w:rFonts w:ascii="Times New Roman" w:hAnsi="Times New Roman" w:cs="Times New Roman"/>
+          <w:szCs w:val="22"/>
+        </w:rPr>
+        <w:t xml:space="preserve">available at </w:t>
+      </w:r>
+      <w:proofErr w:type="spellStart"/>
+      <w:r>
+        <w:rPr>
+          <w:rFonts w:ascii="Courier New" w:hAnsi="Courier New" w:cs="Courier New"/>
+          <w:szCs w:val="22"/>
+          <w:highlight w:val="lightGray"/>
+        </w:rPr>
+        <w:t>mmitss</w:t>
+      </w:r>
+      <w:proofErr w:type="spellEnd"/>
+      <w:r>
+        <w:rPr>
+          <w:rFonts w:ascii="Courier New" w:hAnsi="Courier New" w:cs="Courier New"/>
+          <w:szCs w:val="22"/>
+          <w:highlight w:val="lightGray"/>
+        </w:rPr>
+        <w:t>/scr</w:t>
+      </w:r>
+      <w:r>
+        <w:rPr>
+          <w:rFonts w:ascii="Courier New" w:hAnsi="Courier New" w:cs="Courier New"/>
+          <w:szCs w:val="22"/>
+          <w:highlight w:val="lightGray"/>
+        </w:rPr>
+        <w:t>ipts</w:t>
+      </w:r>
+      <w:r>
+        <w:rPr>
+          <w:rFonts w:ascii="Times New Roman" w:hAnsi="Times New Roman" w:cs="Times New Roman"/>
+          <w:szCs w:val="22"/>
+        </w:rPr>
+        <w:t xml:space="preserve"> to initialize the libraries required for building </w:t>
+      </w:r>
+      <w:proofErr w:type="spellStart"/>
+      <w:r>
+        <w:rPr>
+          <w:rFonts w:ascii="Times New Roman" w:hAnsi="Times New Roman" w:cs="Times New Roman"/>
+          <w:szCs w:val="22"/>
+        </w:rPr>
+        <w:t>mmitss</w:t>
+      </w:r>
+      <w:proofErr w:type="spellEnd"/>
+      <w:r>
+        <w:rPr>
+          <w:rFonts w:ascii="Times New Roman" w:hAnsi="Times New Roman" w:cs="Times New Roman"/>
+          <w:szCs w:val="22"/>
+        </w:rPr>
+        <w:t xml:space="preserve"> application</w:t>
+      </w:r>
+      <w:r>
+        <w:rPr>
+          <w:rFonts w:ascii="Times New Roman" w:hAnsi="Times New Roman" w:cs="Times New Roman"/>
+          <w:szCs w:val="22"/>
+        </w:rPr>
+        <w:t>.</w:t>
+      </w:r>
+    </w:p>
+    <w:p>
+      <w:pPr>
+        <w:pStyle w:val="ListParagraph"/>
+        <w:spacing w:after="0" w:line="276" w:lineRule="auto"/>
+        <w:jc w:val="left"/>
+        <w:rPr>
+          <w:rFonts w:ascii="Times New Roman" w:hAnsi="Times New Roman" w:cs="Times New Roman"/>
+          <w:szCs w:val="22"/>
+        </w:rPr>
+      </w:pPr>
+    </w:p>
+    <w:p>
+      <w:pPr>
+        <w:spacing w:after="0" w:line="276" w:lineRule="auto"/>
+        <w:jc w:val="left"/>
+        <w:rPr>
           <w:rFonts w:ascii="Times New Roman" w:eastAsia="Times New Roman" w:hAnsi="Times New Roman" w:cs="Times New Roman"/>
           <w:b/>
           <w:szCs w:val="22"/>
         </w:rPr>
       </w:pPr>
-      <w:r>
-        <w:br w:type="page"/>
-      </w:r>
     </w:p>
     <w:p>
       <w:pPr>
@@ -2031,6 +2070,8 @@
           <w:sz w:val="22"/>
         </w:rPr>
       </w:pPr>
+      <w:bookmarkStart w:id="2" w:name="_GoBack"/>
+      <w:bookmarkEnd w:id="2"/>
       <w:r>
         <w:rPr>
           <w:rFonts w:ascii="Times New Roman" w:eastAsia="Times New Roman" w:hAnsi="Times New Roman" w:cs="Times New Roman"/>
@@ -2061,14 +2102,7 @@
           <w:rFonts w:ascii="Times New Roman" w:hAnsi="Times New Roman" w:cs="Times New Roman"/>
           <w:szCs w:val="22"/>
         </w:rPr>
-        <w:t xml:space="preserve">Docker images for VSP and MRP are available on Docker Hub. However, if you </w:t>
-      </w:r>
-      <w:r>
-        <w:rPr>
-          <w:rFonts w:ascii="Times New Roman" w:hAnsi="Times New Roman" w:cs="Times New Roman"/>
-          <w:szCs w:val="22"/>
-        </w:rPr>
-        <w:t>wish to build your own images then the following applies.</w:t>
+        <w:t>Docker images for VSP and MRP are available on Docker Hub. However, if you wish to build your own images then the following applies.</w:t>
       </w:r>
     </w:p>
     <w:p>
@@ -2140,14 +2174,7 @@
           <w:rFonts w:ascii="Times New Roman" w:hAnsi="Times New Roman" w:cs="Times New Roman"/>
           <w:szCs w:val="22"/>
         </w:rPr>
-        <w:t>The base image can be built for an arm or a x86 machine.</w:t>
-      </w:r>
-      <w:r>
-        <w:rPr>
-          <w:rFonts w:ascii="Times New Roman" w:hAnsi="Times New Roman" w:cs="Times New Roman"/>
-          <w:szCs w:val="22"/>
-        </w:rPr>
-        <w:t xml:space="preserve"> The </w:t>
+        <w:t xml:space="preserve">The base image can be built for an arm or a x86 machine. The </w:t>
       </w:r>
       <w:proofErr w:type="spellStart"/>
       <w:r>
@@ -2163,23 +2190,7 @@
           <w:rFonts w:ascii="Times New Roman" w:hAnsi="Times New Roman" w:cs="Times New Roman"/>
           <w:szCs w:val="22"/>
         </w:rPr>
-        <w:t xml:space="preserve"> for the base image </w:t>
-      </w:r>
-      <w:proofErr w:type="gramStart"/>
-      <w:r>
-        <w:rPr>
-          <w:rFonts w:ascii="Times New Roman" w:hAnsi="Times New Roman" w:cs="Times New Roman"/>
-          <w:szCs w:val="22"/>
-        </w:rPr>
-        <w:t>is located in</w:t>
-      </w:r>
-      <w:proofErr w:type="gramEnd"/>
-      <w:r>
-        <w:rPr>
-          <w:rFonts w:ascii="Times New Roman" w:hAnsi="Times New Roman" w:cs="Times New Roman"/>
-          <w:szCs w:val="22"/>
-        </w:rPr>
-        <w:t xml:space="preserve"> the root level of the </w:t>
+        <w:t xml:space="preserve"> for the base image is located in the root level of the </w:t>
       </w:r>
       <w:proofErr w:type="spellStart"/>
       <w:r>
@@ -2211,14 +2222,7 @@
           <w:rFonts w:ascii="Times New Roman" w:hAnsi="Times New Roman" w:cs="Times New Roman"/>
           <w:szCs w:val="22"/>
         </w:rPr>
-        <w:t xml:space="preserve"> for the arm and x86 machine are as follows. The only difference between the architectures would be the naming of the bas</w:t>
-      </w:r>
-      <w:r>
-        <w:rPr>
-          <w:rFonts w:ascii="Times New Roman" w:hAnsi="Times New Roman" w:cs="Times New Roman"/>
-          <w:szCs w:val="22"/>
-        </w:rPr>
-        <w:t>e image and libraries i.e. arm or x86.</w:t>
+        <w:t xml:space="preserve"> for the arm and x86 machine are as follows. The only difference between the architectures would be the naming of the base image and libraries i.e. arm or x86.</w:t>
       </w:r>
     </w:p>
     <w:p>
@@ -2462,14 +2466,7 @@
           <w:rFonts w:ascii="Times New Roman" w:hAnsi="Times New Roman" w:cs="Times New Roman"/>
           <w:szCs w:val="22"/>
         </w:rPr>
-        <w:t xml:space="preserve">The binaries included in the VSP and MRP are </w:t>
-      </w:r>
-      <w:r>
-        <w:rPr>
-          <w:rFonts w:ascii="Times New Roman" w:hAnsi="Times New Roman" w:cs="Times New Roman"/>
-          <w:szCs w:val="22"/>
-        </w:rPr>
-        <w:t xml:space="preserve">different. Thus, it is necessary to create a unique VSP and MRP docker image. To create a docker image for either VSP or MRP, a unique </w:t>
+        <w:t xml:space="preserve">The binaries included in the VSP and MRP are different. Thus, it is necessary to create a unique VSP and MRP docker image. To create a docker image for either VSP or MRP, a unique </w:t>
       </w:r>
       <w:proofErr w:type="spellStart"/>
       <w:r>
@@ -2501,30 +2498,7 @@
           <w:rFonts w:ascii="Times New Roman" w:hAnsi="Times New Roman" w:cs="Times New Roman"/>
           <w:szCs w:val="22"/>
         </w:rPr>
-        <w:t xml:space="preserve">, the name of the base image </w:t>
-      </w:r>
-      <w:proofErr w:type="gramStart"/>
-      <w:r>
-        <w:rPr>
-          <w:rFonts w:ascii="Times New Roman" w:hAnsi="Times New Roman" w:cs="Times New Roman"/>
-          <w:szCs w:val="22"/>
-        </w:rPr>
-        <w:t>has to</w:t>
-      </w:r>
-      <w:proofErr w:type="gramEnd"/>
-      <w:r>
-        <w:rPr>
-          <w:rFonts w:ascii="Times New Roman" w:hAnsi="Times New Roman" w:cs="Times New Roman"/>
-          <w:szCs w:val="22"/>
-        </w:rPr>
-        <w:t xml:space="preserve"> be defined correctly for</w:t>
-      </w:r>
-      <w:r>
-        <w:rPr>
-          <w:rFonts w:ascii="Times New Roman" w:hAnsi="Times New Roman" w:cs="Times New Roman"/>
-          <w:szCs w:val="22"/>
-        </w:rPr>
-        <w:t xml:space="preserve"> the platform of interest. Examples of the </w:t>
+        <w:t xml:space="preserve">, the name of the base image has to be defined correctly for the platform of interest. Examples of the </w:t>
       </w:r>
       <w:proofErr w:type="spellStart"/>
       <w:r>
@@ -2653,7 +2627,7 @@
               </wp:anchor>
             </w:drawing>
           </mc:Choice>
-          <mc:Fallback>
+          <mc:Fallback xmlns:w16="http://schemas.microsoft.com/office/word/2018/wordml" xmlns:w16cid="http://schemas.microsoft.com/office/word/2016/wordml/cid" xmlns:w16cex="http://schemas.microsoft.com/office/word/2018/wordml/cex" xmlns:am3d="http://schemas.microsoft.com/office/drawing/2017/model3d" xmlns:aink="http://schemas.microsoft.com/office/drawing/2016/ink" xmlns:cx8="http://schemas.microsoft.com/office/drawing/2016/5/14/chartex" xmlns:cx7="http://schemas.microsoft.com/office/drawing/2016/5/13/chartex" xmlns:cx6="http://schemas.microsoft.com/office/drawing/2016/5/12/chartex" xmlns:cx5="http://schemas.microsoft.com/office/drawing/2016/5/11/chartex" xmlns:cx4="http://schemas.microsoft.com/office/drawing/2016/5/10/chartex" xmlns:cx3="http://schemas.microsoft.com/office/drawing/2016/5/9/chartex" xmlns:cx2="http://schemas.microsoft.com/office/drawing/2015/10/21/chartex">
             <w:pict>
               <v:rect id="shape_0" ID="Rectangle 13" stroked="t" style="position:absolute;margin-left:26.3pt;margin-top:34.05pt;width:209.05pt;height:13.75pt" wp14:anchorId="5BD9B7F5">
                 <w10:wrap type="none"/>
@@ -2833,7 +2807,7 @@
               </wp:anchor>
             </w:drawing>
           </mc:Choice>
-          <mc:Fallback>
+          <mc:Fallback xmlns:w16="http://schemas.microsoft.com/office/word/2018/wordml" xmlns:w16cid="http://schemas.microsoft.com/office/word/2016/wordml/cid" xmlns:w16cex="http://schemas.microsoft.com/office/word/2018/wordml/cex" xmlns:am3d="http://schemas.microsoft.com/office/drawing/2017/model3d" xmlns:aink="http://schemas.microsoft.com/office/drawing/2016/ink" xmlns:cx8="http://schemas.microsoft.com/office/drawing/2016/5/14/chartex" xmlns:cx7="http://schemas.microsoft.com/office/drawing/2016/5/13/chartex" xmlns:cx6="http://schemas.microsoft.com/office/drawing/2016/5/12/chartex" xmlns:cx5="http://schemas.microsoft.com/office/drawing/2016/5/11/chartex" xmlns:cx4="http://schemas.microsoft.com/office/drawing/2016/5/10/chartex" xmlns:cx3="http://schemas.microsoft.com/office/drawing/2016/5/9/chartex" xmlns:cx2="http://schemas.microsoft.com/office/drawing/2015/10/21/chartex">
             <w:pict>
               <v:rect id="shape_0" ID="Rectangle 16" stroked="t" style="position:absolute;margin-left:27.5pt;margin-top:34.65pt;width:203.4pt;height:11.25pt" wp14:anchorId="2A54A138">
                 <w10:wrap type="none"/>
@@ -2934,14 +2908,7 @@
           <w:rFonts w:ascii="Times New Roman" w:hAnsi="Times New Roman" w:cs="Times New Roman"/>
           <w:szCs w:val="22"/>
         </w:rPr>
-        <w:t>To build the do</w:t>
-      </w:r>
-      <w:r>
-        <w:rPr>
-          <w:rFonts w:ascii="Times New Roman" w:hAnsi="Times New Roman" w:cs="Times New Roman"/>
-          <w:szCs w:val="22"/>
-        </w:rPr>
-        <w:t>cker image for VSP and MRP following commands can be executed sequentially:</w:t>
+        <w:t>To build the docker image for VSP and MRP following commands can be executed sequentially:</w:t>
       </w:r>
     </w:p>
     <w:p>
@@ -3043,12 +3010,21 @@
           <w:szCs w:val="22"/>
         </w:rPr>
       </w:pPr>
-      <w:r>
-        <w:rPr>
-          <w:rFonts w:ascii="Courier New" w:hAnsi="Courier New" w:cs="Courier New"/>
-          <w:szCs w:val="22"/>
-        </w:rPr>
-        <w:t xml:space="preserve">docker build –t &lt;name of the image&gt;:&lt;tag&gt; -f &lt;path to </w:t>
+      <w:proofErr w:type="gramStart"/>
+      <w:r>
+        <w:rPr>
+          <w:rFonts w:ascii="Courier New" w:hAnsi="Courier New" w:cs="Courier New"/>
+          <w:szCs w:val="22"/>
+        </w:rPr>
+        <w:t>docker</w:t>
+      </w:r>
+      <w:proofErr w:type="gramEnd"/>
+      <w:r>
+        <w:rPr>
+          <w:rFonts w:ascii="Courier New" w:hAnsi="Courier New" w:cs="Courier New"/>
+          <w:szCs w:val="22"/>
+        </w:rPr>
+        <w:t xml:space="preserve"> build –t &lt;name of the image&gt;:&lt;tag&gt; -f &lt;path to </w:t>
       </w:r>
       <w:proofErr w:type="spellStart"/>
       <w:r>
@@ -3059,7 +3035,6 @@
         <w:t>dockerfile</w:t>
       </w:r>
       <w:proofErr w:type="spellEnd"/>
-      <w:proofErr w:type="gramStart"/>
       <w:r>
         <w:rPr>
           <w:rFonts w:ascii="Courier New" w:hAnsi="Courier New" w:cs="Courier New"/>
@@ -3067,7 +3042,6 @@
         </w:rPr>
         <w:t>&gt; .</w:t>
       </w:r>
-      <w:proofErr w:type="gramEnd"/>
     </w:p>
     <w:p>
       <w:pPr>
@@ -3104,20 +3078,21 @@
           <w:szCs w:val="22"/>
         </w:rPr>
       </w:pPr>
-      <w:r>
-        <w:rPr>
-          <w:rFonts w:ascii="Courier New" w:hAnsi="Courier New" w:cs="Courier New"/>
-          <w:szCs w:val="22"/>
-        </w:rPr>
-        <w:t xml:space="preserve">docker build –t mmitss-arm-VSP-base:1.0 -f </w:t>
-      </w:r>
       <w:proofErr w:type="gramStart"/>
       <w:r>
         <w:rPr>
           <w:rFonts w:ascii="Courier New" w:hAnsi="Courier New" w:cs="Courier New"/>
           <w:szCs w:val="22"/>
         </w:rPr>
-        <w:t>/home/user/</w:t>
+        <w:t>docker</w:t>
+      </w:r>
+      <w:proofErr w:type="gramEnd"/>
+      <w:r>
+        <w:rPr>
+          <w:rFonts w:ascii="Courier New" w:hAnsi="Courier New" w:cs="Courier New"/>
+          <w:szCs w:val="22"/>
+        </w:rPr>
+        <w:t xml:space="preserve"> build –t mmitss-arm-VSP-base:1.0 -f /home/user/</w:t>
       </w:r>
       <w:proofErr w:type="spellStart"/>
       <w:r>
@@ -3151,7 +3126,6 @@
         </w:rPr>
         <w:t xml:space="preserve"> .</w:t>
       </w:r>
-      <w:proofErr w:type="gramEnd"/>
     </w:p>
     <w:p>
       <w:pPr>
@@ -3184,30 +3158,7 @@
           <w:rFonts w:ascii="Times New Roman" w:hAnsi="Times New Roman" w:cs="Times New Roman"/>
           <w:szCs w:val="22"/>
         </w:rPr>
-        <w:t xml:space="preserve">/scripts directory and build all applications </w:t>
-      </w:r>
-      <w:proofErr w:type="gramStart"/>
-      <w:r>
-        <w:rPr>
-          <w:rFonts w:ascii="Times New Roman" w:hAnsi="Times New Roman" w:cs="Times New Roman"/>
-          <w:szCs w:val="22"/>
-        </w:rPr>
-        <w:t>For</w:t>
-      </w:r>
-      <w:proofErr w:type="gramEnd"/>
-      <w:r>
-        <w:rPr>
-          <w:rFonts w:ascii="Times New Roman" w:hAnsi="Times New Roman" w:cs="Times New Roman"/>
-          <w:szCs w:val="22"/>
-        </w:rPr>
-        <w:t xml:space="preserve"> example </w:t>
-      </w:r>
-      <w:r>
-        <w:rPr>
-          <w:rFonts w:ascii="Times New Roman" w:hAnsi="Times New Roman" w:cs="Times New Roman"/>
-          <w:szCs w:val="22"/>
-        </w:rPr>
-        <w:t>to build all the applications for the arm box, execute the following:</w:t>
+        <w:t>/scripts directory and build all applications For example to build all the applications for the arm box, execute the following:</w:t>
       </w:r>
     </w:p>
     <w:p>
@@ -3308,14 +3259,7 @@
           <w:rFonts w:ascii="Times New Roman" w:hAnsi="Times New Roman" w:cs="Times New Roman"/>
           <w:szCs w:val="22"/>
         </w:rPr>
-        <w:t>Build VSP or MRP image by executing the following comm</w:t>
-      </w:r>
-      <w:r>
-        <w:rPr>
-          <w:rFonts w:ascii="Times New Roman" w:hAnsi="Times New Roman" w:cs="Times New Roman"/>
-          <w:szCs w:val="22"/>
-        </w:rPr>
-        <w:t xml:space="preserve">and </w:t>
+        <w:t xml:space="preserve">Build VSP or MRP image by executing the following command </w:t>
       </w:r>
     </w:p>
     <w:p>
@@ -3329,12 +3273,21 @@
           <w:szCs w:val="22"/>
         </w:rPr>
       </w:pPr>
-      <w:r>
-        <w:rPr>
-          <w:rFonts w:ascii="Courier New" w:hAnsi="Courier New" w:cs="Courier New"/>
-          <w:szCs w:val="22"/>
-        </w:rPr>
-        <w:t xml:space="preserve">docker build –t &lt;name of the image&gt;:&lt;tag&gt; -f &lt;path to </w:t>
+      <w:proofErr w:type="gramStart"/>
+      <w:r>
+        <w:rPr>
+          <w:rFonts w:ascii="Courier New" w:hAnsi="Courier New" w:cs="Courier New"/>
+          <w:szCs w:val="22"/>
+        </w:rPr>
+        <w:t>docker</w:t>
+      </w:r>
+      <w:proofErr w:type="gramEnd"/>
+      <w:r>
+        <w:rPr>
+          <w:rFonts w:ascii="Courier New" w:hAnsi="Courier New" w:cs="Courier New"/>
+          <w:szCs w:val="22"/>
+        </w:rPr>
+        <w:t xml:space="preserve"> build –t &lt;name of the image&gt;:&lt;tag&gt; -f &lt;path to </w:t>
       </w:r>
       <w:proofErr w:type="spellStart"/>
       <w:r>
@@ -3345,7 +3298,6 @@
         <w:t>dockerfile</w:t>
       </w:r>
       <w:proofErr w:type="spellEnd"/>
-      <w:proofErr w:type="gramStart"/>
       <w:r>
         <w:rPr>
           <w:rFonts w:ascii="Courier New" w:hAnsi="Courier New" w:cs="Courier New"/>
@@ -3353,7 +3305,6 @@
         </w:rPr>
         <w:t>&gt; .</w:t>
       </w:r>
-      <w:proofErr w:type="gramEnd"/>
     </w:p>
     <w:p>
       <w:pPr>
@@ -3398,20 +3349,21 @@
           <w:szCs w:val="22"/>
         </w:rPr>
       </w:pPr>
-      <w:r>
-        <w:rPr>
-          <w:rFonts w:ascii="Courier New" w:hAnsi="Courier New" w:cs="Courier New"/>
-          <w:szCs w:val="22"/>
-        </w:rPr>
-        <w:t xml:space="preserve">docker build –t mmitss-arm-VSP:1.0 -f </w:t>
-      </w:r>
       <w:proofErr w:type="gramStart"/>
       <w:r>
         <w:rPr>
           <w:rFonts w:ascii="Courier New" w:hAnsi="Courier New" w:cs="Courier New"/>
           <w:szCs w:val="22"/>
         </w:rPr>
-        <w:t>/home/user/</w:t>
+        <w:t>docker</w:t>
+      </w:r>
+      <w:proofErr w:type="gramEnd"/>
+      <w:r>
+        <w:rPr>
+          <w:rFonts w:ascii="Courier New" w:hAnsi="Courier New" w:cs="Courier New"/>
+          <w:szCs w:val="22"/>
+        </w:rPr>
+        <w:t xml:space="preserve"> build –t mmitss-arm-VSP:1.0 -f /home/user/</w:t>
       </w:r>
       <w:proofErr w:type="spellStart"/>
       <w:r>
@@ -3451,14 +3403,7 @@
           <w:rFonts w:ascii="Courier New" w:hAnsi="Courier New" w:cs="Courier New"/>
           <w:szCs w:val="22"/>
         </w:rPr>
-        <w:t>Dockerfile-</w:t>
-      </w:r>
-      <w:r>
-        <w:rPr>
-          <w:rFonts w:ascii="Courier New" w:hAnsi="Courier New" w:cs="Courier New"/>
-          <w:szCs w:val="22"/>
-        </w:rPr>
-        <w:t>VSP.arm</w:t>
+        <w:t>Dockerfile-VSP.arm</w:t>
       </w:r>
       <w:proofErr w:type="spellEnd"/>
       <w:r>
@@ -3468,7 +3413,6 @@
         </w:rPr>
         <w:t xml:space="preserve"> .</w:t>
       </w:r>
-      <w:proofErr w:type="gramEnd"/>
     </w:p>
     <w:p>
       <w:pPr>
@@ -3490,7 +3434,7 @@
 </file>
 
 <file path=word/endnotes.xml><?xml version="1.0" encoding="utf-8"?>
-<w:endnotes xmlns:wpc="http://schemas.microsoft.com/office/word/2010/wordprocessingCanvas" xmlns:cx="http://schemas.microsoft.com/office/drawing/2014/chartex" xmlns:cx1="http://schemas.microsoft.com/office/drawing/2015/9/8/chartex" xmlns:cx2="http://schemas.microsoft.com/office/drawing/2015/10/21/chartex" xmlns:cx3="http://schemas.microsoft.com/office/drawing/2016/5/9/chartex" xmlns:cx4="http://schemas.microsoft.com/office/drawing/2016/5/10/chartex" xmlns:cx5="http://schemas.microsoft.com/office/drawing/2016/5/11/chartex" xmlns:cx6="http://schemas.microsoft.com/office/drawing/2016/5/12/chartex" xmlns:cx7="http://schemas.microsoft.com/office/drawing/2016/5/13/chartex" xmlns:cx8="http://schemas.microsoft.com/office/drawing/2016/5/14/chartex" xmlns:mc="http://schemas.openxmlformats.org/markup-compatibility/2006" xmlns:aink="http://schemas.microsoft.com/office/drawing/2016/ink" xmlns:am3d="http://schemas.microsoft.com/office/drawing/2017/model3d" xmlns:o="urn:schemas-microsoft-com:office:office" xmlns:r="http://schemas.openxmlformats.org/officeDocument/2006/relationships" xmlns:m="http://schemas.openxmlformats.org/officeDocument/2006/math" xmlns:v="urn:schemas-microsoft-com:vml" xmlns:wp14="http://schemas.microsoft.com/office/word/2010/wordprocessingDrawing" xmlns:wp="http://schemas.openxmlformats.org/drawingml/2006/wordprocessingDrawing" xmlns:w10="urn:schemas-microsoft-com:office:word" xmlns:w="http://schemas.openxmlformats.org/wordprocessingml/2006/main" xmlns:w14="http://schemas.microsoft.com/office/word/2010/wordml" xmlns:w15="http://schemas.microsoft.com/office/word/2012/wordml" xmlns:w16cex="http://schemas.microsoft.com/office/word/2018/wordml/cex" xmlns:w16cid="http://schemas.microsoft.com/office/word/2016/wordml/cid" xmlns:w16="http://schemas.microsoft.com/office/word/2018/wordml" xmlns:w16se="http://schemas.microsoft.com/office/word/2015/wordml/symex" xmlns:wpg="http://schemas.microsoft.com/office/word/2010/wordprocessingGroup" xmlns:wpi="http://schemas.microsoft.com/office/word/2010/wordprocessingInk" xmlns:wne="http://schemas.microsoft.com/office/word/2006/wordml" xmlns:wps="http://schemas.microsoft.com/office/word/2010/wordprocessingShape" mc:Ignorable="w14 w15 w16se w16cid w16 w16cex wp14">
+<w:endnotes xmlns:wpc="http://schemas.microsoft.com/office/word/2010/wordprocessingCanvas" xmlns:cx="http://schemas.microsoft.com/office/drawing/2014/chartex" xmlns:cx1="http://schemas.microsoft.com/office/drawing/2015/9/8/chartex" xmlns:mc="http://schemas.openxmlformats.org/markup-compatibility/2006" xmlns:o="urn:schemas-microsoft-com:office:office" xmlns:r="http://schemas.openxmlformats.org/officeDocument/2006/relationships" xmlns:m="http://schemas.openxmlformats.org/officeDocument/2006/math" xmlns:v="urn:schemas-microsoft-com:vml" xmlns:wp14="http://schemas.microsoft.com/office/word/2010/wordprocessingDrawing" xmlns:wp="http://schemas.openxmlformats.org/drawingml/2006/wordprocessingDrawing" xmlns:w10="urn:schemas-microsoft-com:office:word" xmlns:w="http://schemas.openxmlformats.org/wordprocessingml/2006/main" xmlns:w14="http://schemas.microsoft.com/office/word/2010/wordml" xmlns:w15="http://schemas.microsoft.com/office/word/2012/wordml" xmlns:w16se="http://schemas.microsoft.com/office/word/2015/wordml/symex" xmlns:wpg="http://schemas.microsoft.com/office/word/2010/wordprocessingGroup" xmlns:wpi="http://schemas.microsoft.com/office/word/2010/wordprocessingInk" xmlns:wne="http://schemas.microsoft.com/office/word/2006/wordml" xmlns:wps="http://schemas.microsoft.com/office/word/2010/wordprocessingShape" mc:Ignorable="w14 w15 w16se wp14">
   <w:endnote w:type="separator" w:id="-1">
     <w:p>
       <w:pPr>
@@ -3515,7 +3459,7 @@
 </file>
 
 <file path=word/footer1.xml><?xml version="1.0" encoding="utf-8"?>
-<w:ftr xmlns:wpc="http://schemas.microsoft.com/office/word/2010/wordprocessingCanvas" xmlns:cx="http://schemas.microsoft.com/office/drawing/2014/chartex" xmlns:cx1="http://schemas.microsoft.com/office/drawing/2015/9/8/chartex" xmlns:cx2="http://schemas.microsoft.com/office/drawing/2015/10/21/chartex" xmlns:cx3="http://schemas.microsoft.com/office/drawing/2016/5/9/chartex" xmlns:cx4="http://schemas.microsoft.com/office/drawing/2016/5/10/chartex" xmlns:cx5="http://schemas.microsoft.com/office/drawing/2016/5/11/chartex" xmlns:cx6="http://schemas.microsoft.com/office/drawing/2016/5/12/chartex" xmlns:cx7="http://schemas.microsoft.com/office/drawing/2016/5/13/chartex" xmlns:cx8="http://schemas.microsoft.com/office/drawing/2016/5/14/chartex" xmlns:mc="http://schemas.openxmlformats.org/markup-compatibility/2006" xmlns:aink="http://schemas.microsoft.com/office/drawing/2016/ink" xmlns:am3d="http://schemas.microsoft.com/office/drawing/2017/model3d" xmlns:o="urn:schemas-microsoft-com:office:office" xmlns:r="http://schemas.openxmlformats.org/officeDocument/2006/relationships" xmlns:m="http://schemas.openxmlformats.org/officeDocument/2006/math" xmlns:v="urn:schemas-microsoft-com:vml" xmlns:wp14="http://schemas.microsoft.com/office/word/2010/wordprocessingDrawing" xmlns:wp="http://schemas.openxmlformats.org/drawingml/2006/wordprocessingDrawing" xmlns:w10="urn:schemas-microsoft-com:office:word" xmlns:w="http://schemas.openxmlformats.org/wordprocessingml/2006/main" xmlns:w14="http://schemas.microsoft.com/office/word/2010/wordml" xmlns:w15="http://schemas.microsoft.com/office/word/2012/wordml" xmlns:w16cex="http://schemas.microsoft.com/office/word/2018/wordml/cex" xmlns:w16cid="http://schemas.microsoft.com/office/word/2016/wordml/cid" xmlns:w16="http://schemas.microsoft.com/office/word/2018/wordml" xmlns:w16se="http://schemas.microsoft.com/office/word/2015/wordml/symex" xmlns:wpg="http://schemas.microsoft.com/office/word/2010/wordprocessingGroup" xmlns:wpi="http://schemas.microsoft.com/office/word/2010/wordprocessingInk" xmlns:wne="http://schemas.microsoft.com/office/word/2006/wordml" xmlns:wps="http://schemas.microsoft.com/office/word/2010/wordprocessingShape" mc:Ignorable="w14 w15 w16se w16cid w16 w16cex wp14">
+<w:ftr xmlns:wpc="http://schemas.microsoft.com/office/word/2010/wordprocessingCanvas" xmlns:cx="http://schemas.microsoft.com/office/drawing/2014/chartex" xmlns:cx1="http://schemas.microsoft.com/office/drawing/2015/9/8/chartex" xmlns:mc="http://schemas.openxmlformats.org/markup-compatibility/2006" xmlns:o="urn:schemas-microsoft-com:office:office" xmlns:r="http://schemas.openxmlformats.org/officeDocument/2006/relationships" xmlns:m="http://schemas.openxmlformats.org/officeDocument/2006/math" xmlns:v="urn:schemas-microsoft-com:vml" xmlns:wp14="http://schemas.microsoft.com/office/word/2010/wordprocessingDrawing" xmlns:wp="http://schemas.openxmlformats.org/drawingml/2006/wordprocessingDrawing" xmlns:w10="urn:schemas-microsoft-com:office:word" xmlns:w="http://schemas.openxmlformats.org/wordprocessingml/2006/main" xmlns:w14="http://schemas.microsoft.com/office/word/2010/wordml" xmlns:w15="http://schemas.microsoft.com/office/word/2012/wordml" xmlns:w16se="http://schemas.microsoft.com/office/word/2015/wordml/symex" xmlns:wpg="http://schemas.microsoft.com/office/word/2010/wordprocessingGroup" xmlns:wpi="http://schemas.microsoft.com/office/word/2010/wordprocessingInk" xmlns:wne="http://schemas.microsoft.com/office/word/2006/wordml" xmlns:wps="http://schemas.microsoft.com/office/word/2010/wordprocessingShape" mc:Ignorable="w14 w15 w16se wp14">
   <w:p>
     <w:pPr>
       <w:pStyle w:val="Footer"/>
@@ -3575,7 +3519,7 @@
 </file>
 
 <file path=word/footer2.xml><?xml version="1.0" encoding="utf-8"?>
-<w:ftr xmlns:wpc="http://schemas.microsoft.com/office/word/2010/wordprocessingCanvas" xmlns:cx="http://schemas.microsoft.com/office/drawing/2014/chartex" xmlns:cx1="http://schemas.microsoft.com/office/drawing/2015/9/8/chartex" xmlns:cx2="http://schemas.microsoft.com/office/drawing/2015/10/21/chartex" xmlns:cx3="http://schemas.microsoft.com/office/drawing/2016/5/9/chartex" xmlns:cx4="http://schemas.microsoft.com/office/drawing/2016/5/10/chartex" xmlns:cx5="http://schemas.microsoft.com/office/drawing/2016/5/11/chartex" xmlns:cx6="http://schemas.microsoft.com/office/drawing/2016/5/12/chartex" xmlns:cx7="http://schemas.microsoft.com/office/drawing/2016/5/13/chartex" xmlns:cx8="http://schemas.microsoft.com/office/drawing/2016/5/14/chartex" xmlns:mc="http://schemas.openxmlformats.org/markup-compatibility/2006" xmlns:aink="http://schemas.microsoft.com/office/drawing/2016/ink" xmlns:am3d="http://schemas.microsoft.com/office/drawing/2017/model3d" xmlns:o="urn:schemas-microsoft-com:office:office" xmlns:r="http://schemas.openxmlformats.org/officeDocument/2006/relationships" xmlns:m="http://schemas.openxmlformats.org/officeDocument/2006/math" xmlns:v="urn:schemas-microsoft-com:vml" xmlns:wp14="http://schemas.microsoft.com/office/word/2010/wordprocessingDrawing" xmlns:wp="http://schemas.openxmlformats.org/drawingml/2006/wordprocessingDrawing" xmlns:w10="urn:schemas-microsoft-com:office:word" xmlns:w="http://schemas.openxmlformats.org/wordprocessingml/2006/main" xmlns:w14="http://schemas.microsoft.com/office/word/2010/wordml" xmlns:w15="http://schemas.microsoft.com/office/word/2012/wordml" xmlns:w16cex="http://schemas.microsoft.com/office/word/2018/wordml/cex" xmlns:w16cid="http://schemas.microsoft.com/office/word/2016/wordml/cid" xmlns:w16="http://schemas.microsoft.com/office/word/2018/wordml" xmlns:w16se="http://schemas.microsoft.com/office/word/2015/wordml/symex" xmlns:wpg="http://schemas.microsoft.com/office/word/2010/wordprocessingGroup" xmlns:wpi="http://schemas.microsoft.com/office/word/2010/wordprocessingInk" xmlns:wne="http://schemas.microsoft.com/office/word/2006/wordml" xmlns:wps="http://schemas.microsoft.com/office/word/2010/wordprocessingShape" mc:Ignorable="w14 w15 w16se w16cid w16 w16cex wp14">
+<w:ftr xmlns:wpc="http://schemas.microsoft.com/office/word/2010/wordprocessingCanvas" xmlns:cx="http://schemas.microsoft.com/office/drawing/2014/chartex" xmlns:cx1="http://schemas.microsoft.com/office/drawing/2015/9/8/chartex" xmlns:mc="http://schemas.openxmlformats.org/markup-compatibility/2006" xmlns:o="urn:schemas-microsoft-com:office:office" xmlns:r="http://schemas.openxmlformats.org/officeDocument/2006/relationships" xmlns:m="http://schemas.openxmlformats.org/officeDocument/2006/math" xmlns:v="urn:schemas-microsoft-com:vml" xmlns:wp14="http://schemas.microsoft.com/office/word/2010/wordprocessingDrawing" xmlns:wp="http://schemas.openxmlformats.org/drawingml/2006/wordprocessingDrawing" xmlns:w10="urn:schemas-microsoft-com:office:word" xmlns:w="http://schemas.openxmlformats.org/wordprocessingml/2006/main" xmlns:w14="http://schemas.microsoft.com/office/word/2010/wordml" xmlns:w15="http://schemas.microsoft.com/office/word/2012/wordml" xmlns:w16se="http://schemas.microsoft.com/office/word/2015/wordml/symex" xmlns:wpg="http://schemas.microsoft.com/office/word/2010/wordprocessingGroup" xmlns:wpi="http://schemas.microsoft.com/office/word/2010/wordprocessingInk" xmlns:wne="http://schemas.microsoft.com/office/word/2006/wordml" xmlns:wps="http://schemas.microsoft.com/office/word/2010/wordprocessingShape" mc:Ignorable="w14 w15 w16se wp14">
   <w:p>
     <w:pPr>
       <w:pStyle w:val="Footer"/>
@@ -3667,7 +3611,7 @@
             </wp:anchor>
           </w:drawing>
         </mc:Choice>
-        <mc:Fallback>
+        <mc:Fallback xmlns:w16="http://schemas.microsoft.com/office/word/2018/wordml" xmlns:w16cid="http://schemas.microsoft.com/office/word/2016/wordml/cid" xmlns:w16cex="http://schemas.microsoft.com/office/word/2018/wordml/cex" xmlns:am3d="http://schemas.microsoft.com/office/drawing/2017/model3d" xmlns:aink="http://schemas.microsoft.com/office/drawing/2016/ink" xmlns:cx8="http://schemas.microsoft.com/office/drawing/2016/5/14/chartex" xmlns:cx7="http://schemas.microsoft.com/office/drawing/2016/5/13/chartex" xmlns:cx6="http://schemas.microsoft.com/office/drawing/2016/5/12/chartex" xmlns:cx5="http://schemas.microsoft.com/office/drawing/2016/5/11/chartex" xmlns:cx4="http://schemas.microsoft.com/office/drawing/2016/5/10/chartex" xmlns:cx3="http://schemas.microsoft.com/office/drawing/2016/5/9/chartex" xmlns:cx2="http://schemas.microsoft.com/office/drawing/2015/10/21/chartex">
           <w:pict>
             <v:shapetype w14:anchorId="7085C722" id="_x0000_t5" coordsize="21600,21600" o:spt="5" adj="10800" path="m@0,l,21600r21600,xe">
               <v:stroke joinstyle="miter"/>
@@ -3710,7 +3654,7 @@
 </file>
 
 <file path=word/footer3.xml><?xml version="1.0" encoding="utf-8"?>
-<w:ftr xmlns:wpc="http://schemas.microsoft.com/office/word/2010/wordprocessingCanvas" xmlns:cx="http://schemas.microsoft.com/office/drawing/2014/chartex" xmlns:cx1="http://schemas.microsoft.com/office/drawing/2015/9/8/chartex" xmlns:cx2="http://schemas.microsoft.com/office/drawing/2015/10/21/chartex" xmlns:cx3="http://schemas.microsoft.com/office/drawing/2016/5/9/chartex" xmlns:cx4="http://schemas.microsoft.com/office/drawing/2016/5/10/chartex" xmlns:cx5="http://schemas.microsoft.com/office/drawing/2016/5/11/chartex" xmlns:cx6="http://schemas.microsoft.com/office/drawing/2016/5/12/chartex" xmlns:cx7="http://schemas.microsoft.com/office/drawing/2016/5/13/chartex" xmlns:cx8="http://schemas.microsoft.com/office/drawing/2016/5/14/chartex" xmlns:mc="http://schemas.openxmlformats.org/markup-compatibility/2006" xmlns:aink="http://schemas.microsoft.com/office/drawing/2016/ink" xmlns:am3d="http://schemas.microsoft.com/office/drawing/2017/model3d" xmlns:o="urn:schemas-microsoft-com:office:office" xmlns:r="http://schemas.openxmlformats.org/officeDocument/2006/relationships" xmlns:m="http://schemas.openxmlformats.org/officeDocument/2006/math" xmlns:v="urn:schemas-microsoft-com:vml" xmlns:wp14="http://schemas.microsoft.com/office/word/2010/wordprocessingDrawing" xmlns:wp="http://schemas.openxmlformats.org/drawingml/2006/wordprocessingDrawing" xmlns:w10="urn:schemas-microsoft-com:office:word" xmlns:w="http://schemas.openxmlformats.org/wordprocessingml/2006/main" xmlns:w14="http://schemas.microsoft.com/office/word/2010/wordml" xmlns:w15="http://schemas.microsoft.com/office/word/2012/wordml" xmlns:w16cex="http://schemas.microsoft.com/office/word/2018/wordml/cex" xmlns:w16cid="http://schemas.microsoft.com/office/word/2016/wordml/cid" xmlns:w16="http://schemas.microsoft.com/office/word/2018/wordml" xmlns:w16se="http://schemas.microsoft.com/office/word/2015/wordml/symex" xmlns:wpg="http://schemas.microsoft.com/office/word/2010/wordprocessingGroup" xmlns:wpi="http://schemas.microsoft.com/office/word/2010/wordprocessingInk" xmlns:wne="http://schemas.microsoft.com/office/word/2006/wordml" xmlns:wps="http://schemas.microsoft.com/office/word/2010/wordprocessingShape" mc:Ignorable="w14 w15 w16se w16cid w16 w16cex wp14">
+<w:ftr xmlns:wpc="http://schemas.microsoft.com/office/word/2010/wordprocessingCanvas" xmlns:cx="http://schemas.microsoft.com/office/drawing/2014/chartex" xmlns:cx1="http://schemas.microsoft.com/office/drawing/2015/9/8/chartex" xmlns:mc="http://schemas.openxmlformats.org/markup-compatibility/2006" xmlns:o="urn:schemas-microsoft-com:office:office" xmlns:r="http://schemas.openxmlformats.org/officeDocument/2006/relationships" xmlns:m="http://schemas.openxmlformats.org/officeDocument/2006/math" xmlns:v="urn:schemas-microsoft-com:vml" xmlns:wp14="http://schemas.microsoft.com/office/word/2010/wordprocessingDrawing" xmlns:wp="http://schemas.openxmlformats.org/drawingml/2006/wordprocessingDrawing" xmlns:w10="urn:schemas-microsoft-com:office:word" xmlns:w="http://schemas.openxmlformats.org/wordprocessingml/2006/main" xmlns:w14="http://schemas.microsoft.com/office/word/2010/wordml" xmlns:w15="http://schemas.microsoft.com/office/word/2012/wordml" xmlns:w16se="http://schemas.microsoft.com/office/word/2015/wordml/symex" xmlns:wpg="http://schemas.microsoft.com/office/word/2010/wordprocessingGroup" xmlns:wpi="http://schemas.microsoft.com/office/word/2010/wordprocessingInk" xmlns:wne="http://schemas.microsoft.com/office/word/2006/wordml" xmlns:wps="http://schemas.microsoft.com/office/word/2010/wordprocessingShape" mc:Ignorable="w14 w15 w16se wp14">
   <w:p>
     <w:pPr>
       <w:pStyle w:val="Footer"/>
@@ -3813,9 +3757,10 @@
                               </w:r>
                               <w:r>
                                 <w:rPr>
+                                  <w:noProof/>
                                   <w:sz w:val="28"/>
                                 </w:rPr>
-                                <w:t>6</w:t>
+                                <w:t>4</w:t>
                               </w:r>
                               <w:r>
                                 <w:rPr>
@@ -3904,9 +3849,10 @@
                         </w:r>
                         <w:r>
                           <w:rPr>
+                            <w:noProof/>
                             <w:sz w:val="28"/>
                           </w:rPr>
-                          <w:t>6</w:t>
+                          <w:t>4</w:t>
                         </w:r>
                         <w:r>
                           <w:rPr>
@@ -3942,7 +3888,7 @@
 </file>
 
 <file path=word/footnotes.xml><?xml version="1.0" encoding="utf-8"?>
-<w:footnotes xmlns:wpc="http://schemas.microsoft.com/office/word/2010/wordprocessingCanvas" xmlns:cx="http://schemas.microsoft.com/office/drawing/2014/chartex" xmlns:cx1="http://schemas.microsoft.com/office/drawing/2015/9/8/chartex" xmlns:cx2="http://schemas.microsoft.com/office/drawing/2015/10/21/chartex" xmlns:cx3="http://schemas.microsoft.com/office/drawing/2016/5/9/chartex" xmlns:cx4="http://schemas.microsoft.com/office/drawing/2016/5/10/chartex" xmlns:cx5="http://schemas.microsoft.com/office/drawing/2016/5/11/chartex" xmlns:cx6="http://schemas.microsoft.com/office/drawing/2016/5/12/chartex" xmlns:cx7="http://schemas.microsoft.com/office/drawing/2016/5/13/chartex" xmlns:cx8="http://schemas.microsoft.com/office/drawing/2016/5/14/chartex" xmlns:mc="http://schemas.openxmlformats.org/markup-compatibility/2006" xmlns:aink="http://schemas.microsoft.com/office/drawing/2016/ink" xmlns:am3d="http://schemas.microsoft.com/office/drawing/2017/model3d" xmlns:o="urn:schemas-microsoft-com:office:office" xmlns:r="http://schemas.openxmlformats.org/officeDocument/2006/relationships" xmlns:m="http://schemas.openxmlformats.org/officeDocument/2006/math" xmlns:v="urn:schemas-microsoft-com:vml" xmlns:wp14="http://schemas.microsoft.com/office/word/2010/wordprocessingDrawing" xmlns:wp="http://schemas.openxmlformats.org/drawingml/2006/wordprocessingDrawing" xmlns:w10="urn:schemas-microsoft-com:office:word" xmlns:w="http://schemas.openxmlformats.org/wordprocessingml/2006/main" xmlns:w14="http://schemas.microsoft.com/office/word/2010/wordml" xmlns:w15="http://schemas.microsoft.com/office/word/2012/wordml" xmlns:w16cex="http://schemas.microsoft.com/office/word/2018/wordml/cex" xmlns:w16cid="http://schemas.microsoft.com/office/word/2016/wordml/cid" xmlns:w16="http://schemas.microsoft.com/office/word/2018/wordml" xmlns:w16se="http://schemas.microsoft.com/office/word/2015/wordml/symex" xmlns:wpg="http://schemas.microsoft.com/office/word/2010/wordprocessingGroup" xmlns:wpi="http://schemas.microsoft.com/office/word/2010/wordprocessingInk" xmlns:wne="http://schemas.microsoft.com/office/word/2006/wordml" xmlns:wps="http://schemas.microsoft.com/office/word/2010/wordprocessingShape" mc:Ignorable="w14 w15 w16se w16cid w16 w16cex wp14">
+<w:footnotes xmlns:wpc="http://schemas.microsoft.com/office/word/2010/wordprocessingCanvas" xmlns:cx="http://schemas.microsoft.com/office/drawing/2014/chartex" xmlns:cx1="http://schemas.microsoft.com/office/drawing/2015/9/8/chartex" xmlns:mc="http://schemas.openxmlformats.org/markup-compatibility/2006" xmlns:o="urn:schemas-microsoft-com:office:office" xmlns:r="http://schemas.openxmlformats.org/officeDocument/2006/relationships" xmlns:m="http://schemas.openxmlformats.org/officeDocument/2006/math" xmlns:v="urn:schemas-microsoft-com:vml" xmlns:wp14="http://schemas.microsoft.com/office/word/2010/wordprocessingDrawing" xmlns:wp="http://schemas.openxmlformats.org/drawingml/2006/wordprocessingDrawing" xmlns:w10="urn:schemas-microsoft-com:office:word" xmlns:w="http://schemas.openxmlformats.org/wordprocessingml/2006/main" xmlns:w14="http://schemas.microsoft.com/office/word/2010/wordml" xmlns:w15="http://schemas.microsoft.com/office/word/2012/wordml" xmlns:w16se="http://schemas.microsoft.com/office/word/2015/wordml/symex" xmlns:wpg="http://schemas.microsoft.com/office/word/2010/wordprocessingGroup" xmlns:wpi="http://schemas.microsoft.com/office/word/2010/wordprocessingInk" xmlns:wne="http://schemas.microsoft.com/office/word/2006/wordml" xmlns:wps="http://schemas.microsoft.com/office/word/2010/wordprocessingShape" mc:Ignorable="w14 w15 w16se wp14">
   <w:footnote w:type="separator" w:id="-1">
     <w:p>
       <w:pPr>
@@ -3967,7 +3913,7 @@
 </file>
 
 <file path=word/header1.xml><?xml version="1.0" encoding="utf-8"?>
-<w:hdr xmlns:wpc="http://schemas.microsoft.com/office/word/2010/wordprocessingCanvas" xmlns:cx="http://schemas.microsoft.com/office/drawing/2014/chartex" xmlns:cx1="http://schemas.microsoft.com/office/drawing/2015/9/8/chartex" xmlns:cx2="http://schemas.microsoft.com/office/drawing/2015/10/21/chartex" xmlns:cx3="http://schemas.microsoft.com/office/drawing/2016/5/9/chartex" xmlns:cx4="http://schemas.microsoft.com/office/drawing/2016/5/10/chartex" xmlns:cx5="http://schemas.microsoft.com/office/drawing/2016/5/11/chartex" xmlns:cx6="http://schemas.microsoft.com/office/drawing/2016/5/12/chartex" xmlns:cx7="http://schemas.microsoft.com/office/drawing/2016/5/13/chartex" xmlns:cx8="http://schemas.microsoft.com/office/drawing/2016/5/14/chartex" xmlns:mc="http://schemas.openxmlformats.org/markup-compatibility/2006" xmlns:aink="http://schemas.microsoft.com/office/drawing/2016/ink" xmlns:am3d="http://schemas.microsoft.com/office/drawing/2017/model3d" xmlns:o="urn:schemas-microsoft-com:office:office" xmlns:r="http://schemas.openxmlformats.org/officeDocument/2006/relationships" xmlns:m="http://schemas.openxmlformats.org/officeDocument/2006/math" xmlns:v="urn:schemas-microsoft-com:vml" xmlns:wp14="http://schemas.microsoft.com/office/word/2010/wordprocessingDrawing" xmlns:wp="http://schemas.openxmlformats.org/drawingml/2006/wordprocessingDrawing" xmlns:w10="urn:schemas-microsoft-com:office:word" xmlns:w="http://schemas.openxmlformats.org/wordprocessingml/2006/main" xmlns:w14="http://schemas.microsoft.com/office/word/2010/wordml" xmlns:w15="http://schemas.microsoft.com/office/word/2012/wordml" xmlns:w16cex="http://schemas.microsoft.com/office/word/2018/wordml/cex" xmlns:w16cid="http://schemas.microsoft.com/office/word/2016/wordml/cid" xmlns:w16="http://schemas.microsoft.com/office/word/2018/wordml" xmlns:w16se="http://schemas.microsoft.com/office/word/2015/wordml/symex" xmlns:wpg="http://schemas.microsoft.com/office/word/2010/wordprocessingGroup" xmlns:wpi="http://schemas.microsoft.com/office/word/2010/wordprocessingInk" xmlns:wne="http://schemas.microsoft.com/office/word/2006/wordml" xmlns:wps="http://schemas.microsoft.com/office/word/2010/wordprocessingShape" mc:Ignorable="w14 w15 w16se w16cid w16 w16cex wp14">
+<w:hdr xmlns:wpc="http://schemas.microsoft.com/office/word/2010/wordprocessingCanvas" xmlns:cx="http://schemas.microsoft.com/office/drawing/2014/chartex" xmlns:cx1="http://schemas.microsoft.com/office/drawing/2015/9/8/chartex" xmlns:mc="http://schemas.openxmlformats.org/markup-compatibility/2006" xmlns:o="urn:schemas-microsoft-com:office:office" xmlns:r="http://schemas.openxmlformats.org/officeDocument/2006/relationships" xmlns:m="http://schemas.openxmlformats.org/officeDocument/2006/math" xmlns:v="urn:schemas-microsoft-com:vml" xmlns:wp14="http://schemas.microsoft.com/office/word/2010/wordprocessingDrawing" xmlns:wp="http://schemas.openxmlformats.org/drawingml/2006/wordprocessingDrawing" xmlns:w10="urn:schemas-microsoft-com:office:word" xmlns:w="http://schemas.openxmlformats.org/wordprocessingml/2006/main" xmlns:w14="http://schemas.microsoft.com/office/word/2010/wordml" xmlns:w15="http://schemas.microsoft.com/office/word/2012/wordml" xmlns:w16se="http://schemas.microsoft.com/office/word/2015/wordml/symex" xmlns:wpg="http://schemas.microsoft.com/office/word/2010/wordprocessingGroup" xmlns:wpi="http://schemas.microsoft.com/office/word/2010/wordprocessingInk" xmlns:wne="http://schemas.microsoft.com/office/word/2006/wordml" xmlns:wps="http://schemas.microsoft.com/office/word/2010/wordprocessingShape" mc:Ignorable="w14 w15 w16se wp14">
   <w:p>
     <w:pPr>
       <w:pStyle w:val="Header"/>
@@ -3980,7 +3926,7 @@
 </file>
 
 <file path=word/header2.xml><?xml version="1.0" encoding="utf-8"?>
-<w:hdr xmlns:wpc="http://schemas.microsoft.com/office/word/2010/wordprocessingCanvas" xmlns:cx="http://schemas.microsoft.com/office/drawing/2014/chartex" xmlns:cx1="http://schemas.microsoft.com/office/drawing/2015/9/8/chartex" xmlns:cx2="http://schemas.microsoft.com/office/drawing/2015/10/21/chartex" xmlns:cx3="http://schemas.microsoft.com/office/drawing/2016/5/9/chartex" xmlns:cx4="http://schemas.microsoft.com/office/drawing/2016/5/10/chartex" xmlns:cx5="http://schemas.microsoft.com/office/drawing/2016/5/11/chartex" xmlns:cx6="http://schemas.microsoft.com/office/drawing/2016/5/12/chartex" xmlns:cx7="http://schemas.microsoft.com/office/drawing/2016/5/13/chartex" xmlns:cx8="http://schemas.microsoft.com/office/drawing/2016/5/14/chartex" xmlns:mc="http://schemas.openxmlformats.org/markup-compatibility/2006" xmlns:aink="http://schemas.microsoft.com/office/drawing/2016/ink" xmlns:am3d="http://schemas.microsoft.com/office/drawing/2017/model3d" xmlns:o="urn:schemas-microsoft-com:office:office" xmlns:r="http://schemas.openxmlformats.org/officeDocument/2006/relationships" xmlns:m="http://schemas.openxmlformats.org/officeDocument/2006/math" xmlns:v="urn:schemas-microsoft-com:vml" xmlns:wp14="http://schemas.microsoft.com/office/word/2010/wordprocessingDrawing" xmlns:wp="http://schemas.openxmlformats.org/drawingml/2006/wordprocessingDrawing" xmlns:w10="urn:schemas-microsoft-com:office:word" xmlns:w="http://schemas.openxmlformats.org/wordprocessingml/2006/main" xmlns:w14="http://schemas.microsoft.com/office/word/2010/wordml" xmlns:w15="http://schemas.microsoft.com/office/word/2012/wordml" xmlns:w16cex="http://schemas.microsoft.com/office/word/2018/wordml/cex" xmlns:w16cid="http://schemas.microsoft.com/office/word/2016/wordml/cid" xmlns:w16="http://schemas.microsoft.com/office/word/2018/wordml" xmlns:w16se="http://schemas.microsoft.com/office/word/2015/wordml/symex" xmlns:wpg="http://schemas.microsoft.com/office/word/2010/wordprocessingGroup" xmlns:wpi="http://schemas.microsoft.com/office/word/2010/wordprocessingInk" xmlns:wne="http://schemas.microsoft.com/office/word/2006/wordml" xmlns:wps="http://schemas.microsoft.com/office/word/2010/wordprocessingShape" mc:Ignorable="w14 w15 w16se w16cid w16 w16cex wp14">
+<w:hdr xmlns:wpc="http://schemas.microsoft.com/office/word/2010/wordprocessingCanvas" xmlns:cx="http://schemas.microsoft.com/office/drawing/2014/chartex" xmlns:cx1="http://schemas.microsoft.com/office/drawing/2015/9/8/chartex" xmlns:mc="http://schemas.openxmlformats.org/markup-compatibility/2006" xmlns:o="urn:schemas-microsoft-com:office:office" xmlns:r="http://schemas.openxmlformats.org/officeDocument/2006/relationships" xmlns:m="http://schemas.openxmlformats.org/officeDocument/2006/math" xmlns:v="urn:schemas-microsoft-com:vml" xmlns:wp14="http://schemas.microsoft.com/office/word/2010/wordprocessingDrawing" xmlns:wp="http://schemas.openxmlformats.org/drawingml/2006/wordprocessingDrawing" xmlns:w10="urn:schemas-microsoft-com:office:word" xmlns:w="http://schemas.openxmlformats.org/wordprocessingml/2006/main" xmlns:w14="http://schemas.microsoft.com/office/word/2010/wordml" xmlns:w15="http://schemas.microsoft.com/office/word/2012/wordml" xmlns:w16se="http://schemas.microsoft.com/office/word/2015/wordml/symex" xmlns:wpg="http://schemas.microsoft.com/office/word/2010/wordprocessingGroup" xmlns:wpi="http://schemas.microsoft.com/office/word/2010/wordprocessingInk" xmlns:wne="http://schemas.microsoft.com/office/word/2006/wordml" xmlns:wps="http://schemas.microsoft.com/office/word/2010/wordprocessingShape" mc:Ignorable="w14 w15 w16se wp14">
   <w:p>
     <w:pPr>
       <w:pStyle w:val="Header"/>
@@ -3993,7 +3939,7 @@
 </file>
 
 <file path=word/header3.xml><?xml version="1.0" encoding="utf-8"?>
-<w:hdr xmlns:wpc="http://schemas.microsoft.com/office/word/2010/wordprocessingCanvas" xmlns:cx="http://schemas.microsoft.com/office/drawing/2014/chartex" xmlns:cx1="http://schemas.microsoft.com/office/drawing/2015/9/8/chartex" xmlns:cx2="http://schemas.microsoft.com/office/drawing/2015/10/21/chartex" xmlns:cx3="http://schemas.microsoft.com/office/drawing/2016/5/9/chartex" xmlns:cx4="http://schemas.microsoft.com/office/drawing/2016/5/10/chartex" xmlns:cx5="http://schemas.microsoft.com/office/drawing/2016/5/11/chartex" xmlns:cx6="http://schemas.microsoft.com/office/drawing/2016/5/12/chartex" xmlns:cx7="http://schemas.microsoft.com/office/drawing/2016/5/13/chartex" xmlns:cx8="http://schemas.microsoft.com/office/drawing/2016/5/14/chartex" xmlns:mc="http://schemas.openxmlformats.org/markup-compatibility/2006" xmlns:aink="http://schemas.microsoft.com/office/drawing/2016/ink" xmlns:am3d="http://schemas.microsoft.com/office/drawing/2017/model3d" xmlns:o="urn:schemas-microsoft-com:office:office" xmlns:r="http://schemas.openxmlformats.org/officeDocument/2006/relationships" xmlns:m="http://schemas.openxmlformats.org/officeDocument/2006/math" xmlns:v="urn:schemas-microsoft-com:vml" xmlns:wp14="http://schemas.microsoft.com/office/word/2010/wordprocessingDrawing" xmlns:wp="http://schemas.openxmlformats.org/drawingml/2006/wordprocessingDrawing" xmlns:w10="urn:schemas-microsoft-com:office:word" xmlns:w="http://schemas.openxmlformats.org/wordprocessingml/2006/main" xmlns:w14="http://schemas.microsoft.com/office/word/2010/wordml" xmlns:w15="http://schemas.microsoft.com/office/word/2012/wordml" xmlns:w16cex="http://schemas.microsoft.com/office/word/2018/wordml/cex" xmlns:w16cid="http://schemas.microsoft.com/office/word/2016/wordml/cid" xmlns:w16="http://schemas.microsoft.com/office/word/2018/wordml" xmlns:w16se="http://schemas.microsoft.com/office/word/2015/wordml/symex" xmlns:wpg="http://schemas.microsoft.com/office/word/2010/wordprocessingGroup" xmlns:wpi="http://schemas.microsoft.com/office/word/2010/wordprocessingInk" xmlns:wne="http://schemas.microsoft.com/office/word/2006/wordml" xmlns:wps="http://schemas.microsoft.com/office/word/2010/wordprocessingShape" mc:Ignorable="w14 w15 w16se w16cid w16 w16cex wp14">
+<w:hdr xmlns:wpc="http://schemas.microsoft.com/office/word/2010/wordprocessingCanvas" xmlns:cx="http://schemas.microsoft.com/office/drawing/2014/chartex" xmlns:cx1="http://schemas.microsoft.com/office/drawing/2015/9/8/chartex" xmlns:mc="http://schemas.openxmlformats.org/markup-compatibility/2006" xmlns:o="urn:schemas-microsoft-com:office:office" xmlns:r="http://schemas.openxmlformats.org/officeDocument/2006/relationships" xmlns:m="http://schemas.openxmlformats.org/officeDocument/2006/math" xmlns:v="urn:schemas-microsoft-com:vml" xmlns:wp14="http://schemas.microsoft.com/office/word/2010/wordprocessingDrawing" xmlns:wp="http://schemas.openxmlformats.org/drawingml/2006/wordprocessingDrawing" xmlns:w10="urn:schemas-microsoft-com:office:word" xmlns:w="http://schemas.openxmlformats.org/wordprocessingml/2006/main" xmlns:w14="http://schemas.microsoft.com/office/word/2010/wordml" xmlns:w15="http://schemas.microsoft.com/office/word/2012/wordml" xmlns:w16se="http://schemas.microsoft.com/office/word/2015/wordml/symex" xmlns:wpg="http://schemas.microsoft.com/office/word/2010/wordprocessingGroup" xmlns:wpi="http://schemas.microsoft.com/office/word/2010/wordprocessingInk" xmlns:wne="http://schemas.microsoft.com/office/word/2006/wordml" xmlns:wps="http://schemas.microsoft.com/office/word/2010/wordprocessingShape" mc:Ignorable="w14 w15 w16se wp14">
   <w:p>
     <w:pPr>
       <w:pStyle w:val="Header"/>
@@ -4006,7 +3952,7 @@
 </file>
 
 <file path=word/numbering.xml><?xml version="1.0" encoding="utf-8"?>
-<w:numbering xmlns:wpc="http://schemas.microsoft.com/office/word/2010/wordprocessingCanvas" xmlns:cx="http://schemas.microsoft.com/office/drawing/2014/chartex" xmlns:cx1="http://schemas.microsoft.com/office/drawing/2015/9/8/chartex" xmlns:cx2="http://schemas.microsoft.com/office/drawing/2015/10/21/chartex" xmlns:cx3="http://schemas.microsoft.com/office/drawing/2016/5/9/chartex" xmlns:cx4="http://schemas.microsoft.com/office/drawing/2016/5/10/chartex" xmlns:cx5="http://schemas.microsoft.com/office/drawing/2016/5/11/chartex" xmlns:cx6="http://schemas.microsoft.com/office/drawing/2016/5/12/chartex" xmlns:cx7="http://schemas.microsoft.com/office/drawing/2016/5/13/chartex" xmlns:cx8="http://schemas.microsoft.com/office/drawing/2016/5/14/chartex" xmlns:mc="http://schemas.openxmlformats.org/markup-compatibility/2006" xmlns:aink="http://schemas.microsoft.com/office/drawing/2016/ink" xmlns:am3d="http://schemas.microsoft.com/office/drawing/2017/model3d" xmlns:o="urn:schemas-microsoft-com:office:office" xmlns:r="http://schemas.openxmlformats.org/officeDocument/2006/relationships" xmlns:m="http://schemas.openxmlformats.org/officeDocument/2006/math" xmlns:v="urn:schemas-microsoft-com:vml" xmlns:wp14="http://schemas.microsoft.com/office/word/2010/wordprocessingDrawing" xmlns:wp="http://schemas.openxmlformats.org/drawingml/2006/wordprocessingDrawing" xmlns:w10="urn:schemas-microsoft-com:office:word" xmlns:w="http://schemas.openxmlformats.org/wordprocessingml/2006/main" xmlns:w14="http://schemas.microsoft.com/office/word/2010/wordml" xmlns:w15="http://schemas.microsoft.com/office/word/2012/wordml" xmlns:w16cex="http://schemas.microsoft.com/office/word/2018/wordml/cex" xmlns:w16cid="http://schemas.microsoft.com/office/word/2016/wordml/cid" xmlns:w16="http://schemas.microsoft.com/office/word/2018/wordml" xmlns:w16se="http://schemas.microsoft.com/office/word/2015/wordml/symex" xmlns:wpg="http://schemas.microsoft.com/office/word/2010/wordprocessingGroup" xmlns:wpi="http://schemas.microsoft.com/office/word/2010/wordprocessingInk" xmlns:wne="http://schemas.microsoft.com/office/word/2006/wordml" xmlns:wps="http://schemas.microsoft.com/office/word/2010/wordprocessingShape" mc:Ignorable="w14 w15 w16se w16cid w16 w16cex wp14">
+<w:numbering xmlns:wpc="http://schemas.microsoft.com/office/word/2010/wordprocessingCanvas" xmlns:cx="http://schemas.microsoft.com/office/drawing/2014/chartex" xmlns:cx1="http://schemas.microsoft.com/office/drawing/2015/9/8/chartex" xmlns:mc="http://schemas.openxmlformats.org/markup-compatibility/2006" xmlns:o="urn:schemas-microsoft-com:office:office" xmlns:r="http://schemas.openxmlformats.org/officeDocument/2006/relationships" xmlns:m="http://schemas.openxmlformats.org/officeDocument/2006/math" xmlns:v="urn:schemas-microsoft-com:vml" xmlns:wp14="http://schemas.microsoft.com/office/word/2010/wordprocessingDrawing" xmlns:wp="http://schemas.openxmlformats.org/drawingml/2006/wordprocessingDrawing" xmlns:w10="urn:schemas-microsoft-com:office:word" xmlns:w="http://schemas.openxmlformats.org/wordprocessingml/2006/main" xmlns:w14="http://schemas.microsoft.com/office/word/2010/wordml" xmlns:w15="http://schemas.microsoft.com/office/word/2012/wordml" xmlns:w16se="http://schemas.microsoft.com/office/word/2015/wordml/symex" xmlns:wpg="http://schemas.microsoft.com/office/word/2010/wordprocessingGroup" xmlns:wpi="http://schemas.microsoft.com/office/word/2010/wordprocessingInk" xmlns:wne="http://schemas.microsoft.com/office/word/2006/wordml" xmlns:wps="http://schemas.microsoft.com/office/word/2010/wordprocessingShape" mc:Ignorable="w14 w15 w16se wp14">
   <w:abstractNum w:abstractNumId="0" w15:restartNumberingAfterBreak="0">
     <w:nsid w:val="09D31C60"/>
     <w:multiLevelType w:val="multilevel"/>
@@ -4401,7 +4347,7 @@
 </file>
 
 <file path=word/styles.xml><?xml version="1.0" encoding="utf-8"?>
-<w:styles xmlns:mc="http://schemas.openxmlformats.org/markup-compatibility/2006" xmlns:r="http://schemas.openxmlformats.org/officeDocument/2006/relationships" xmlns:w="http://schemas.openxmlformats.org/wordprocessingml/2006/main" xmlns:w14="http://schemas.microsoft.com/office/word/2010/wordml" xmlns:w15="http://schemas.microsoft.com/office/word/2012/wordml" xmlns:w16cex="http://schemas.microsoft.com/office/word/2018/wordml/cex" xmlns:w16cid="http://schemas.microsoft.com/office/word/2016/wordml/cid" xmlns:w16="http://schemas.microsoft.com/office/word/2018/wordml" xmlns:w16se="http://schemas.microsoft.com/office/word/2015/wordml/symex" mc:Ignorable="w14 w15 w16se w16cid w16 w16cex">
+<w:styles xmlns:mc="http://schemas.openxmlformats.org/markup-compatibility/2006" xmlns:r="http://schemas.openxmlformats.org/officeDocument/2006/relationships" xmlns:w="http://schemas.openxmlformats.org/wordprocessingml/2006/main" xmlns:w14="http://schemas.microsoft.com/office/word/2010/wordml" xmlns:w15="http://schemas.microsoft.com/office/word/2012/wordml" xmlns:w16se="http://schemas.microsoft.com/office/word/2015/wordml/symex" mc:Ignorable="w14 w15 w16se">
   <w:docDefaults>
     <w:rPrDefault>
       <w:rPr>
@@ -4413,7 +4359,7 @@
     </w:rPrDefault>
     <w:pPrDefault/>
   </w:docDefaults>
-  <w:latentStyles w:defLockedState="0" w:defUIPriority="99" w:defSemiHidden="0" w:defUnhideWhenUsed="0" w:defQFormat="0" w:count="376">
+  <w:latentStyles w:defLockedState="0" w:defUIPriority="99" w:defSemiHidden="0" w:defUnhideWhenUsed="0" w:defQFormat="0" w:count="371">
     <w:lsdException w:name="Normal" w:uiPriority="0" w:qFormat="1"/>
     <w:lsdException w:name="heading 1" w:uiPriority="9" w:qFormat="1"/>
     <w:lsdException w:name="heading 2" w:semiHidden="1" w:uiPriority="9" w:unhideWhenUsed="1" w:qFormat="1"/>
@@ -4785,11 +4731,6 @@
     <w:lsdException w:name="List Table 5 Dark Accent 6" w:uiPriority="50"/>
     <w:lsdException w:name="List Table 6 Colorful Accent 6" w:uiPriority="51"/>
     <w:lsdException w:name="List Table 7 Colorful Accent 6" w:uiPriority="52"/>
-    <w:lsdException w:name="Mention" w:semiHidden="1" w:unhideWhenUsed="1"/>
-    <w:lsdException w:name="Smart Hyperlink" w:semiHidden="1" w:unhideWhenUsed="1"/>
-    <w:lsdException w:name="Hashtag" w:semiHidden="1" w:unhideWhenUsed="1"/>
-    <w:lsdException w:name="Unresolved Mention" w:semiHidden="1" w:unhideWhenUsed="1"/>
-    <w:lsdException w:name="Smart Link" w:semiHidden="1" w:unhideWhenUsed="1"/>
   </w:latentStyles>
   <w:style w:type="paragraph" w:default="1" w:styleId="Normal">
     <w:name w:val="Normal"/>
@@ -5710,7 +5651,7 @@
 </file>
 
 <file path=customXml/itemProps1.xml><?xml version="1.0" encoding="utf-8"?>
-<ds:datastoreItem xmlns:ds="http://schemas.openxmlformats.org/officeDocument/2006/customXml" ds:itemID="{DE2540E7-FFC3-42B8-9461-71E90ABBFE6E}">
+<ds:datastoreItem xmlns:ds="http://schemas.openxmlformats.org/officeDocument/2006/customXml" ds:itemID="{238642B3-9C83-46AF-992D-EC42E341BA39}">
   <ds:schemaRefs>
     <ds:schemaRef ds:uri="http://schemas.openxmlformats.org/officeDocument/2006/bibliography"/>
   </ds:schemaRefs>

</xml_diff>

<commit_message>
updated documentation to include new docker image names
</commit_message>
<xml_diff>
--- a/docs/mmitss-deployment/mmitss-build-docker-image.docx
+++ b/docs/mmitss-deployment/mmitss-build-docker-image.docx
@@ -27,7 +27,7 @@
                 <wp:positionV relativeFrom="paragraph">
                   <wp:posOffset>59055</wp:posOffset>
                 </wp:positionV>
-                <wp:extent cx="4302760" cy="540385"/>
+                <wp:extent cx="4303395" cy="541020"/>
                 <wp:effectExtent l="0" t="0" r="3810" b="0"/>
                 <wp:wrapNone/>
                 <wp:docPr id="1" name="Group 11"/>
@@ -38,7 +38,7 @@
                       <wpg:grpSpPr>
                         <a:xfrm>
                           <a:off x="0" y="0"/>
-                          <a:ext cx="4302000" cy="539640"/>
+                          <a:ext cx="4302720" cy="540360"/>
                         </a:xfrm>
                       </wpg:grpSpPr>
                       <pic:pic xmlns:pic="http://schemas.openxmlformats.org/drawingml/2006/picture">
@@ -53,7 +53,7 @@
                         <pic:spPr>
                           <a:xfrm>
                             <a:off x="0" y="0"/>
-                            <a:ext cx="2593440" cy="539640"/>
+                            <a:ext cx="2593440" cy="540360"/>
                           </a:xfrm>
                           <a:prstGeom prst="rect">
                             <a:avLst/>
@@ -75,8 +75,8 @@
                         </pic:blipFill>
                         <pic:spPr>
                           <a:xfrm>
-                            <a:off x="2546280" y="0"/>
-                            <a:ext cx="1755720" cy="539640"/>
+                            <a:off x="2547000" y="0"/>
+                            <a:ext cx="1755720" cy="540360"/>
                           </a:xfrm>
                           <a:prstGeom prst="rect">
                             <a:avLst/>
@@ -94,7 +94,7 @@
           </mc:Choice>
           <mc:Fallback>
             <w:pict>
-              <v:group id="shape_0" alt="Group 11" style="position:absolute;margin-left:64.6pt;margin-top:4.65pt;width:338.75pt;height:42.5pt" coordorigin="1292,93" coordsize="6775,850">
+              <v:group id="shape_0" alt="Group 11" style="position:absolute;margin-left:64.6pt;margin-top:4.65pt;width:338.8pt;height:42.55pt" coordorigin="1292,93" coordsize="6776,851">
                 <v:shapetype id="shapetype_75" coordsize="21600,21600" o:spt="75" o:preferrelative="t" path="m@4@5l@4@11@9@11@9@5xe" filled="f" stroked="f">
                   <v:stroke joinstyle="miter"/>
                   <v:formulas>
@@ -114,12 +114,12 @@
                   <v:path o:extrusionok="f" gradientshapeok="t" o:connecttype="rect"/>
                   <o:lock v:ext="edit" aspectratio="t"/>
                 </v:shapetype>
-                <v:shape id="shape_0" ID="Picture 3" stroked="f" style="position:absolute;left:1292;top:93;width:4083;height:849;mso-position-horizontal:center;mso-position-horizontal-relative:margin" type="shapetype_75">
+                <v:shape id="shape_0" ID="Picture 3" stroked="f" style="position:absolute;left:1292;top:93;width:4083;height:850;mso-position-horizontal:center;mso-position-horizontal-relative:margin" type="shapetype_75">
                   <v:imagedata r:id="rId2" o:detectmouseclick="t"/>
                   <w10:wrap type="none"/>
                   <v:stroke color="#3465a4" joinstyle="round" endcap="flat"/>
                 </v:shape>
-                <v:shape id="shape_0" ID="Picture 4" stroked="f" style="position:absolute;left:5302;top:93;width:2764;height:849;mso-position-horizontal:center;mso-position-horizontal-relative:margin" type="shapetype_75">
+                <v:shape id="shape_0" ID="Picture 4" stroked="f" style="position:absolute;left:5303;top:93;width:2764;height:850;mso-position-horizontal:center;mso-position-horizontal-relative:margin" type="shapetype_75">
                   <v:imagedata r:id="rId3" o:detectmouseclick="t"/>
                   <w10:wrap type="none"/>
                   <v:stroke color="#3465a4" joinstyle="round" endcap="flat"/>
@@ -372,22 +372,6 @@
           <w:sz w:val="24"/>
         </w:rPr>
         <w:t>September 13, 2020</w:t>
-      </w:r>
-    </w:p>
-    <w:p>
-      <w:pPr>
-        <w:pStyle w:val="Normal"/>
-        <w:spacing w:lineRule="auto" w:line="240"/>
-        <w:rPr>
-          <w:rFonts w:ascii="Times New Roman" w:hAnsi="Times New Roman" w:cs="Times New Roman"/>
-          <w:sz w:val="24"/>
-        </w:rPr>
-      </w:pPr>
-      <w:r>
-        <w:rPr>
-          <w:rFonts w:cs="Times New Roman" w:ascii="Times New Roman" w:hAnsi="Times New Roman"/>
-          <w:sz w:val="24"/>
-        </w:rPr>
       </w:r>
     </w:p>
     <w:p>
@@ -704,14 +688,14 @@
         <w:tblLook w:noVBand="1" w:val="04a0" w:noHBand="0" w:lastColumn="0" w:firstColumn="1" w:lastRow="0" w:firstRow="1"/>
       </w:tblPr>
       <w:tblGrid>
-        <w:gridCol w:w="1554"/>
-        <w:gridCol w:w="7795"/>
+        <w:gridCol w:w="1553"/>
+        <w:gridCol w:w="7796"/>
       </w:tblGrid>
       <w:tr>
         <w:trPr/>
         <w:tc>
           <w:tcPr>
-            <w:tcW w:w="1554" w:type="dxa"/>
+            <w:tcW w:w="1553" w:type="dxa"/>
             <w:tcBorders/>
             <w:shd w:fill="auto" w:val="clear"/>
             <w:vAlign w:val="center"/>
@@ -742,7 +726,7 @@
         </w:tc>
         <w:tc>
           <w:tcPr>
-            <w:tcW w:w="7795" w:type="dxa"/>
+            <w:tcW w:w="7796" w:type="dxa"/>
             <w:tcBorders/>
             <w:shd w:fill="auto" w:val="clear"/>
             <w:vAlign w:val="center"/>
@@ -776,7 +760,7 @@
         <w:trPr/>
         <w:tc>
           <w:tcPr>
-            <w:tcW w:w="1554" w:type="dxa"/>
+            <w:tcW w:w="1553" w:type="dxa"/>
             <w:tcBorders/>
             <w:shd w:fill="auto" w:val="clear"/>
             <w:vAlign w:val="center"/>
@@ -820,7 +804,7 @@
         </w:tc>
         <w:tc>
           <w:tcPr>
-            <w:tcW w:w="7795" w:type="dxa"/>
+            <w:tcW w:w="7796" w:type="dxa"/>
             <w:tcBorders/>
             <w:shd w:fill="auto" w:val="clear"/>
             <w:vAlign w:val="center"/>
@@ -1217,14 +1201,7 @@
           <w:rFonts w:cs="Courier New" w:ascii="Courier New" w:hAnsi="Courier New"/>
           <w:szCs w:val="22"/>
         </w:rPr>
-        <w:t xml:space="preserve">sudo pip3 install sh </w:t>
-      </w:r>
-      <w:r>
-        <w:rPr>
-          <w:rFonts w:cs="Courier New" w:ascii="Courier New" w:hAnsi="Courier New"/>
-          <w:szCs w:val="22"/>
-        </w:rPr>
-        <w:t>psutil</w:t>
+        <w:t>sudo pip3 install sh psutil</w:t>
       </w:r>
     </w:p>
     <w:p>
@@ -1848,7 +1825,7 @@
                 <wp:positionV relativeFrom="paragraph">
                   <wp:posOffset>432435</wp:posOffset>
                 </wp:positionV>
-                <wp:extent cx="2656840" cy="176530"/>
+                <wp:extent cx="2657475" cy="177165"/>
                 <wp:effectExtent l="19050" t="19050" r="11430" b="15875"/>
                 <wp:wrapNone/>
                 <wp:docPr id="7" name="Rectangle 13"/>
@@ -1859,7 +1836,7 @@
                       <wps:spPr>
                         <a:xfrm>
                           <a:off x="0" y="0"/>
-                          <a:ext cx="2656080" cy="176040"/>
+                          <a:ext cx="2656800" cy="176400"/>
                         </a:xfrm>
                         <a:prstGeom prst="rect">
                           <a:avLst/>
@@ -1894,7 +1871,7 @@
           </mc:Choice>
           <mc:Fallback>
             <w:pict>
-              <v:rect id="shape_0" ID="Rectangle 13" stroked="t" style="position:absolute;margin-left:26.3pt;margin-top:34.05pt;width:209.1pt;height:13.8pt" wp14:anchorId="60D29803">
+              <v:rect id="shape_0" ID="Rectangle 13" stroked="t" style="position:absolute;margin-left:26.3pt;margin-top:34.05pt;width:209.15pt;height:13.85pt" wp14:anchorId="60D29803">
                 <w10:wrap type="none"/>
                 <v:fill o:detectmouseclick="t" on="false"/>
                 <v:stroke color="red" weight="28440" joinstyle="miter" endcap="flat"/>
@@ -2007,7 +1984,7 @@
                 <wp:positionV relativeFrom="paragraph">
                   <wp:posOffset>440055</wp:posOffset>
                 </wp:positionV>
-                <wp:extent cx="2585085" cy="144780"/>
+                <wp:extent cx="2585720" cy="145415"/>
                 <wp:effectExtent l="19050" t="19050" r="26035" b="28575"/>
                 <wp:wrapNone/>
                 <wp:docPr id="9" name="Rectangle 16"/>
@@ -2018,7 +1995,7 @@
                       <wps:spPr>
                         <a:xfrm>
                           <a:off x="0" y="0"/>
-                          <a:ext cx="2584440" cy="144000"/>
+                          <a:ext cx="2585160" cy="144720"/>
                         </a:xfrm>
                         <a:prstGeom prst="rect">
                           <a:avLst/>
@@ -2053,7 +2030,7 @@
           </mc:Choice>
           <mc:Fallback>
             <w:pict>
-              <v:rect id="shape_0" ID="Rectangle 16" stroked="t" style="position:absolute;margin-left:27.5pt;margin-top:34.65pt;width:203.45pt;height:11.3pt" wp14:anchorId="3C45C5E9">
+              <v:rect id="shape_0" ID="Rectangle 16" stroked="t" style="position:absolute;margin-left:27.5pt;margin-top:34.65pt;width:203.5pt;height:11.35pt" wp14:anchorId="3C45C5E9">
                 <w10:wrap type="none"/>
                 <v:fill o:detectmouseclick="t" on="false"/>
                 <v:stroke color="red" weight="28440" joinstyle="miter" endcap="flat"/>
@@ -2261,17 +2238,28 @@
         <w:spacing w:lineRule="auto" w:line="276" w:before="0" w:after="0"/>
         <w:contextualSpacing/>
         <w:jc w:val="left"/>
-        <w:rPr>
-          <w:rFonts w:ascii="Courier New" w:hAnsi="Courier New" w:cs="Courier New"/>
-          <w:szCs w:val="22"/>
-        </w:rPr>
+        <w:rPr/>
       </w:pPr>
       <w:r>
         <w:rPr>
           <w:rFonts w:cs="Courier New" w:ascii="Courier New" w:hAnsi="Courier New"/>
           <w:szCs w:val="22"/>
         </w:rPr>
-        <w:t>docker build –t mmitss-arm-VSP-base:1.0 -f /home/user/mmitss/Dockerfile.arm_base .</w:t>
+        <w:t>docker build –t mmitss</w:t>
+      </w:r>
+      <w:r>
+        <w:rPr>
+          <w:rFonts w:cs="Courier New" w:ascii="Courier New" w:hAnsi="Courier New"/>
+          <w:szCs w:val="22"/>
+        </w:rPr>
+        <w:t>uarizona/mmitss-arm</w:t>
+      </w:r>
+      <w:r>
+        <w:rPr>
+          <w:rFonts w:cs="Courier New" w:ascii="Courier New" w:hAnsi="Courier New"/>
+          <w:szCs w:val="22"/>
+        </w:rPr>
+        <w:t>-base:1.0 -f /home/user/mmitss/Dockerfile.arm_base .</w:t>
       </w:r>
     </w:p>
     <w:p>
@@ -2432,17 +2420,70 @@
         <w:spacing w:lineRule="auto" w:line="276" w:before="0" w:after="0"/>
         <w:contextualSpacing/>
         <w:jc w:val="left"/>
-        <w:rPr>
-          <w:rFonts w:ascii="Courier New" w:hAnsi="Courier New" w:cs="Courier New"/>
-          <w:szCs w:val="22"/>
-        </w:rPr>
+        <w:rPr/>
       </w:pPr>
       <w:r>
         <w:rPr>
           <w:rFonts w:cs="Courier New" w:ascii="Courier New" w:hAnsi="Courier New"/>
           <w:szCs w:val="22"/>
         </w:rPr>
-        <w:t>docker build –t mmitss-arm-VSP:1.0 -f /home/user/mmitss/bin/dockekerfiles/arm/Dockerfile-VSP.arm .</w:t>
+        <w:t xml:space="preserve">docker build –t </w:t>
+      </w:r>
+      <w:r>
+        <w:rPr>
+          <w:rFonts w:cs="Courier New" w:ascii="Courier New" w:hAnsi="Courier New"/>
+          <w:szCs w:val="22"/>
+        </w:rPr>
+        <w:t>mmitssuarizona/</w:t>
+      </w:r>
+      <w:r>
+        <w:rPr>
+          <w:rFonts w:cs="Courier New" w:ascii="Courier New" w:hAnsi="Courier New"/>
+          <w:szCs w:val="22"/>
+        </w:rPr>
+        <w:t>mmitss-</w:t>
+      </w:r>
+      <w:r>
+        <w:rPr>
+          <w:rFonts w:cs="Courier New" w:ascii="Courier New" w:hAnsi="Courier New"/>
+          <w:szCs w:val="22"/>
+        </w:rPr>
+        <w:t>vsp-</w:t>
+      </w:r>
+      <w:r>
+        <w:rPr>
+          <w:rFonts w:cs="Courier New" w:ascii="Courier New" w:hAnsi="Courier New"/>
+          <w:szCs w:val="22"/>
+        </w:rPr>
+        <w:t>arm:1.</w:t>
+      </w:r>
+      <w:r>
+        <w:rPr>
+          <w:rFonts w:cs="Courier New" w:ascii="Courier New" w:hAnsi="Courier New"/>
+          <w:szCs w:val="22"/>
+        </w:rPr>
+        <w:t>1</w:t>
+      </w:r>
+      <w:r>
+        <w:rPr>
+          <w:rFonts w:cs="Courier New" w:ascii="Courier New" w:hAnsi="Courier New"/>
+          <w:szCs w:val="22"/>
+        </w:rPr>
+        <w:t xml:space="preserve"> -f /home/user/mmitss/bin/dockerfiles/arm/Dockerfile-</w:t>
+      </w:r>
+      <w:r>
+        <w:rPr>
+          <w:rFonts w:cs="Courier New" w:ascii="Courier New" w:hAnsi="Courier New"/>
+          <w:szCs w:val="22"/>
+        </w:rPr>
+        <w:t>vsp</w:t>
+      </w:r>
+      <w:r>
+        <w:rPr>
+          <w:rFonts w:cs="Courier New" w:ascii="Courier New" w:hAnsi="Courier New"/>
+          <w:szCs w:val="22"/>
+        </w:rPr>
+        <w:t>.arm .</w:t>
       </w:r>
     </w:p>
     <w:p>
@@ -2542,7 +2583,7 @@
       <mc:AlternateContent>
         <mc:Choice Requires="wps">
           <w:drawing>
-            <wp:anchor behindDoc="1" distT="0" distB="0" distL="114300" distR="113030" simplePos="0" locked="0" layoutInCell="1" allowOverlap="1" relativeHeight="9" wp14:anchorId="7085C722">
+            <wp:anchor behindDoc="1" distT="0" distB="0" distL="114300" distR="112395" simplePos="0" locked="0" layoutInCell="1" allowOverlap="1" relativeHeight="9" wp14:anchorId="7085C722">
               <wp:simplePos x="0" y="0"/>
               <wp:positionH relativeFrom="column">
                 <wp:posOffset>2487930</wp:posOffset>
@@ -2550,7 +2591,7 @@
               <wp:positionV relativeFrom="paragraph">
                 <wp:posOffset>-78740</wp:posOffset>
               </wp:positionV>
-              <wp:extent cx="1026160" cy="614680"/>
+              <wp:extent cx="1026795" cy="615315"/>
               <wp:effectExtent l="19050" t="19050" r="41910" b="15240"/>
               <wp:wrapNone/>
               <wp:docPr id="3" name="Isosceles Triangle 15"/>
@@ -2561,7 +2602,7 @@
                     <wps:spPr>
                       <a:xfrm>
                         <a:off x="0" y="0"/>
-                        <a:ext cx="1025640" cy="614160"/>
+                        <a:ext cx="1026000" cy="614520"/>
                       </a:xfrm>
                       <a:prstGeom prst="triangle">
                         <a:avLst>
@@ -2640,7 +2681,7 @@
                 <v:h position="@0,0"/>
               </v:handles>
             </v:shapetype>
-            <v:shape id="shape_0" ID="Isosceles Triangle 15" fillcolor="#c00000" stroked="t" style="position:absolute;margin-left:195.9pt;margin-top:-6.2pt;width:80.7pt;height:48.3pt" wp14:anchorId="7085C722" type="shapetype_5">
+            <v:shape id="shape_0" ID="Isosceles Triangle 15" fillcolor="#c00000" stroked="t" style="position:absolute;margin-left:195.9pt;margin-top:-6.2pt;width:80.75pt;height:48.35pt" wp14:anchorId="7085C722" type="shapetype_5">
               <w10:wrap type="square"/>
               <v:fill o:detectmouseclick="t" type="solid" color2="#3fffff"/>
               <v:stroke color="#c00000" weight="12600" joinstyle="miter" endcap="flat"/>
@@ -2690,7 +2731,7 @@
       <mc:AlternateContent>
         <mc:Choice Requires="wps">
           <w:drawing>
-            <wp:anchor behindDoc="1" distT="0" distB="0" distL="114300" distR="113030" simplePos="0" locked="0" layoutInCell="1" allowOverlap="1" relativeHeight="5" wp14:anchorId="332293D3">
+            <wp:anchor behindDoc="1" distT="0" distB="0" distL="114300" distR="112395" simplePos="0" locked="0" layoutInCell="1" allowOverlap="1" relativeHeight="5" wp14:anchorId="332293D3">
               <wp:simplePos x="0" y="0"/>
               <wp:positionH relativeFrom="column">
                 <wp:posOffset>2487930</wp:posOffset>
@@ -2698,7 +2739,7 @@
               <wp:positionV relativeFrom="paragraph">
                 <wp:posOffset>74295</wp:posOffset>
               </wp:positionV>
-              <wp:extent cx="1026160" cy="614680"/>
+              <wp:extent cx="1026795" cy="615315"/>
               <wp:effectExtent l="19050" t="19050" r="41910" b="15240"/>
               <wp:wrapNone/>
               <wp:docPr id="11" name="Isosceles Triangle 2"/>
@@ -2709,7 +2750,7 @@
                     <wps:spPr>
                       <a:xfrm>
                         <a:off x="0" y="0"/>
-                        <a:ext cx="1025640" cy="614160"/>
+                        <a:ext cx="1026000" cy="614520"/>
                       </a:xfrm>
                       <a:prstGeom prst="triangle">
                         <a:avLst>
@@ -2747,7 +2788,7 @@
                               <w:docPartGallery w:val="Page Numbers (Top of Page)"/>
                               <w:docPartUnique w:val="true"/>
                             </w:docPartObj>
-                            <w:id w:val="219400031"/>
+                            <w:id w:val="97215480"/>
                           </w:sdtPr>
                           <w:sdtContent>
                             <w:p>
@@ -2817,7 +2858,7 @@
         </mc:Choice>
         <mc:Fallback>
           <w:pict>
-            <v:shape id="shape_0" ID="Isosceles Triangle 2" fillcolor="#c00000" stroked="t" style="position:absolute;margin-left:195.9pt;margin-top:5.85pt;width:80.7pt;height:48.3pt" wp14:anchorId="332293D3" type="shapetype_5">
+            <v:shape id="shape_0" ID="Isosceles Triangle 2" fillcolor="#c00000" stroked="t" style="position:absolute;margin-left:195.9pt;margin-top:5.85pt;width:80.75pt;height:48.35pt" wp14:anchorId="332293D3" type="shapetype_5">
               <w10:wrap type="square"/>
               <v:fill o:detectmouseclick="t" type="solid" color2="#3fffff"/>
               <v:stroke color="#c00000" weight="12600" joinstyle="miter" endcap="flat"/>
@@ -2829,7 +2870,7 @@
                         <w:docPartGallery w:val="Page Numbers (Top of Page)"/>
                         <w:docPartUnique w:val="true"/>
                       </w:docPartObj>
-                      <w:id w:val="1176487127"/>
+                      <w:id w:val="818780727"/>
                     </w:sdtPr>
                     <w:sdtContent>
                       <w:p>
@@ -3339,7 +3380,6 @@
     <w:rPrDefault>
       <w:rPr>
         <w:rFonts w:ascii="Calibri" w:hAnsi="Calibri" w:eastAsia="Calibri" w:cs="Arial" w:asciiTheme="minorHAnsi" w:cstheme="minorBidi" w:eastAsiaTheme="minorHAnsi" w:hAnsiTheme="minorHAnsi"/>
-        <w:sz w:val="22"/>
         <w:szCs w:val="22"/>
         <w:lang w:val="en-US" w:eastAsia="en-US" w:bidi="ar-SA"/>
       </w:rPr>
@@ -4180,6 +4220,71 @@
       <w:szCs w:val="22"/>
     </w:rPr>
   </w:style>
+  <w:style w:type="character" w:styleId="ListLabel37">
+    <w:name w:val="ListLabel 37"/>
+    <w:qFormat/>
+    <w:rPr>
+      <w:b/>
+      <w:u w:val="none"/>
+    </w:rPr>
+  </w:style>
+  <w:style w:type="character" w:styleId="ListLabel38">
+    <w:name w:val="ListLabel 38"/>
+    <w:qFormat/>
+    <w:rPr>
+      <w:u w:val="single"/>
+    </w:rPr>
+  </w:style>
+  <w:style w:type="character" w:styleId="ListLabel39">
+    <w:name w:val="ListLabel 39"/>
+    <w:qFormat/>
+    <w:rPr>
+      <w:u w:val="single"/>
+    </w:rPr>
+  </w:style>
+  <w:style w:type="character" w:styleId="ListLabel40">
+    <w:name w:val="ListLabel 40"/>
+    <w:qFormat/>
+    <w:rPr>
+      <w:u w:val="single"/>
+    </w:rPr>
+  </w:style>
+  <w:style w:type="character" w:styleId="ListLabel41">
+    <w:name w:val="ListLabel 41"/>
+    <w:qFormat/>
+    <w:rPr>
+      <w:u w:val="single"/>
+    </w:rPr>
+  </w:style>
+  <w:style w:type="character" w:styleId="ListLabel42">
+    <w:name w:val="ListLabel 42"/>
+    <w:qFormat/>
+    <w:rPr>
+      <w:u w:val="single"/>
+    </w:rPr>
+  </w:style>
+  <w:style w:type="character" w:styleId="ListLabel43">
+    <w:name w:val="ListLabel 43"/>
+    <w:qFormat/>
+    <w:rPr>
+      <w:u w:val="single"/>
+    </w:rPr>
+  </w:style>
+  <w:style w:type="character" w:styleId="ListLabel44">
+    <w:name w:val="ListLabel 44"/>
+    <w:qFormat/>
+    <w:rPr>
+      <w:u w:val="single"/>
+    </w:rPr>
+  </w:style>
+  <w:style w:type="character" w:styleId="ListLabel45">
+    <w:name w:val="ListLabel 45"/>
+    <w:qFormat/>
+    <w:rPr>
+      <w:rFonts w:ascii="Times New Roman" w:hAnsi="Times New Roman" w:cs="Times New Roman"/>
+      <w:szCs w:val="22"/>
+    </w:rPr>
+  </w:style>
   <w:style w:type="paragraph" w:styleId="Heading" w:customStyle="1">
     <w:name w:val="Heading"/>
     <w:basedOn w:val="Normal"/>

</xml_diff>